<commit_message>
added 1 more link to explore in the diff_...file
</commit_message>
<xml_diff>
--- a/diff-cvcs_dvcs.docx
+++ b/diff-cvcs_dvcs.docx
@@ -27,29 +27,8 @@
           <w:numId w:val="1"/>
         </w:numPr>
       </w:pPr>
-      <w:proofErr w:type="gramStart"/>
-      <w:r>
-        <w:t>in</w:t>
-      </w:r>
-      <w:proofErr w:type="gramEnd"/>
-      <w:r>
-        <w:t xml:space="preserve"> </w:t>
-      </w:r>
-      <w:proofErr w:type="spellStart"/>
-      <w:r>
-        <w:t>dvcs</w:t>
-      </w:r>
-      <w:proofErr w:type="spellEnd"/>
-      <w:r>
-        <w:t xml:space="preserve"> each system is a version control system unlike the </w:t>
-      </w:r>
-      <w:proofErr w:type="spellStart"/>
-      <w:r>
-        <w:t>cvcs</w:t>
-      </w:r>
-      <w:proofErr w:type="spellEnd"/>
-      <w:r>
-        <w:t xml:space="preserve"> where only the centralized server is one.</w:t>
+      <w:r>
+        <w:t>in dvcs each system is a version control system unlike the cvcs where only the centralized server is one.</w:t>
       </w:r>
     </w:p>
     <w:p>
@@ -61,36 +40,7 @@
         </w:numPr>
       </w:pPr>
       <w:r>
-        <w:t xml:space="preserve">Branching architecture is different in </w:t>
-      </w:r>
-      <w:proofErr w:type="spellStart"/>
-      <w:r>
-        <w:t>both</w:t>
-      </w:r>
-      <w:proofErr w:type="gramStart"/>
-      <w:r>
-        <w:t>,working</w:t>
-      </w:r>
-      <w:proofErr w:type="spellEnd"/>
-      <w:proofErr w:type="gramEnd"/>
-      <w:r>
-        <w:t xml:space="preserve"> directory changes with change in the branch checked out in case of </w:t>
-      </w:r>
-      <w:proofErr w:type="spellStart"/>
-      <w:r>
-        <w:t>dvcs</w:t>
-      </w:r>
-      <w:proofErr w:type="spellEnd"/>
-      <w:r>
-        <w:t xml:space="preserve"> whereas a folder exists for each new branch in case of </w:t>
-      </w:r>
-      <w:proofErr w:type="spellStart"/>
-      <w:r>
-        <w:t>cvcs</w:t>
-      </w:r>
-      <w:proofErr w:type="spellEnd"/>
-      <w:r>
-        <w:t>.</w:t>
+        <w:t>Branching architecture is different in both,working directory changes with change in the branch checked out in case of dvcs whereas a folder exists for each new branch in case of cvcs.</w:t>
       </w:r>
     </w:p>
     <w:p>
@@ -102,23 +52,7 @@
         </w:numPr>
       </w:pPr>
       <w:r>
-        <w:t xml:space="preserve">In </w:t>
-      </w:r>
-      <w:proofErr w:type="spellStart"/>
-      <w:r>
-        <w:t>dvcs</w:t>
-      </w:r>
-      <w:proofErr w:type="spellEnd"/>
-      <w:r>
-        <w:t xml:space="preserve"> changes can be made and committed in the clones and only </w:t>
-      </w:r>
-      <w:proofErr w:type="gramStart"/>
-      <w:r>
-        <w:t>pushed(</w:t>
-      </w:r>
-      <w:proofErr w:type="gramEnd"/>
-      <w:r>
-        <w:t>or merged after review) to the remote repository.</w:t>
+        <w:t>In dvcs changes can be made and committed in the clones and only pushed(or merged after review) to the remote repository.</w:t>
       </w:r>
     </w:p>
     <w:p>
@@ -156,33 +90,15 @@
           <w:color w:val="3B3B3B"/>
           <w:shd w:val="clear" w:color="auto" w:fill="FEFEFE"/>
         </w:rPr>
-        <w:t xml:space="preserve"> (</w:t>
-      </w:r>
-      <w:proofErr w:type="spellStart"/>
+        <w:t xml:space="preserve"> (Atl</w:t>
+      </w:r>
       <w:r>
         <w:rPr>
           <w:rFonts w:cs="Lucida Sans Unicode"/>
           <w:color w:val="3B3B3B"/>
           <w:shd w:val="clear" w:color="auto" w:fill="FEFEFE"/>
         </w:rPr>
-        <w:t>Atl</w:t>
-      </w:r>
-      <w:r>
-        <w:rPr>
-          <w:rFonts w:cs="Lucida Sans Unicode"/>
-          <w:color w:val="3B3B3B"/>
-          <w:shd w:val="clear" w:color="auto" w:fill="FEFEFE"/>
-        </w:rPr>
-        <w:t>assian</w:t>
-      </w:r>
-      <w:proofErr w:type="spellEnd"/>
-      <w:r>
-        <w:rPr>
-          <w:rFonts w:cs="Lucida Sans Unicode"/>
-          <w:color w:val="3B3B3B"/>
-          <w:shd w:val="clear" w:color="auto" w:fill="FEFEFE"/>
-        </w:rPr>
-        <w:t>-</w:t>
+        <w:t>assian-</w:t>
       </w:r>
       <w:r>
         <w:rPr>
@@ -207,16 +123,7 @@
           <w:color w:val="3B3B3B"/>
           <w:shd w:val="clear" w:color="auto" w:fill="FEFEFE"/>
         </w:rPr>
-        <w:t>Everything except pushing and pulling can be done without an Internet connection</w:t>
-      </w:r>
-      <w:proofErr w:type="gramStart"/>
-      <w:r>
-        <w:rPr>
-          <w:rFonts w:cs="Lucida Sans Unicode"/>
-          <w:color w:val="3B3B3B"/>
-          <w:shd w:val="clear" w:color="auto" w:fill="FEFEFE"/>
-        </w:rPr>
-        <w:t>.</w:t>
+        <w:t>Everything except pushing and pulling can be done without an Internet connection.</w:t>
       </w:r>
       <w:r>
         <w:rPr>
@@ -228,7 +135,6 @@
         </w:rPr>
         <w:t>.</w:t>
       </w:r>
-      <w:proofErr w:type="gramEnd"/>
       <w:r>
         <w:rPr>
           <w:rFonts w:ascii="Helvetica" w:hAnsi="Helvetica"/>
@@ -244,33 +150,8 @@
           <w:color w:val="555555"/>
           <w:shd w:val="clear" w:color="auto" w:fill="FFFFFF"/>
         </w:rPr>
-        <w:t xml:space="preserve">So you can work on a plane, and you won’t be forced to commit several </w:t>
-      </w:r>
-      <w:proofErr w:type="spellStart"/>
-      <w:r>
-        <w:rPr>
-          <w:color w:val="555555"/>
-          <w:shd w:val="clear" w:color="auto" w:fill="FFFFFF"/>
-        </w:rPr>
-        <w:t>bugfixes</w:t>
-      </w:r>
-      <w:proofErr w:type="spellEnd"/>
-      <w:r>
-        <w:rPr>
-          <w:color w:val="555555"/>
-          <w:shd w:val="clear" w:color="auto" w:fill="FFFFFF"/>
-        </w:rPr>
-        <w:t xml:space="preserve"> as one big </w:t>
-      </w:r>
-      <w:proofErr w:type="spellStart"/>
-      <w:r>
-        <w:rPr>
-          <w:color w:val="555555"/>
-          <w:shd w:val="clear" w:color="auto" w:fill="FFFFFF"/>
-        </w:rPr>
-        <w:t>changeset</w:t>
-      </w:r>
-      <w:proofErr w:type="spellEnd"/>
+        <w:t>So you can work on a plane, and you won’t be forced to commit several bugfixes as one big changeset</w:t>
+      </w:r>
     </w:p>
     <w:p>
       <w:pPr>
@@ -452,33 +333,15 @@
           <w:color w:val="3B3B3B"/>
           <w:shd w:val="clear" w:color="auto" w:fill="FEFEFE"/>
         </w:rPr>
-        <w:t>(</w:t>
-      </w:r>
-      <w:proofErr w:type="spellStart"/>
+        <w:t>(Atl</w:t>
+      </w:r>
       <w:r>
         <w:rPr>
           <w:rFonts w:cs="Lucida Sans Unicode"/>
           <w:color w:val="3B3B3B"/>
           <w:shd w:val="clear" w:color="auto" w:fill="FEFEFE"/>
         </w:rPr>
-        <w:t>Atl</w:t>
-      </w:r>
-      <w:r>
-        <w:rPr>
-          <w:rFonts w:cs="Lucida Sans Unicode"/>
-          <w:color w:val="3B3B3B"/>
-          <w:shd w:val="clear" w:color="auto" w:fill="FEFEFE"/>
-        </w:rPr>
-        <w:t>assian</w:t>
-      </w:r>
-      <w:proofErr w:type="spellEnd"/>
-      <w:r>
-        <w:rPr>
-          <w:rFonts w:cs="Lucida Sans Unicode"/>
-          <w:color w:val="3B3B3B"/>
-          <w:shd w:val="clear" w:color="auto" w:fill="FEFEFE"/>
-        </w:rPr>
-        <w:t>-</w:t>
+        <w:t>assian-</w:t>
       </w:r>
       <w:r>
         <w:rPr>
@@ -504,25 +367,7 @@
           <w:color w:val="3B3B3B"/>
           <w:shd w:val="clear" w:color="auto" w:fill="FEFEFE"/>
         </w:rPr>
-        <w:t xml:space="preserve">If a project contains many large, binary files that cannot be easily </w:t>
-      </w:r>
-      <w:proofErr w:type="gramStart"/>
-      <w:r>
-        <w:rPr>
-          <w:rFonts w:cs="Lucida Sans Unicode"/>
-          <w:color w:val="3B3B3B"/>
-          <w:shd w:val="clear" w:color="auto" w:fill="FEFEFE"/>
-        </w:rPr>
-        <w:t>compressed,</w:t>
-      </w:r>
-      <w:proofErr w:type="gramEnd"/>
-      <w:r>
-        <w:rPr>
-          <w:rFonts w:cs="Lucida Sans Unicode"/>
-          <w:color w:val="3B3B3B"/>
-          <w:shd w:val="clear" w:color="auto" w:fill="FEFEFE"/>
-        </w:rPr>
-        <w:t xml:space="preserve"> the space needed to store all versions of these files can accumulate quickly.</w:t>
+        <w:t>If a project contains many large, binary files that cannot be easily compressed, the space needed to store all versions of these files can accumulate quickly.</w:t>
       </w:r>
     </w:p>
     <w:p>
@@ -540,25 +385,7 @@
           <w:color w:val="3B3B3B"/>
           <w:shd w:val="clear" w:color="auto" w:fill="FEFEFE"/>
         </w:rPr>
-        <w:t xml:space="preserve"> If a project has a very long history (50,000 </w:t>
-      </w:r>
-      <w:proofErr w:type="spellStart"/>
-      <w:r>
-        <w:rPr>
-          <w:rFonts w:cs="Lucida Sans Unicode"/>
-          <w:color w:val="3B3B3B"/>
-          <w:shd w:val="clear" w:color="auto" w:fill="FEFEFE"/>
-        </w:rPr>
-        <w:t>changesets</w:t>
-      </w:r>
-      <w:proofErr w:type="spellEnd"/>
-      <w:r>
-        <w:rPr>
-          <w:rFonts w:cs="Lucida Sans Unicode"/>
-          <w:color w:val="3B3B3B"/>
-          <w:shd w:val="clear" w:color="auto" w:fill="FEFEFE"/>
-        </w:rPr>
-        <w:t xml:space="preserve"> or more), downloading the entire history can take an impractical amount of time and disk space. </w:t>
+        <w:t xml:space="preserve"> If a project has a very long history (50,000 changesets or more), downloading the entire history can take an impractical amount of time and disk space. </w:t>
       </w:r>
     </w:p>
     <w:p>
@@ -593,13 +420,8 @@
               <w:ind w:left="0"/>
             </w:pPr>
             <w:r>
-              <w:t xml:space="preserve">Problem in </w:t>
+              <w:t>Problem in cvcs</w:t>
             </w:r>
-            <w:proofErr w:type="spellStart"/>
-            <w:r>
-              <w:t>cvcs</w:t>
-            </w:r>
-            <w:proofErr w:type="spellEnd"/>
           </w:p>
         </w:tc>
         <w:tc>
@@ -612,13 +434,8 @@
               <w:ind w:left="0"/>
             </w:pPr>
             <w:r>
-              <w:t xml:space="preserve">Solved by </w:t>
+              <w:t>Solved by dvcs</w:t>
             </w:r>
-            <w:proofErr w:type="spellStart"/>
-            <w:r>
-              <w:t>dvcs</w:t>
-            </w:r>
-            <w:proofErr w:type="spellEnd"/>
           </w:p>
         </w:tc>
       </w:tr>
@@ -647,15 +464,7 @@
               <w:ind w:left="0"/>
             </w:pPr>
             <w:r>
-              <w:t xml:space="preserve">Each client connected to remote repository is a version control system and can </w:t>
-            </w:r>
-            <w:proofErr w:type="gramStart"/>
-            <w:r>
-              <w:t>perform  very</w:t>
-            </w:r>
-            <w:proofErr w:type="gramEnd"/>
-            <w:r>
-              <w:t xml:space="preserve"> well as a server in case of failure of the </w:t>
+              <w:t xml:space="preserve">Each client connected to remote repository is a version control system and can perform  very well as a server in case of failure of the </w:t>
             </w:r>
             <w:r>
               <w:lastRenderedPageBreak/>
@@ -690,15 +499,7 @@
               <w:ind w:left="0"/>
             </w:pPr>
             <w:r>
-              <w:t xml:space="preserve">Introduced concept of local commits: no </w:t>
-            </w:r>
-            <w:proofErr w:type="gramStart"/>
-            <w:r>
-              <w:t>network,</w:t>
-            </w:r>
-            <w:proofErr w:type="gramEnd"/>
-            <w:r>
-              <w:t xml:space="preserve"> wicked fast.</w:t>
+              <w:t>Introduced concept of local commits: no network, wicked fast.</w:t>
             </w:r>
           </w:p>
         </w:tc>
@@ -836,19 +637,23 @@
           <w:sz w:val="22"/>
           <w:szCs w:val="22"/>
         </w:rPr>
-        <w:t xml:space="preserve">In this case, </w:t>
-      </w:r>
-      <w:proofErr w:type="spellStart"/>
-      <w:r>
+        <w:t>In this case, git has an upper hand. Git has a lot of handy features, very effective in exposing merge conflicts and managing multiple parallel versions. Although it has a steep learning curve, it is very versatile and works well in a dynamic project environment. Open Source projects often look towards Git as an effective VCS due to its versatility. Most projects these days are moving away from the Centralized approach to the Distributed approach for the same reasons. Based on our experience and findings so far, it is our opinion that Distributed approach outweighs the pros and outdoes the cons of Centralized approach. Hence, we feel that Git is the way to go moving forward.</w:t>
+      </w:r>
+    </w:p>
+    <w:p>
+      <w:pPr>
+        <w:pStyle w:val="NormalWeb"/>
+        <w:shd w:val="clear" w:color="auto" w:fill="FFFFFF"/>
+        <w:spacing w:before="0" w:beforeAutospacing="0" w:after="390" w:afterAutospacing="0" w:line="366" w:lineRule="atLeast"/>
+        <w:jc w:val="both"/>
+        <w:textAlignment w:val="baseline"/>
         <w:rPr>
           <w:rFonts w:asciiTheme="minorHAnsi" w:hAnsiTheme="minorHAnsi"/>
           <w:color w:val="373737"/>
           <w:sz w:val="22"/>
           <w:szCs w:val="22"/>
         </w:rPr>
-        <w:t>git</w:t>
-      </w:r>
-      <w:proofErr w:type="spellEnd"/>
+      </w:pPr>
       <w:r>
         <w:rPr>
           <w:rFonts w:asciiTheme="minorHAnsi" w:hAnsiTheme="minorHAnsi"/>
@@ -856,90 +661,6 @@
           <w:sz w:val="22"/>
           <w:szCs w:val="22"/>
         </w:rPr>
-        <w:t xml:space="preserve"> has an upper hand. </w:t>
-      </w:r>
-      <w:proofErr w:type="spellStart"/>
-      <w:r>
-        <w:rPr>
-          <w:rFonts w:asciiTheme="minorHAnsi" w:hAnsiTheme="minorHAnsi"/>
-          <w:color w:val="373737"/>
-          <w:sz w:val="22"/>
-          <w:szCs w:val="22"/>
-        </w:rPr>
-        <w:t>Git</w:t>
-      </w:r>
-      <w:proofErr w:type="spellEnd"/>
-      <w:r>
-        <w:rPr>
-          <w:rFonts w:asciiTheme="minorHAnsi" w:hAnsiTheme="minorHAnsi"/>
-          <w:color w:val="373737"/>
-          <w:sz w:val="22"/>
-          <w:szCs w:val="22"/>
-        </w:rPr>
-        <w:t xml:space="preserve"> has a lot of handy features, very effective in exposing merge conflicts and managing multiple parallel versions. Although it has a steep learning curve, it is very versatile and works well in a dynamic project environment. Open Source projects often look towards </w:t>
-      </w:r>
-      <w:proofErr w:type="spellStart"/>
-      <w:r>
-        <w:rPr>
-          <w:rFonts w:asciiTheme="minorHAnsi" w:hAnsiTheme="minorHAnsi"/>
-          <w:color w:val="373737"/>
-          <w:sz w:val="22"/>
-          <w:szCs w:val="22"/>
-        </w:rPr>
-        <w:t>Git</w:t>
-      </w:r>
-      <w:proofErr w:type="spellEnd"/>
-      <w:r>
-        <w:rPr>
-          <w:rFonts w:asciiTheme="minorHAnsi" w:hAnsiTheme="minorHAnsi"/>
-          <w:color w:val="373737"/>
-          <w:sz w:val="22"/>
-          <w:szCs w:val="22"/>
-        </w:rPr>
-        <w:t xml:space="preserve"> as an effective VCS due to its versatility. Most projects these days are moving away from the Centralized approach to the Distributed approach for the same reasons. Based on our experience and findings so far, it is our opinion that Distributed approach outweighs the pros and outdoes the cons of Centralized approach. Hence, we feel that </w:t>
-      </w:r>
-      <w:proofErr w:type="spellStart"/>
-      <w:r>
-        <w:rPr>
-          <w:rFonts w:asciiTheme="minorHAnsi" w:hAnsiTheme="minorHAnsi"/>
-          <w:color w:val="373737"/>
-          <w:sz w:val="22"/>
-          <w:szCs w:val="22"/>
-        </w:rPr>
-        <w:t>Git</w:t>
-      </w:r>
-      <w:proofErr w:type="spellEnd"/>
-      <w:r>
-        <w:rPr>
-          <w:rFonts w:asciiTheme="minorHAnsi" w:hAnsiTheme="minorHAnsi"/>
-          <w:color w:val="373737"/>
-          <w:sz w:val="22"/>
-          <w:szCs w:val="22"/>
-        </w:rPr>
-        <w:t xml:space="preserve"> is the way to go moving forward.</w:t>
-      </w:r>
-    </w:p>
-    <w:p>
-      <w:pPr>
-        <w:pStyle w:val="NormalWeb"/>
-        <w:shd w:val="clear" w:color="auto" w:fill="FFFFFF"/>
-        <w:spacing w:before="0" w:beforeAutospacing="0" w:after="390" w:afterAutospacing="0" w:line="366" w:lineRule="atLeast"/>
-        <w:jc w:val="both"/>
-        <w:textAlignment w:val="baseline"/>
-        <w:rPr>
-          <w:rFonts w:asciiTheme="minorHAnsi" w:hAnsiTheme="minorHAnsi"/>
-          <w:color w:val="373737"/>
-          <w:sz w:val="22"/>
-          <w:szCs w:val="22"/>
-        </w:rPr>
-      </w:pPr>
-      <w:r>
-        <w:rPr>
-          <w:rFonts w:asciiTheme="minorHAnsi" w:hAnsiTheme="minorHAnsi"/>
-          <w:color w:val="373737"/>
-          <w:sz w:val="22"/>
-          <w:szCs w:val="22"/>
-        </w:rPr>
         <w:t>Key advantage of DVCS</w:t>
       </w:r>
     </w:p>
@@ -993,29 +714,36 @@
           <w:szCs w:val="19"/>
         </w:rPr>
         <w:br/>
-      </w:r>
-      <w:proofErr w:type="spellStart"/>
-      <w:r>
+        <w:t>Hg has it’s own inbuilt web server, so this is very easy to do.</w:t>
+      </w:r>
+    </w:p>
+    <w:p>
+      <w:pPr>
+        <w:pStyle w:val="NormalWeb"/>
+        <w:shd w:val="clear" w:color="auto" w:fill="FFFFFF"/>
+        <w:spacing w:before="0" w:beforeAutospacing="0" w:after="390" w:afterAutospacing="0" w:line="366" w:lineRule="atLeast"/>
+        <w:textAlignment w:val="baseline"/>
         <w:rPr>
           <w:rFonts w:ascii="Verdana" w:hAnsi="Verdana"/>
           <w:color w:val="333333"/>
           <w:sz w:val="19"/>
           <w:szCs w:val="19"/>
         </w:rPr>
-        <w:t>Hg</w:t>
-      </w:r>
-      <w:proofErr w:type="spellEnd"/>
-      <w:r>
+      </w:pPr>
+    </w:p>
+    <w:p>
+      <w:pPr>
+        <w:pStyle w:val="NormalWeb"/>
+        <w:shd w:val="clear" w:color="auto" w:fill="FFFFFF"/>
+        <w:spacing w:before="0" w:beforeAutospacing="0" w:after="390" w:afterAutospacing="0" w:line="366" w:lineRule="atLeast"/>
+        <w:textAlignment w:val="baseline"/>
         <w:rPr>
           <w:rFonts w:ascii="Verdana" w:hAnsi="Verdana"/>
           <w:color w:val="333333"/>
           <w:sz w:val="19"/>
           <w:szCs w:val="19"/>
         </w:rPr>
-        <w:t xml:space="preserve"> has </w:t>
-      </w:r>
-      <w:proofErr w:type="spellStart"/>
-      <w:proofErr w:type="gramStart"/>
+      </w:pPr>
       <w:r>
         <w:rPr>
           <w:rFonts w:ascii="Verdana" w:hAnsi="Verdana"/>
@@ -1023,54 +751,6 @@
           <w:sz w:val="19"/>
           <w:szCs w:val="19"/>
         </w:rPr>
-        <w:t>it’s</w:t>
-      </w:r>
-      <w:proofErr w:type="spellEnd"/>
-      <w:proofErr w:type="gramEnd"/>
-      <w:r>
-        <w:rPr>
-          <w:rFonts w:ascii="Verdana" w:hAnsi="Verdana"/>
-          <w:color w:val="333333"/>
-          <w:sz w:val="19"/>
-          <w:szCs w:val="19"/>
-        </w:rPr>
-        <w:t xml:space="preserve"> own inbuilt web server, so this is very easy to do.</w:t>
-      </w:r>
-    </w:p>
-    <w:p>
-      <w:pPr>
-        <w:pStyle w:val="NormalWeb"/>
-        <w:shd w:val="clear" w:color="auto" w:fill="FFFFFF"/>
-        <w:spacing w:before="0" w:beforeAutospacing="0" w:after="390" w:afterAutospacing="0" w:line="366" w:lineRule="atLeast"/>
-        <w:textAlignment w:val="baseline"/>
-        <w:rPr>
-          <w:rFonts w:ascii="Verdana" w:hAnsi="Verdana"/>
-          <w:color w:val="333333"/>
-          <w:sz w:val="19"/>
-          <w:szCs w:val="19"/>
-        </w:rPr>
-      </w:pPr>
-    </w:p>
-    <w:p>
-      <w:pPr>
-        <w:pStyle w:val="NormalWeb"/>
-        <w:shd w:val="clear" w:color="auto" w:fill="FFFFFF"/>
-        <w:spacing w:before="0" w:beforeAutospacing="0" w:after="390" w:afterAutospacing="0" w:line="366" w:lineRule="atLeast"/>
-        <w:textAlignment w:val="baseline"/>
-        <w:rPr>
-          <w:rFonts w:ascii="Verdana" w:hAnsi="Verdana"/>
-          <w:color w:val="333333"/>
-          <w:sz w:val="19"/>
-          <w:szCs w:val="19"/>
-        </w:rPr>
-      </w:pPr>
-      <w:r>
-        <w:rPr>
-          <w:rFonts w:ascii="Verdana" w:hAnsi="Verdana"/>
-          <w:color w:val="333333"/>
-          <w:sz w:val="19"/>
-          <w:szCs w:val="19"/>
-        </w:rPr>
         <w:t>Scenario of better cure from data loss</w:t>
       </w:r>
     </w:p>
@@ -1088,32 +768,41 @@
           <w:rFonts w:eastAsia="Times New Roman" w:cs="Times New Roman"/>
           <w:color w:val="555555"/>
         </w:rPr>
-        <w:t xml:space="preserve">While there is a slight danger </w:t>
-      </w:r>
-      <w:proofErr w:type="spellStart"/>
-      <w:r>
+        <w:t>While there is a slight danger a users hard drive could crash before he pushes his changes, that danger exists with a centralized system too.</w:t>
+      </w:r>
+    </w:p>
+    <w:p>
+      <w:pPr>
+        <w:shd w:val="clear" w:color="auto" w:fill="FFFFFF"/>
+        <w:spacing w:after="165" w:line="270" w:lineRule="atLeast"/>
         <w:rPr>
           <w:rFonts w:eastAsia="Times New Roman" w:cs="Times New Roman"/>
           <w:color w:val="555555"/>
         </w:rPr>
-        <w:t xml:space="preserve">a </w:t>
-      </w:r>
-      <w:proofErr w:type="gramStart"/>
+      </w:pPr>
       <w:r>
         <w:rPr>
           <w:rFonts w:eastAsia="Times New Roman" w:cs="Times New Roman"/>
           <w:color w:val="555555"/>
         </w:rPr>
-        <w:t>users</w:t>
-      </w:r>
-      <w:proofErr w:type="spellEnd"/>
-      <w:proofErr w:type="gramEnd"/>
-      <w:r>
+        <w:t>However, the centralized system has a far worse disaster scenario. What if that “IT-guaranteed backup” of your subversion server you’ve been so confident in turns out to be corrupted? What if the backup job was modified by some guy who was late for his daughter’s recital and didn’t quite get it done right?</w:t>
+      </w:r>
+    </w:p>
+    <w:p>
+      <w:pPr>
+        <w:shd w:val="clear" w:color="auto" w:fill="FFFFFF"/>
+        <w:spacing w:after="165" w:line="270" w:lineRule="atLeast"/>
         <w:rPr>
           <w:rFonts w:eastAsia="Times New Roman" w:cs="Times New Roman"/>
           <w:color w:val="555555"/>
         </w:rPr>
-        <w:t xml:space="preserve"> hard drive could crash before he pushes his changes, that danger exists with a centralized system too.</w:t>
+      </w:pPr>
+      <w:r>
+        <w:rPr>
+          <w:rFonts w:eastAsia="Times New Roman" w:cs="Times New Roman"/>
+          <w:color w:val="555555"/>
+        </w:rPr>
+        <w:t>With a DVCS, you have no loss of data whatsoever. Just figure out who has the most recent commit – they have a COMPLETE copy of the repository. Within minutes you can have another centralized repository setup with absolutely no loss of data.</w:t>
       </w:r>
     </w:p>
     <w:p>
@@ -1130,7 +819,7 @@
           <w:rFonts w:eastAsia="Times New Roman" w:cs="Times New Roman"/>
           <w:color w:val="555555"/>
         </w:rPr>
-        <w:t>However, the centralized system has a far worse disaster scenario. What if that “IT-guaranteed backup” of your subversion server you’ve been so confident in turns out to be corrupted? What if the backup job was modified by some guy who was late for his daughter’s recital and didn’t quite get it done right?</w:t>
+        <w:t>But you say – the same thing is true of subversion! We all have a copy of the project on our hard drive.</w:t>
       </w:r>
     </w:p>
     <w:p>
@@ -1147,7 +836,7 @@
           <w:rFonts w:eastAsia="Times New Roman" w:cs="Times New Roman"/>
           <w:color w:val="555555"/>
         </w:rPr>
-        <w:t>With a DVCS, you have no loss of data whatsoever. Just figure out who has the most recent commit – they have a COMPLETE copy of the repository. Within minutes you can have another centralized repository setup with absolutely no loss of data.</w:t>
+        <w:t>No, you don’t. You all have a copy of one VERSION of your application. It may not even be working or complete. And all those previous versions? Log entries? Metadata? Gone. Unless your backup is good, you’re hosed.</w:t>
       </w:r>
     </w:p>
     <w:p>
@@ -1164,7 +853,7 @@
           <w:rFonts w:eastAsia="Times New Roman" w:cs="Times New Roman"/>
           <w:color w:val="555555"/>
         </w:rPr>
-        <w:t>But you say – the same thing is true of subversion! We all have a copy of the project on our hard drive.</w:t>
+        <w:t>If fault-tolerance is crucial to your organization, your safest bet is DVCS with a backed-up shared repository. That way, you’re completely covered even if a backup should fail.</w:t>
       </w:r>
     </w:p>
     <w:p>
@@ -1176,60 +865,42 @@
           <w:color w:val="555555"/>
         </w:rPr>
       </w:pPr>
-      <w:r>
+    </w:p>
+    <w:p>
+      <w:pPr>
+        <w:shd w:val="clear" w:color="auto" w:fill="FFFFFF"/>
+        <w:spacing w:after="165" w:line="270" w:lineRule="atLeast"/>
         <w:rPr>
           <w:rFonts w:eastAsia="Times New Roman" w:cs="Times New Roman"/>
           <w:color w:val="555555"/>
         </w:rPr>
-        <w:t xml:space="preserve">No, you don’t. You all have a copy of one VERSION of your application. It may not even be working or complete. </w:t>
-      </w:r>
-      <w:proofErr w:type="gramStart"/>
-      <w:r>
+      </w:pPr>
+    </w:p>
+    <w:p>
+      <w:pPr>
+        <w:shd w:val="clear" w:color="auto" w:fill="FFFFFF"/>
+        <w:spacing w:after="165" w:line="270" w:lineRule="atLeast"/>
         <w:rPr>
           <w:rFonts w:eastAsia="Times New Roman" w:cs="Times New Roman"/>
           <w:color w:val="555555"/>
         </w:rPr>
-        <w:t>And all those previous versions?</w:t>
-      </w:r>
-      <w:proofErr w:type="gramEnd"/>
-      <w:r>
+      </w:pPr>
+    </w:p>
+    <w:p>
+      <w:pPr>
+        <w:shd w:val="clear" w:color="auto" w:fill="FFFFFF"/>
+        <w:spacing w:after="165" w:line="270" w:lineRule="atLeast"/>
         <w:rPr>
           <w:rFonts w:eastAsia="Times New Roman" w:cs="Times New Roman"/>
           <w:color w:val="555555"/>
         </w:rPr>
-        <w:t xml:space="preserve"> Log entries? </w:t>
-      </w:r>
-      <w:proofErr w:type="gramStart"/>
+      </w:pPr>
       <w:r>
         <w:rPr>
           <w:rFonts w:eastAsia="Times New Roman" w:cs="Times New Roman"/>
           <w:color w:val="555555"/>
         </w:rPr>
-        <w:t>Metadata?</w:t>
-      </w:r>
-      <w:proofErr w:type="gramEnd"/>
-      <w:r>
-        <w:rPr>
-          <w:rFonts w:eastAsia="Times New Roman" w:cs="Times New Roman"/>
-          <w:color w:val="555555"/>
-        </w:rPr>
-        <w:t xml:space="preserve"> </w:t>
-      </w:r>
-      <w:proofErr w:type="gramStart"/>
-      <w:r>
-        <w:rPr>
-          <w:rFonts w:eastAsia="Times New Roman" w:cs="Times New Roman"/>
-          <w:color w:val="555555"/>
-        </w:rPr>
-        <w:t>Gone.</w:t>
-      </w:r>
-      <w:proofErr w:type="gramEnd"/>
-      <w:r>
-        <w:rPr>
-          <w:rFonts w:eastAsia="Times New Roman" w:cs="Times New Roman"/>
-          <w:color w:val="555555"/>
-        </w:rPr>
-        <w:t xml:space="preserve"> Unless your backup is good, you’re hosed.</w:t>
+        <w:t>Pushing changes more often or not???</w:t>
       </w:r>
     </w:p>
     <w:p>
@@ -1237,16 +908,16 @@
         <w:shd w:val="clear" w:color="auto" w:fill="FFFFFF"/>
         <w:spacing w:after="165" w:line="270" w:lineRule="atLeast"/>
         <w:rPr>
-          <w:rFonts w:eastAsia="Times New Roman" w:cs="Times New Roman"/>
-          <w:color w:val="555555"/>
-        </w:rPr>
-      </w:pPr>
-      <w:r>
-        <w:rPr>
-          <w:rFonts w:eastAsia="Times New Roman" w:cs="Times New Roman"/>
-          <w:color w:val="555555"/>
-        </w:rPr>
-        <w:t>If fault-tolerance is crucial to your organization, your safest bet is DVCS with a backed-up shared repository. That way, you’re completely covered even if a backup should fail.</w:t>
+          <w:color w:val="555555"/>
+          <w:shd w:val="clear" w:color="auto" w:fill="FFFFFF"/>
+        </w:rPr>
+      </w:pPr>
+      <w:r>
+        <w:rPr>
+          <w:color w:val="555555"/>
+          <w:shd w:val="clear" w:color="auto" w:fill="FFFFFF"/>
+        </w:rPr>
+        <w:t>if you don’t push/pull changes to at least one other machine, local HDD failure results in loss of work – so you either need to push every time – and lose the benefit of not having to be online – or you have to accept that it’s more likely you’ll lose work.</w:t>
       </w:r>
     </w:p>
     <w:p>
@@ -1254,8 +925,8 @@
         <w:shd w:val="clear" w:color="auto" w:fill="FFFFFF"/>
         <w:spacing w:after="165" w:line="270" w:lineRule="atLeast"/>
         <w:rPr>
-          <w:rFonts w:eastAsia="Times New Roman" w:cs="Times New Roman"/>
-          <w:color w:val="555555"/>
+          <w:color w:val="555555"/>
+          <w:shd w:val="clear" w:color="auto" w:fill="FFFFFF"/>
         </w:rPr>
       </w:pPr>
     </w:p>
@@ -1264,8 +935,8 @@
         <w:shd w:val="clear" w:color="auto" w:fill="FFFFFF"/>
         <w:spacing w:after="165" w:line="270" w:lineRule="atLeast"/>
         <w:rPr>
-          <w:rFonts w:eastAsia="Times New Roman" w:cs="Times New Roman"/>
-          <w:color w:val="555555"/>
+          <w:color w:val="555555"/>
+          <w:shd w:val="clear" w:color="auto" w:fill="FFFFFF"/>
         </w:rPr>
       </w:pPr>
     </w:p>
@@ -1274,33 +945,24 @@
         <w:shd w:val="clear" w:color="auto" w:fill="FFFFFF"/>
         <w:spacing w:after="165" w:line="270" w:lineRule="atLeast"/>
         <w:rPr>
-          <w:rFonts w:eastAsia="Times New Roman" w:cs="Times New Roman"/>
-          <w:color w:val="555555"/>
-        </w:rPr>
-      </w:pPr>
+          <w:color w:val="555555"/>
+          <w:shd w:val="clear" w:color="auto" w:fill="FFFFFF"/>
+        </w:rPr>
+      </w:pPr>
+      <w:r>
+        <w:rPr>
+          <w:color w:val="555555"/>
+          <w:shd w:val="clear" w:color="auto" w:fill="FFFFFF"/>
+        </w:rPr>
+        <w:t>Scenario</w:t>
+      </w:r>
     </w:p>
     <w:p>
       <w:pPr>
         <w:shd w:val="clear" w:color="auto" w:fill="FFFFFF"/>
         <w:spacing w:after="165" w:line="270" w:lineRule="atLeast"/>
         <w:rPr>
-          <w:rFonts w:eastAsia="Times New Roman" w:cs="Times New Roman"/>
-          <w:color w:val="555555"/>
-        </w:rPr>
-      </w:pPr>
-      <w:r>
-        <w:rPr>
-          <w:rFonts w:eastAsia="Times New Roman" w:cs="Times New Roman"/>
-          <w:color w:val="555555"/>
-        </w:rPr>
-        <w:t>Pushing changes more often or not???</w:t>
-      </w:r>
-    </w:p>
-    <w:p>
-      <w:pPr>
-        <w:shd w:val="clear" w:color="auto" w:fill="FFFFFF"/>
-        <w:spacing w:after="165" w:line="270" w:lineRule="atLeast"/>
-        <w:rPr>
+          <w:rStyle w:val="apple-converted-space"/>
           <w:color w:val="555555"/>
           <w:shd w:val="clear" w:color="auto" w:fill="FFFFFF"/>
         </w:rPr>
@@ -1310,100 +972,20 @@
           <w:color w:val="555555"/>
           <w:shd w:val="clear" w:color="auto" w:fill="FFFFFF"/>
         </w:rPr>
-        <w:t>if you don’t push/pull changes to at least one other machine, local HDD failure results in loss of work – so you either need to push every time – and lose the benefit of not having to be online – or you have to accept that it’s more likely you’ll lose work.</w:t>
-      </w:r>
-    </w:p>
-    <w:p>
-      <w:pPr>
-        <w:shd w:val="clear" w:color="auto" w:fill="FFFFFF"/>
-        <w:spacing w:after="165" w:line="270" w:lineRule="atLeast"/>
+        <w:t>The workflow that you are describing above should not be a problem using DVCS (nor should it be the case with any type of VCS). Version Control Systems are design to help you and your team to collaborate actively on the same file. Because, as you grow, the chances of seeing different people hitting the same files get higher and higher</w:t>
+      </w:r>
+      <w:r>
+        <w:rPr>
+          <w:color w:val="555555"/>
+        </w:rPr>
+        <w:br/>
+      </w:r>
+      <w:r>
         <w:rPr>
           <w:color w:val="555555"/>
           <w:shd w:val="clear" w:color="auto" w:fill="FFFFFF"/>
         </w:rPr>
-      </w:pPr>
-    </w:p>
-    <w:p>
-      <w:pPr>
-        <w:shd w:val="clear" w:color="auto" w:fill="FFFFFF"/>
-        <w:spacing w:after="165" w:line="270" w:lineRule="atLeast"/>
-        <w:rPr>
-          <w:color w:val="555555"/>
-          <w:shd w:val="clear" w:color="auto" w:fill="FFFFFF"/>
-        </w:rPr>
-      </w:pPr>
-    </w:p>
-    <w:p>
-      <w:pPr>
-        <w:shd w:val="clear" w:color="auto" w:fill="FFFFFF"/>
-        <w:spacing w:after="165" w:line="270" w:lineRule="atLeast"/>
-        <w:rPr>
-          <w:color w:val="555555"/>
-          <w:shd w:val="clear" w:color="auto" w:fill="FFFFFF"/>
-        </w:rPr>
-      </w:pPr>
-      <w:r>
-        <w:rPr>
-          <w:color w:val="555555"/>
-          <w:shd w:val="clear" w:color="auto" w:fill="FFFFFF"/>
-        </w:rPr>
-        <w:t>Scenario</w:t>
-      </w:r>
-    </w:p>
-    <w:p>
-      <w:pPr>
-        <w:shd w:val="clear" w:color="auto" w:fill="FFFFFF"/>
-        <w:spacing w:after="165" w:line="270" w:lineRule="atLeast"/>
-        <w:rPr>
-          <w:rStyle w:val="apple-converted-space"/>
-          <w:color w:val="555555"/>
-          <w:shd w:val="clear" w:color="auto" w:fill="FFFFFF"/>
-        </w:rPr>
-      </w:pPr>
-      <w:r>
-        <w:rPr>
-          <w:color w:val="555555"/>
-          <w:shd w:val="clear" w:color="auto" w:fill="FFFFFF"/>
-        </w:rPr>
-        <w:t>The workflow that you are describing above should not be a problem using DVCS (nor should it be the case with any type of VCS). Version Control Systems are design to help you and your team to collaborate actively on the same file. Because, as you grow, the chances of seeing different people hitting the same files get higher and higher</w:t>
-      </w:r>
-      <w:r>
-        <w:rPr>
-          <w:color w:val="555555"/>
-        </w:rPr>
-        <w:br/>
-      </w:r>
-      <w:proofErr w:type="gramStart"/>
-      <w:r>
-        <w:rPr>
-          <w:color w:val="555555"/>
-          <w:shd w:val="clear" w:color="auto" w:fill="FFFFFF"/>
-        </w:rPr>
-        <w:t>Unwanted</w:t>
-      </w:r>
-      <w:proofErr w:type="gramEnd"/>
-      <w:r>
-        <w:rPr>
-          <w:color w:val="555555"/>
-          <w:shd w:val="clear" w:color="auto" w:fill="FFFFFF"/>
-        </w:rPr>
-        <w:t xml:space="preserve"> modifications can be avoided with a simple review process. If you make sure that someone looks at the new </w:t>
-      </w:r>
-      <w:proofErr w:type="spellStart"/>
-      <w:r>
-        <w:rPr>
-          <w:color w:val="555555"/>
-          <w:shd w:val="clear" w:color="auto" w:fill="FFFFFF"/>
-        </w:rPr>
-        <w:t>changesets</w:t>
-      </w:r>
-      <w:proofErr w:type="spellEnd"/>
-      <w:r>
-        <w:rPr>
-          <w:color w:val="555555"/>
-          <w:shd w:val="clear" w:color="auto" w:fill="FFFFFF"/>
-        </w:rPr>
-        <w:t xml:space="preserve"> you are probably going to catch most of the mistakes early in your development workflow.</w:t>
+        <w:t>Unwanted modifications can be avoided with a simple review process. If you make sure that someone looks at the new changesets you are probably going to catch most of the mistakes early in your development workflow.</w:t>
       </w:r>
       <w:r>
         <w:rPr>
@@ -1526,36 +1108,26 @@
           <w:shd w:val="clear" w:color="auto" w:fill="FFFFFF"/>
         </w:rPr>
       </w:pPr>
-      <w:proofErr w:type="gramStart"/>
       <w:r>
         <w:rPr>
           <w:rStyle w:val="apple-converted-space"/>
           <w:color w:val="555555"/>
           <w:shd w:val="clear" w:color="auto" w:fill="FFFFFF"/>
         </w:rPr>
-        <w:t>Left  to</w:t>
-      </w:r>
-      <w:proofErr w:type="gramEnd"/>
-      <w:r>
+        <w:t>Left  to explore</w:t>
+      </w:r>
+    </w:p>
+    <w:p>
+      <w:pPr>
+        <w:shd w:val="clear" w:color="auto" w:fill="FFFFFF"/>
+        <w:spacing w:after="165" w:line="270" w:lineRule="atLeast"/>
         <w:rPr>
           <w:rStyle w:val="apple-converted-space"/>
           <w:color w:val="555555"/>
           <w:shd w:val="clear" w:color="auto" w:fill="FFFFFF"/>
         </w:rPr>
-        <w:t xml:space="preserve"> explore</w:t>
-      </w:r>
-    </w:p>
-    <w:p>
-      <w:pPr>
-        <w:shd w:val="clear" w:color="auto" w:fill="FFFFFF"/>
-        <w:spacing w:after="165" w:line="270" w:lineRule="atLeast"/>
-        <w:rPr>
-          <w:rStyle w:val="apple-converted-space"/>
-          <w:color w:val="555555"/>
-          <w:shd w:val="clear" w:color="auto" w:fill="FFFFFF"/>
-        </w:rPr>
-      </w:pPr>
-      <w:hyperlink r:id="rId7" w:history="1">
+      </w:pPr>
+      <w:hyperlink r:id="rId7" w:anchor="action=share" w:history="1">
         <w:r>
           <w:rPr>
             <w:rStyle w:val="Hyperlink"/>
@@ -1655,6 +1227,28 @@
           <w:shd w:val="clear" w:color="auto" w:fill="FFFFFF"/>
         </w:rPr>
       </w:pPr>
+      <w:hyperlink r:id="rId12" w:history="1">
+        <w:r>
+          <w:rPr>
+            <w:rStyle w:val="Hyperlink"/>
+            <w:shd w:val="clear" w:color="auto" w:fill="FFFFFF"/>
+          </w:rPr>
+          <w:t>http://chriswongdevblog.blogspot.in/2010/11/dvcs-vs-subversion-smackdown-round-3.html</w:t>
+        </w:r>
+      </w:hyperlink>
+    </w:p>
+    <w:p>
+      <w:pPr>
+        <w:shd w:val="clear" w:color="auto" w:fill="FFFFFF"/>
+        <w:spacing w:after="165" w:line="270" w:lineRule="atLeast"/>
+        <w:rPr>
+          <w:rStyle w:val="apple-converted-space"/>
+          <w:color w:val="555555"/>
+          <w:shd w:val="clear" w:color="auto" w:fill="FFFFFF"/>
+        </w:rPr>
+      </w:pPr>
+      <w:bookmarkStart w:id="0" w:name="_GoBack"/>
+      <w:bookmarkEnd w:id="0"/>
     </w:p>
     <w:p>
       <w:pPr>
@@ -1679,8 +1273,6 @@
           <w:szCs w:val="22"/>
         </w:rPr>
       </w:pPr>
-      <w:bookmarkStart w:id="0" w:name="_GoBack"/>
-      <w:bookmarkEnd w:id="0"/>
     </w:p>
     <w:p>
       <w:pPr>

</xml_diff>

<commit_message>
2 links marked to check tonight
</commit_message>
<xml_diff>
--- a/diff-cvcs_dvcs.docx
+++ b/diff-cvcs_dvcs.docx
@@ -32,29 +32,8 @@
         </w:numPr>
         <w:jc w:val="center"/>
       </w:pPr>
-      <w:proofErr w:type="gramStart"/>
-      <w:r>
-        <w:t>in</w:t>
-      </w:r>
-      <w:proofErr w:type="gramEnd"/>
-      <w:r>
-        <w:t xml:space="preserve"> </w:t>
-      </w:r>
-      <w:proofErr w:type="spellStart"/>
-      <w:r>
-        <w:t>dvcs</w:t>
-      </w:r>
-      <w:proofErr w:type="spellEnd"/>
-      <w:r>
-        <w:t xml:space="preserve"> each system is a version control system unlike the </w:t>
-      </w:r>
-      <w:proofErr w:type="spellStart"/>
-      <w:r>
-        <w:t>cvcs</w:t>
-      </w:r>
-      <w:proofErr w:type="spellEnd"/>
-      <w:r>
-        <w:t xml:space="preserve"> where only the centralized server is one.</w:t>
+      <w:r>
+        <w:t>in dvcs each system is a version control system unlike the cvcs where only the centralized server is one.</w:t>
       </w:r>
     </w:p>
     <w:p>
@@ -73,23 +52,7 @@
         <w:t xml:space="preserve"> </w:t>
       </w:r>
       <w:r>
-        <w:t xml:space="preserve">working directory changes with change in the branch checked out in case of </w:t>
-      </w:r>
-      <w:proofErr w:type="spellStart"/>
-      <w:r>
-        <w:t>dvcs</w:t>
-      </w:r>
-      <w:proofErr w:type="spellEnd"/>
-      <w:r>
-        <w:t xml:space="preserve"> whereas a folder exists for each new branch in case of </w:t>
-      </w:r>
-      <w:proofErr w:type="spellStart"/>
-      <w:r>
-        <w:t>cvcs</w:t>
-      </w:r>
-      <w:proofErr w:type="spellEnd"/>
-      <w:r>
-        <w:t>.</w:t>
+        <w:t>working directory changes with change in the branch checked out in case of dvcs whereas a folder exists for each new branch in case of cvcs.</w:t>
       </w:r>
     </w:p>
     <w:p>
@@ -102,15 +65,7 @@
         <w:jc w:val="center"/>
       </w:pPr>
       <w:r>
-        <w:t xml:space="preserve">In </w:t>
-      </w:r>
-      <w:proofErr w:type="spellStart"/>
-      <w:r>
-        <w:t>dvcs</w:t>
-      </w:r>
-      <w:proofErr w:type="spellEnd"/>
-      <w:r>
-        <w:t xml:space="preserve"> changes can be made and committed in the clones and only pushed</w:t>
+        <w:t>In dvcs changes can be made and committed in the clones and only pushed</w:t>
       </w:r>
       <w:r>
         <w:t xml:space="preserve"> </w:t>
@@ -157,26 +112,16 @@
           <w:color w:val="3B3B3B"/>
           <w:shd w:val="clear" w:color="auto" w:fill="FEFEFE"/>
         </w:rPr>
-        <w:t>(</w:t>
-      </w:r>
-      <w:proofErr w:type="spellStart"/>
+        <w:t>(Atl</w:t>
+      </w:r>
       <w:r>
         <w:rPr>
           <w:rFonts w:cs="Lucida Sans Unicode"/>
           <w:color w:val="3B3B3B"/>
           <w:shd w:val="clear" w:color="auto" w:fill="FEFEFE"/>
         </w:rPr>
-        <w:t>Atl</w:t>
-      </w:r>
-      <w:r>
-        <w:rPr>
-          <w:rFonts w:cs="Lucida Sans Unicode"/>
-          <w:color w:val="3B3B3B"/>
-          <w:shd w:val="clear" w:color="auto" w:fill="FEFEFE"/>
-        </w:rPr>
         <w:t>assian</w:t>
       </w:r>
-      <w:proofErr w:type="spellEnd"/>
       <w:r>
         <w:rPr>
           <w:rFonts w:cs="Lucida Sans Unicode"/>
@@ -242,33 +187,8 @@
           <w:color w:val="555555"/>
           <w:shd w:val="clear" w:color="auto" w:fill="FFFFFF"/>
         </w:rPr>
-        <w:t xml:space="preserve">So you can work on a plane, and you won’t be forced to commit several </w:t>
-      </w:r>
-      <w:proofErr w:type="spellStart"/>
-      <w:r>
-        <w:rPr>
-          <w:color w:val="555555"/>
-          <w:shd w:val="clear" w:color="auto" w:fill="FFFFFF"/>
-        </w:rPr>
-        <w:t>bugfixes</w:t>
-      </w:r>
-      <w:proofErr w:type="spellEnd"/>
-      <w:r>
-        <w:rPr>
-          <w:color w:val="555555"/>
-          <w:shd w:val="clear" w:color="auto" w:fill="FFFFFF"/>
-        </w:rPr>
-        <w:t xml:space="preserve"> as one big </w:t>
-      </w:r>
-      <w:proofErr w:type="spellStart"/>
-      <w:r>
-        <w:rPr>
-          <w:color w:val="555555"/>
-          <w:shd w:val="clear" w:color="auto" w:fill="FFFFFF"/>
-        </w:rPr>
-        <w:t>changeset</w:t>
-      </w:r>
-      <w:proofErr w:type="spellEnd"/>
+        <w:t>So you can work on a plane, and you won’t be forced to commit several bugfixes as one big changeset</w:t>
+      </w:r>
     </w:p>
     <w:p>
       <w:pPr>
@@ -455,16 +375,15 @@
           <w:color w:val="3B3B3B"/>
           <w:shd w:val="clear" w:color="auto" w:fill="FEFEFE"/>
         </w:rPr>
-        <w:t>(</w:t>
-      </w:r>
-      <w:proofErr w:type="spellStart"/>
+        <w:t>(Atl</w:t>
+      </w:r>
       <w:r>
         <w:rPr>
           <w:rFonts w:cs="Lucida Sans Unicode"/>
           <w:color w:val="3B3B3B"/>
           <w:shd w:val="clear" w:color="auto" w:fill="FEFEFE"/>
         </w:rPr>
-        <w:t>Atl</w:t>
+        <w:t>assian-</w:t>
       </w:r>
       <w:r>
         <w:rPr>
@@ -472,96 +391,43 @@
           <w:color w:val="3B3B3B"/>
           <w:shd w:val="clear" w:color="auto" w:fill="FEFEFE"/>
         </w:rPr>
-        <w:t>assian</w:t>
-      </w:r>
-      <w:proofErr w:type="spellEnd"/>
+        <w:t>blog)</w:t>
+      </w:r>
+    </w:p>
+    <w:p>
+      <w:pPr>
+        <w:pStyle w:val="ListParagraph"/>
+        <w:numPr>
+          <w:ilvl w:val="0"/>
+          <w:numId w:val="3"/>
+        </w:numPr>
+        <w:jc w:val="center"/>
+      </w:pPr>
       <w:r>
         <w:rPr>
           <w:rFonts w:cs="Lucida Sans Unicode"/>
           <w:color w:val="3B3B3B"/>
           <w:shd w:val="clear" w:color="auto" w:fill="FEFEFE"/>
         </w:rPr>
-        <w:t>-</w:t>
-      </w:r>
+        <w:t>If a project contains many large, binary files that cannot be easily compressed, the space needed to store all versions of these files can accumulate quickly.</w:t>
+      </w:r>
+    </w:p>
+    <w:p>
+      <w:pPr>
+        <w:pStyle w:val="ListParagraph"/>
+        <w:numPr>
+          <w:ilvl w:val="0"/>
+          <w:numId w:val="3"/>
+        </w:numPr>
+        <w:jc w:val="center"/>
+      </w:pPr>
       <w:r>
         <w:rPr>
           <w:rFonts w:cs="Lucida Sans Unicode"/>
           <w:color w:val="3B3B3B"/>
           <w:shd w:val="clear" w:color="auto" w:fill="FEFEFE"/>
         </w:rPr>
-        <w:t>blog)</w:t>
-      </w:r>
-    </w:p>
-    <w:p>
-      <w:pPr>
-        <w:pStyle w:val="ListParagraph"/>
-        <w:numPr>
-          <w:ilvl w:val="0"/>
-          <w:numId w:val="3"/>
-        </w:numPr>
-        <w:jc w:val="center"/>
-      </w:pPr>
-      <w:r>
-        <w:rPr>
-          <w:rFonts w:cs="Lucida Sans Unicode"/>
-          <w:color w:val="3B3B3B"/>
-          <w:shd w:val="clear" w:color="auto" w:fill="FEFEFE"/>
-        </w:rPr>
-        <w:t xml:space="preserve">If a project contains many large, binary files that cannot be easily </w:t>
-      </w:r>
-      <w:proofErr w:type="gramStart"/>
-      <w:r>
-        <w:rPr>
-          <w:rFonts w:cs="Lucida Sans Unicode"/>
-          <w:color w:val="3B3B3B"/>
-          <w:shd w:val="clear" w:color="auto" w:fill="FEFEFE"/>
-        </w:rPr>
-        <w:t>compressed,</w:t>
-      </w:r>
-      <w:proofErr w:type="gramEnd"/>
-      <w:r>
-        <w:rPr>
-          <w:rFonts w:cs="Lucida Sans Unicode"/>
-          <w:color w:val="3B3B3B"/>
-          <w:shd w:val="clear" w:color="auto" w:fill="FEFEFE"/>
-        </w:rPr>
-        <w:t xml:space="preserve"> the space needed to store all versions of these files can accumulate quickly.</w:t>
-      </w:r>
-    </w:p>
-    <w:p>
-      <w:pPr>
-        <w:pStyle w:val="ListParagraph"/>
-        <w:numPr>
-          <w:ilvl w:val="0"/>
-          <w:numId w:val="3"/>
-        </w:numPr>
-        <w:jc w:val="center"/>
-      </w:pPr>
-      <w:r>
-        <w:rPr>
-          <w:rFonts w:cs="Lucida Sans Unicode"/>
-          <w:color w:val="3B3B3B"/>
-          <w:shd w:val="clear" w:color="auto" w:fill="FEFEFE"/>
-        </w:rPr>
-        <w:t xml:space="preserve">If a project has a very long history (50,000 </w:t>
-      </w:r>
-      <w:proofErr w:type="spellStart"/>
-      <w:r>
-        <w:rPr>
-          <w:rFonts w:cs="Lucida Sans Unicode"/>
-          <w:color w:val="3B3B3B"/>
-          <w:shd w:val="clear" w:color="auto" w:fill="FEFEFE"/>
-        </w:rPr>
-        <w:t>changesets</w:t>
-      </w:r>
-      <w:proofErr w:type="spellEnd"/>
-      <w:r>
-        <w:rPr>
-          <w:rFonts w:cs="Lucida Sans Unicode"/>
-          <w:color w:val="3B3B3B"/>
-          <w:shd w:val="clear" w:color="auto" w:fill="FEFEFE"/>
-        </w:rPr>
-        <w:t xml:space="preserve"> or more), downloading the entire history can take an impractical amount of time and disk space.</w:t>
+        <w:t>If a project has a very long history (50,000 changesets or more), downloading the entire history can take an impractical amount of time and disk space.</w:t>
       </w:r>
     </w:p>
     <w:p>
@@ -601,13 +467,8 @@
               <w:jc w:val="center"/>
             </w:pPr>
             <w:r>
-              <w:t xml:space="preserve">Problem in </w:t>
+              <w:t>Problem in cvcs</w:t>
             </w:r>
-            <w:proofErr w:type="spellStart"/>
-            <w:r>
-              <w:t>cvcs</w:t>
-            </w:r>
-            <w:proofErr w:type="spellEnd"/>
           </w:p>
         </w:tc>
         <w:tc>
@@ -621,13 +482,8 @@
               <w:jc w:val="center"/>
             </w:pPr>
             <w:r>
-              <w:t xml:space="preserve">Solved by </w:t>
+              <w:t>Solved by dvcs</w:t>
             </w:r>
-            <w:proofErr w:type="spellStart"/>
-            <w:r>
-              <w:t>dvcs</w:t>
-            </w:r>
-            <w:proofErr w:type="spellEnd"/>
           </w:p>
         </w:tc>
       </w:tr>
@@ -658,15 +514,7 @@
               <w:jc w:val="center"/>
             </w:pPr>
             <w:r>
-              <w:t xml:space="preserve">Each client connected to remote repository is a version control system and can </w:t>
-            </w:r>
-            <w:proofErr w:type="gramStart"/>
-            <w:r>
-              <w:t>perform  very</w:t>
-            </w:r>
-            <w:proofErr w:type="gramEnd"/>
-            <w:r>
-              <w:t xml:space="preserve"> well as a server in case of failure of the </w:t>
+              <w:t xml:space="preserve">Each client connected to remote repository is a version control system and can perform  very well as a server in case of failure of the </w:t>
             </w:r>
             <w:r>
               <w:lastRenderedPageBreak/>
@@ -703,15 +551,7 @@
               <w:jc w:val="center"/>
             </w:pPr>
             <w:r>
-              <w:t xml:space="preserve">Introduced concept of local commits: no </w:t>
-            </w:r>
-            <w:proofErr w:type="gramStart"/>
-            <w:r>
-              <w:t>network,</w:t>
-            </w:r>
-            <w:proofErr w:type="gramEnd"/>
-            <w:r>
-              <w:t xml:space="preserve"> wicked fast.</w:t>
+              <w:t>Introduced concept of local commits: no network, wicked fast.</w:t>
             </w:r>
           </w:p>
         </w:tc>
@@ -854,19 +694,23 @@
           <w:sz w:val="22"/>
           <w:szCs w:val="22"/>
         </w:rPr>
-        <w:t xml:space="preserve">In this case, </w:t>
-      </w:r>
-      <w:proofErr w:type="spellStart"/>
-      <w:r>
+        <w:t>In this case, git has an upper hand. Git has a lot of handy features, very effective in exposing merge conflicts and managing multiple parallel versions. Although it has a steep learning curve, it is very versatile and works well in a dynamic project environment. Open Source projects often look towards Git as an effective VCS due to its versatility. Most projects these days are moving away from the Centralized approach to the Distributed approach for the same reasons. Based on our experience and findings so far, it is our opinion that Distributed approach outweighs the pros and outdoes the cons of Centralized approach. Hence, we feel that Git is the way to go moving forward.</w:t>
+      </w:r>
+    </w:p>
+    <w:p>
+      <w:pPr>
+        <w:pStyle w:val="NormalWeb"/>
+        <w:shd w:val="clear" w:color="auto" w:fill="FFFFFF"/>
+        <w:spacing w:before="0" w:beforeAutospacing="0" w:after="390" w:afterAutospacing="0" w:line="366" w:lineRule="atLeast"/>
+        <w:jc w:val="center"/>
+        <w:textAlignment w:val="baseline"/>
         <w:rPr>
           <w:rFonts w:asciiTheme="minorHAnsi" w:hAnsiTheme="minorHAnsi"/>
           <w:color w:val="373737"/>
           <w:sz w:val="22"/>
           <w:szCs w:val="22"/>
         </w:rPr>
-        <w:t>git</w:t>
-      </w:r>
-      <w:proofErr w:type="spellEnd"/>
+      </w:pPr>
       <w:r>
         <w:rPr>
           <w:rFonts w:asciiTheme="minorHAnsi" w:hAnsiTheme="minorHAnsi"/>
@@ -874,90 +718,6 @@
           <w:sz w:val="22"/>
           <w:szCs w:val="22"/>
         </w:rPr>
-        <w:t xml:space="preserve"> has an upper hand. </w:t>
-      </w:r>
-      <w:proofErr w:type="spellStart"/>
-      <w:r>
-        <w:rPr>
-          <w:rFonts w:asciiTheme="minorHAnsi" w:hAnsiTheme="minorHAnsi"/>
-          <w:color w:val="373737"/>
-          <w:sz w:val="22"/>
-          <w:szCs w:val="22"/>
-        </w:rPr>
-        <w:t>Git</w:t>
-      </w:r>
-      <w:proofErr w:type="spellEnd"/>
-      <w:r>
-        <w:rPr>
-          <w:rFonts w:asciiTheme="minorHAnsi" w:hAnsiTheme="minorHAnsi"/>
-          <w:color w:val="373737"/>
-          <w:sz w:val="22"/>
-          <w:szCs w:val="22"/>
-        </w:rPr>
-        <w:t xml:space="preserve"> has a lot of handy features, very effective in exposing merge conflicts and managing multiple parallel versions. Although it has a steep learning curve, it is very versatile and works well in a dynamic project environment. Open Source projects often look towards </w:t>
-      </w:r>
-      <w:proofErr w:type="spellStart"/>
-      <w:r>
-        <w:rPr>
-          <w:rFonts w:asciiTheme="minorHAnsi" w:hAnsiTheme="minorHAnsi"/>
-          <w:color w:val="373737"/>
-          <w:sz w:val="22"/>
-          <w:szCs w:val="22"/>
-        </w:rPr>
-        <w:t>Git</w:t>
-      </w:r>
-      <w:proofErr w:type="spellEnd"/>
-      <w:r>
-        <w:rPr>
-          <w:rFonts w:asciiTheme="minorHAnsi" w:hAnsiTheme="minorHAnsi"/>
-          <w:color w:val="373737"/>
-          <w:sz w:val="22"/>
-          <w:szCs w:val="22"/>
-        </w:rPr>
-        <w:t xml:space="preserve"> as an effective VCS due to its versatility. Most projects these days are moving away from the Centralized approach to the Distributed approach for the same reasons. Based on our experience and findings so far, it is our opinion that Distributed approach outweighs the pros and outdoes the cons of Centralized approach. Hence, we feel that </w:t>
-      </w:r>
-      <w:proofErr w:type="spellStart"/>
-      <w:r>
-        <w:rPr>
-          <w:rFonts w:asciiTheme="minorHAnsi" w:hAnsiTheme="minorHAnsi"/>
-          <w:color w:val="373737"/>
-          <w:sz w:val="22"/>
-          <w:szCs w:val="22"/>
-        </w:rPr>
-        <w:t>Git</w:t>
-      </w:r>
-      <w:proofErr w:type="spellEnd"/>
-      <w:r>
-        <w:rPr>
-          <w:rFonts w:asciiTheme="minorHAnsi" w:hAnsiTheme="minorHAnsi"/>
-          <w:color w:val="373737"/>
-          <w:sz w:val="22"/>
-          <w:szCs w:val="22"/>
-        </w:rPr>
-        <w:t xml:space="preserve"> is the way to go moving forward.</w:t>
-      </w:r>
-    </w:p>
-    <w:p>
-      <w:pPr>
-        <w:pStyle w:val="NormalWeb"/>
-        <w:shd w:val="clear" w:color="auto" w:fill="FFFFFF"/>
-        <w:spacing w:before="0" w:beforeAutospacing="0" w:after="390" w:afterAutospacing="0" w:line="366" w:lineRule="atLeast"/>
-        <w:jc w:val="center"/>
-        <w:textAlignment w:val="baseline"/>
-        <w:rPr>
-          <w:rFonts w:asciiTheme="minorHAnsi" w:hAnsiTheme="minorHAnsi"/>
-          <w:color w:val="373737"/>
-          <w:sz w:val="22"/>
-          <w:szCs w:val="22"/>
-        </w:rPr>
-      </w:pPr>
-      <w:r>
-        <w:rPr>
-          <w:rFonts w:asciiTheme="minorHAnsi" w:hAnsiTheme="minorHAnsi"/>
-          <w:color w:val="373737"/>
-          <w:sz w:val="22"/>
-          <w:szCs w:val="22"/>
-        </w:rPr>
         <w:t>Key advantage of DVCS</w:t>
       </w:r>
     </w:p>
@@ -1012,29 +772,38 @@
           <w:szCs w:val="19"/>
         </w:rPr>
         <w:br/>
-      </w:r>
-      <w:proofErr w:type="spellStart"/>
-      <w:r>
+        <w:t>Hg has it’s own inbuilt web server, so this is very easy to do.</w:t>
+      </w:r>
+    </w:p>
+    <w:p>
+      <w:pPr>
+        <w:pStyle w:val="NormalWeb"/>
+        <w:shd w:val="clear" w:color="auto" w:fill="FFFFFF"/>
+        <w:spacing w:before="0" w:beforeAutospacing="0" w:after="390" w:afterAutospacing="0" w:line="366" w:lineRule="atLeast"/>
+        <w:jc w:val="center"/>
+        <w:textAlignment w:val="baseline"/>
         <w:rPr>
           <w:rFonts w:ascii="Verdana" w:hAnsi="Verdana"/>
           <w:color w:val="333333"/>
           <w:sz w:val="19"/>
           <w:szCs w:val="19"/>
         </w:rPr>
-        <w:t>Hg</w:t>
-      </w:r>
-      <w:proofErr w:type="spellEnd"/>
-      <w:r>
+      </w:pPr>
+    </w:p>
+    <w:p>
+      <w:pPr>
+        <w:pStyle w:val="NormalWeb"/>
+        <w:shd w:val="clear" w:color="auto" w:fill="FFFFFF"/>
+        <w:spacing w:before="0" w:beforeAutospacing="0" w:after="390" w:afterAutospacing="0" w:line="366" w:lineRule="atLeast"/>
+        <w:jc w:val="center"/>
+        <w:textAlignment w:val="baseline"/>
         <w:rPr>
           <w:rFonts w:ascii="Verdana" w:hAnsi="Verdana"/>
           <w:color w:val="333333"/>
           <w:sz w:val="19"/>
           <w:szCs w:val="19"/>
         </w:rPr>
-        <w:t xml:space="preserve"> has </w:t>
-      </w:r>
-      <w:proofErr w:type="spellStart"/>
-      <w:proofErr w:type="gramStart"/>
+      </w:pPr>
       <w:r>
         <w:rPr>
           <w:rFonts w:ascii="Verdana" w:hAnsi="Verdana"/>
@@ -1042,56 +811,6 @@
           <w:sz w:val="19"/>
           <w:szCs w:val="19"/>
         </w:rPr>
-        <w:t>it’s</w:t>
-      </w:r>
-      <w:proofErr w:type="spellEnd"/>
-      <w:proofErr w:type="gramEnd"/>
-      <w:r>
-        <w:rPr>
-          <w:rFonts w:ascii="Verdana" w:hAnsi="Verdana"/>
-          <w:color w:val="333333"/>
-          <w:sz w:val="19"/>
-          <w:szCs w:val="19"/>
-        </w:rPr>
-        <w:t xml:space="preserve"> own inbuilt web server, so this is very easy to do.</w:t>
-      </w:r>
-    </w:p>
-    <w:p>
-      <w:pPr>
-        <w:pStyle w:val="NormalWeb"/>
-        <w:shd w:val="clear" w:color="auto" w:fill="FFFFFF"/>
-        <w:spacing w:before="0" w:beforeAutospacing="0" w:after="390" w:afterAutospacing="0" w:line="366" w:lineRule="atLeast"/>
-        <w:jc w:val="center"/>
-        <w:textAlignment w:val="baseline"/>
-        <w:rPr>
-          <w:rFonts w:ascii="Verdana" w:hAnsi="Verdana"/>
-          <w:color w:val="333333"/>
-          <w:sz w:val="19"/>
-          <w:szCs w:val="19"/>
-        </w:rPr>
-      </w:pPr>
-    </w:p>
-    <w:p>
-      <w:pPr>
-        <w:pStyle w:val="NormalWeb"/>
-        <w:shd w:val="clear" w:color="auto" w:fill="FFFFFF"/>
-        <w:spacing w:before="0" w:beforeAutospacing="0" w:after="390" w:afterAutospacing="0" w:line="366" w:lineRule="atLeast"/>
-        <w:jc w:val="center"/>
-        <w:textAlignment w:val="baseline"/>
-        <w:rPr>
-          <w:rFonts w:ascii="Verdana" w:hAnsi="Verdana"/>
-          <w:color w:val="333333"/>
-          <w:sz w:val="19"/>
-          <w:szCs w:val="19"/>
-        </w:rPr>
-      </w:pPr>
-      <w:r>
-        <w:rPr>
-          <w:rFonts w:ascii="Verdana" w:hAnsi="Verdana"/>
-          <w:color w:val="333333"/>
-          <w:sz w:val="19"/>
-          <w:szCs w:val="19"/>
-        </w:rPr>
         <w:t>Scenario of better cure from data loss</w:t>
       </w:r>
     </w:p>
@@ -1110,152 +829,79 @@
           <w:rFonts w:eastAsia="Times New Roman" w:cs="Times New Roman"/>
           <w:color w:val="555555"/>
         </w:rPr>
-        <w:t xml:space="preserve">While there is a slight danger </w:t>
-      </w:r>
-      <w:proofErr w:type="spellStart"/>
-      <w:r>
+        <w:t>While there is a slight danger a users hard drive could crash before he pushes his changes, that danger exists with a centralized system too.</w:t>
+      </w:r>
+    </w:p>
+    <w:p>
+      <w:pPr>
+        <w:shd w:val="clear" w:color="auto" w:fill="FFFFFF"/>
+        <w:spacing w:after="165" w:line="270" w:lineRule="atLeast"/>
+        <w:jc w:val="center"/>
         <w:rPr>
           <w:rFonts w:eastAsia="Times New Roman" w:cs="Times New Roman"/>
           <w:color w:val="555555"/>
         </w:rPr>
-        <w:t xml:space="preserve">a </w:t>
-      </w:r>
-      <w:proofErr w:type="gramStart"/>
+      </w:pPr>
       <w:r>
         <w:rPr>
           <w:rFonts w:eastAsia="Times New Roman" w:cs="Times New Roman"/>
           <w:color w:val="555555"/>
         </w:rPr>
-        <w:t>users</w:t>
-      </w:r>
-      <w:proofErr w:type="spellEnd"/>
-      <w:proofErr w:type="gramEnd"/>
-      <w:r>
+        <w:t>However, the centralized system has a far worse disaster scenario. What if that “IT-guaranteed backup” of your subversion server you’ve been so confident in turns out to be corrupted? What if the backup job was modified by some guy who was late for his daughter’s recital and didn’t quite get it done right?</w:t>
+      </w:r>
+    </w:p>
+    <w:p>
+      <w:pPr>
+        <w:shd w:val="clear" w:color="auto" w:fill="FFFFFF"/>
+        <w:spacing w:after="165" w:line="270" w:lineRule="atLeast"/>
+        <w:jc w:val="center"/>
         <w:rPr>
           <w:rFonts w:eastAsia="Times New Roman" w:cs="Times New Roman"/>
           <w:color w:val="555555"/>
         </w:rPr>
-        <w:t xml:space="preserve"> hard drive could crash before he pushes his changes, that danger exists with a centralized system too.</w:t>
-      </w:r>
-    </w:p>
-    <w:p>
-      <w:pPr>
-        <w:shd w:val="clear" w:color="auto" w:fill="FFFFFF"/>
-        <w:spacing w:after="165" w:line="270" w:lineRule="atLeast"/>
-        <w:jc w:val="center"/>
+      </w:pPr>
+      <w:r>
         <w:rPr>
           <w:rFonts w:eastAsia="Times New Roman" w:cs="Times New Roman"/>
           <w:color w:val="555555"/>
         </w:rPr>
-      </w:pPr>
-      <w:r>
+        <w:t>With a DVCS, you have no loss of data whatsoever. Just figure out who has the most recent commit – they have a COMPLETE copy of the repository. Within minutes you can have another centralized repository setup with absolutely no loss of data.</w:t>
+      </w:r>
+    </w:p>
+    <w:p>
+      <w:pPr>
+        <w:shd w:val="clear" w:color="auto" w:fill="FFFFFF"/>
+        <w:spacing w:after="165" w:line="270" w:lineRule="atLeast"/>
+        <w:jc w:val="center"/>
         <w:rPr>
           <w:rFonts w:eastAsia="Times New Roman" w:cs="Times New Roman"/>
           <w:color w:val="555555"/>
         </w:rPr>
-        <w:t>However, the centralized system has a far worse disaster scenario. What if that “IT-guaranteed backup” of your subversion server you’ve been so confident in turns out to be corrupted? What if the backup job was modified by some guy who was late for his daughter’s recital and didn’t quite get it done right?</w:t>
-      </w:r>
-    </w:p>
-    <w:p>
-      <w:pPr>
-        <w:shd w:val="clear" w:color="auto" w:fill="FFFFFF"/>
-        <w:spacing w:after="165" w:line="270" w:lineRule="atLeast"/>
-        <w:jc w:val="center"/>
+      </w:pPr>
+      <w:r>
         <w:rPr>
           <w:rFonts w:eastAsia="Times New Roman" w:cs="Times New Roman"/>
           <w:color w:val="555555"/>
         </w:rPr>
-      </w:pPr>
-      <w:r>
+        <w:t>But you say – the same thing is true of subversion! We all have a copy of the project on our hard drive.</w:t>
+      </w:r>
+    </w:p>
+    <w:p>
+      <w:pPr>
+        <w:shd w:val="clear" w:color="auto" w:fill="FFFFFF"/>
+        <w:spacing w:after="165" w:line="270" w:lineRule="atLeast"/>
+        <w:jc w:val="center"/>
         <w:rPr>
           <w:rFonts w:eastAsia="Times New Roman" w:cs="Times New Roman"/>
           <w:color w:val="555555"/>
         </w:rPr>
-        <w:t>With a DVCS, you have no loss of data whatsoever. Just figure out who has the most recent commit – they have a COMPLETE copy of the repository. Within minutes you can have another centralized repository setup with absolutely no loss of data.</w:t>
-      </w:r>
-    </w:p>
-    <w:p>
-      <w:pPr>
-        <w:shd w:val="clear" w:color="auto" w:fill="FFFFFF"/>
-        <w:spacing w:after="165" w:line="270" w:lineRule="atLeast"/>
-        <w:jc w:val="center"/>
+      </w:pPr>
+      <w:r>
         <w:rPr>
           <w:rFonts w:eastAsia="Times New Roman" w:cs="Times New Roman"/>
           <w:color w:val="555555"/>
         </w:rPr>
-      </w:pPr>
-      <w:r>
-        <w:rPr>
-          <w:rFonts w:eastAsia="Times New Roman" w:cs="Times New Roman"/>
-          <w:color w:val="555555"/>
-        </w:rPr>
-        <w:t>But you say – the same thing is true of subversion! We all have a copy of the project on our hard drive.</w:t>
-      </w:r>
-    </w:p>
-    <w:p>
-      <w:pPr>
-        <w:shd w:val="clear" w:color="auto" w:fill="FFFFFF"/>
-        <w:spacing w:after="165" w:line="270" w:lineRule="atLeast"/>
-        <w:jc w:val="center"/>
-        <w:rPr>
-          <w:rFonts w:eastAsia="Times New Roman" w:cs="Times New Roman"/>
-          <w:color w:val="555555"/>
-        </w:rPr>
-      </w:pPr>
-      <w:r>
-        <w:rPr>
-          <w:rFonts w:eastAsia="Times New Roman" w:cs="Times New Roman"/>
-          <w:color w:val="555555"/>
-        </w:rPr>
-        <w:t xml:space="preserve">No, you don’t. You all have a copy of one VERSION of your application. It may not even be working or complete. </w:t>
-      </w:r>
-      <w:proofErr w:type="gramStart"/>
-      <w:r>
-        <w:rPr>
-          <w:rFonts w:eastAsia="Times New Roman" w:cs="Times New Roman"/>
-          <w:color w:val="555555"/>
-        </w:rPr>
-        <w:t>And all those previous versions?</w:t>
-      </w:r>
-      <w:proofErr w:type="gramEnd"/>
-      <w:r>
-        <w:rPr>
-          <w:rFonts w:eastAsia="Times New Roman" w:cs="Times New Roman"/>
-          <w:color w:val="555555"/>
-        </w:rPr>
-        <w:t xml:space="preserve"> Log entries? </w:t>
-      </w:r>
-      <w:proofErr w:type="gramStart"/>
-      <w:r>
-        <w:rPr>
-          <w:rFonts w:eastAsia="Times New Roman" w:cs="Times New Roman"/>
-          <w:color w:val="555555"/>
-        </w:rPr>
-        <w:t>Metadata?</w:t>
-      </w:r>
-      <w:proofErr w:type="gramEnd"/>
-      <w:r>
-        <w:rPr>
-          <w:rFonts w:eastAsia="Times New Roman" w:cs="Times New Roman"/>
-          <w:color w:val="555555"/>
-        </w:rPr>
-        <w:t xml:space="preserve"> </w:t>
-      </w:r>
-      <w:proofErr w:type="gramStart"/>
-      <w:r>
-        <w:rPr>
-          <w:rFonts w:eastAsia="Times New Roman" w:cs="Times New Roman"/>
-          <w:color w:val="555555"/>
-        </w:rPr>
-        <w:t>Gone.</w:t>
-      </w:r>
-      <w:proofErr w:type="gramEnd"/>
-      <w:r>
-        <w:rPr>
-          <w:rFonts w:eastAsia="Times New Roman" w:cs="Times New Roman"/>
-          <w:color w:val="555555"/>
-        </w:rPr>
-        <w:t xml:space="preserve"> Unless your backup is good, you’re hosed.</w:t>
+        <w:t>No, you don’t. You all have a copy of one VERSION of your application. It may not even be working or complete. And all those previous versions? Log entries? Metadata? Gone. Unless your backup is good, you’re hosed.</w:t>
       </w:r>
     </w:p>
     <w:p>
@@ -1409,37 +1055,12 @@
         </w:rPr>
         <w:br/>
       </w:r>
-      <w:proofErr w:type="gramStart"/>
       <w:r>
         <w:rPr>
           <w:color w:val="555555"/>
           <w:shd w:val="clear" w:color="auto" w:fill="FFFFFF"/>
         </w:rPr>
-        <w:t>Unwanted</w:t>
-      </w:r>
-      <w:proofErr w:type="gramEnd"/>
-      <w:r>
-        <w:rPr>
-          <w:color w:val="555555"/>
-          <w:shd w:val="clear" w:color="auto" w:fill="FFFFFF"/>
-        </w:rPr>
-        <w:t xml:space="preserve"> modifications can be avoided with a simple review process. If you make sure that someone looks at the new </w:t>
-      </w:r>
-      <w:proofErr w:type="spellStart"/>
-      <w:r>
-        <w:rPr>
-          <w:color w:val="555555"/>
-          <w:shd w:val="clear" w:color="auto" w:fill="FFFFFF"/>
-        </w:rPr>
-        <w:t>changesets</w:t>
-      </w:r>
-      <w:proofErr w:type="spellEnd"/>
-      <w:r>
-        <w:rPr>
-          <w:color w:val="555555"/>
-          <w:shd w:val="clear" w:color="auto" w:fill="FFFFFF"/>
-        </w:rPr>
-        <w:t xml:space="preserve"> you are probably going to catch most of the mistakes early in your development workflow.</w:t>
+        <w:t>Unwanted modifications can be avoided with a simple review process. If you make sure that someone looks at the new changesets you are probably going to catch most of the mistakes early in your development workflow.</w:t>
       </w:r>
       <w:r>
         <w:rPr>
@@ -1695,27 +1316,7 @@
           <w:sz w:val="24"/>
           <w:szCs w:val="24"/>
         </w:rPr>
-        <w:t xml:space="preserve">No more giant </w:t>
-      </w:r>
-      <w:proofErr w:type="spellStart"/>
-      <w:r>
-        <w:rPr>
-          <w:rFonts w:ascii="Arial" w:eastAsia="Times New Roman" w:hAnsi="Arial" w:cs="Arial"/>
-          <w:color w:val="555755"/>
-          <w:sz w:val="24"/>
-          <w:szCs w:val="24"/>
-        </w:rPr>
-        <w:t>checkins</w:t>
-      </w:r>
-      <w:proofErr w:type="spellEnd"/>
-      <w:r>
-        <w:rPr>
-          <w:rFonts w:ascii="Arial" w:eastAsia="Times New Roman" w:hAnsi="Arial" w:cs="Arial"/>
-          <w:color w:val="555755"/>
-          <w:sz w:val="24"/>
-          <w:szCs w:val="24"/>
-        </w:rPr>
-        <w:t>; your incremental history is in your repo.</w:t>
+        <w:t>No more giant checkins; your incremental history is in your repo.</w:t>
       </w:r>
     </w:p>
     <w:p>
@@ -1747,9 +1348,80 @@
           <w:szCs w:val="24"/>
           <w:bdr w:val="none" w:sz="0" w:space="0" w:color="auto" w:frame="1"/>
         </w:rPr>
-        <w:t xml:space="preserve">DVCS </w:t>
-      </w:r>
-      <w:proofErr w:type="spellStart"/>
+        <w:t>DVCS git works offline.</w:t>
+      </w:r>
+    </w:p>
+    <w:p>
+      <w:pPr>
+        <w:numPr>
+          <w:ilvl w:val="1"/>
+          <w:numId w:val="5"/>
+        </w:numPr>
+        <w:spacing w:after="0" w:line="312" w:lineRule="atLeast"/>
+        <w:ind w:left="0"/>
+        <w:jc w:val="center"/>
+        <w:textAlignment w:val="top"/>
+        <w:rPr>
+          <w:rFonts w:ascii="Arial" w:eastAsia="Times New Roman" w:hAnsi="Arial" w:cs="Arial"/>
+          <w:color w:val="555755"/>
+          <w:sz w:val="24"/>
+          <w:szCs w:val="24"/>
+        </w:rPr>
+      </w:pPr>
+      <w:r>
+        <w:rPr>
+          <w:rFonts w:ascii="Arial" w:eastAsia="Times New Roman" w:hAnsi="Arial" w:cs="Arial"/>
+          <w:color w:val="555755"/>
+          <w:sz w:val="24"/>
+          <w:szCs w:val="24"/>
+        </w:rPr>
+        <w:t>You only need to be online to share changes.</w:t>
+      </w:r>
+    </w:p>
+    <w:p>
+      <w:pPr>
+        <w:numPr>
+          <w:ilvl w:val="1"/>
+          <w:numId w:val="5"/>
+        </w:numPr>
+        <w:spacing w:after="0" w:line="312" w:lineRule="atLeast"/>
+        <w:ind w:left="0"/>
+        <w:jc w:val="center"/>
+        <w:textAlignment w:val="top"/>
+        <w:rPr>
+          <w:rFonts w:ascii="Arial" w:eastAsia="Times New Roman" w:hAnsi="Arial" w:cs="Arial"/>
+          <w:color w:val="555755"/>
+          <w:sz w:val="24"/>
+          <w:szCs w:val="24"/>
+        </w:rPr>
+      </w:pPr>
+      <w:r>
+        <w:rPr>
+          <w:rFonts w:ascii="Arial" w:eastAsia="Times New Roman" w:hAnsi="Arial" w:cs="Arial"/>
+          <w:color w:val="555755"/>
+          <w:sz w:val="24"/>
+          <w:szCs w:val="24"/>
+        </w:rPr>
+        <w:t>Otherwise, you can happily stay on your local machine, checking in and undoing, no matter if the “server” is down or you’re on an airplane.</w:t>
+      </w:r>
+    </w:p>
+    <w:p>
+      <w:pPr>
+        <w:numPr>
+          <w:ilvl w:val="0"/>
+          <w:numId w:val="5"/>
+        </w:numPr>
+        <w:spacing w:after="0" w:line="312" w:lineRule="atLeast"/>
+        <w:ind w:left="0"/>
+        <w:jc w:val="center"/>
+        <w:textAlignment w:val="top"/>
+        <w:rPr>
+          <w:rFonts w:ascii="Arial" w:eastAsia="Times New Roman" w:hAnsi="Arial" w:cs="Arial"/>
+          <w:color w:val="555755"/>
+          <w:sz w:val="24"/>
+          <w:szCs w:val="24"/>
+        </w:rPr>
+      </w:pPr>
       <w:r>
         <w:rPr>
           <w:rFonts w:ascii="Arial" w:eastAsia="Times New Roman" w:hAnsi="Arial" w:cs="Arial"/>
@@ -1762,9 +1434,80 @@
           <w:szCs w:val="24"/>
           <w:bdr w:val="none" w:sz="0" w:space="0" w:color="auto" w:frame="1"/>
         </w:rPr>
-        <w:t>git</w:t>
-      </w:r>
-      <w:proofErr w:type="spellEnd"/>
+        <w:t>DVCS git is fast.</w:t>
+      </w:r>
+    </w:p>
+    <w:p>
+      <w:pPr>
+        <w:numPr>
+          <w:ilvl w:val="1"/>
+          <w:numId w:val="5"/>
+        </w:numPr>
+        <w:spacing w:after="0" w:line="312" w:lineRule="atLeast"/>
+        <w:ind w:left="0"/>
+        <w:jc w:val="center"/>
+        <w:textAlignment w:val="top"/>
+        <w:rPr>
+          <w:rFonts w:ascii="Arial" w:eastAsia="Times New Roman" w:hAnsi="Arial" w:cs="Arial"/>
+          <w:color w:val="555755"/>
+          <w:sz w:val="24"/>
+          <w:szCs w:val="24"/>
+        </w:rPr>
+      </w:pPr>
+      <w:r>
+        <w:rPr>
+          <w:rFonts w:ascii="Arial" w:eastAsia="Times New Roman" w:hAnsi="Arial" w:cs="Arial"/>
+          <w:color w:val="555755"/>
+          <w:sz w:val="24"/>
+          <w:szCs w:val="24"/>
+        </w:rPr>
+        <w:t>Since diffs, commits and reverts are all done locally.</w:t>
+      </w:r>
+    </w:p>
+    <w:p>
+      <w:pPr>
+        <w:numPr>
+          <w:ilvl w:val="1"/>
+          <w:numId w:val="5"/>
+        </w:numPr>
+        <w:spacing w:after="0" w:line="312" w:lineRule="atLeast"/>
+        <w:ind w:left="0"/>
+        <w:jc w:val="center"/>
+        <w:textAlignment w:val="top"/>
+        <w:rPr>
+          <w:rFonts w:ascii="Arial" w:eastAsia="Times New Roman" w:hAnsi="Arial" w:cs="Arial"/>
+          <w:color w:val="555755"/>
+          <w:sz w:val="24"/>
+          <w:szCs w:val="24"/>
+        </w:rPr>
+      </w:pPr>
+      <w:r>
+        <w:rPr>
+          <w:rFonts w:ascii="Arial" w:eastAsia="Times New Roman" w:hAnsi="Arial" w:cs="Arial"/>
+          <w:color w:val="555755"/>
+          <w:sz w:val="24"/>
+          <w:szCs w:val="24"/>
+        </w:rPr>
+        <w:t>There’s no sketchy network or server to ask for old revisions from a year ago.</w:t>
+      </w:r>
+    </w:p>
+    <w:p>
+      <w:pPr>
+        <w:numPr>
+          <w:ilvl w:val="0"/>
+          <w:numId w:val="5"/>
+        </w:numPr>
+        <w:spacing w:after="0" w:line="312" w:lineRule="atLeast"/>
+        <w:ind w:left="0"/>
+        <w:jc w:val="center"/>
+        <w:textAlignment w:val="top"/>
+        <w:rPr>
+          <w:rFonts w:ascii="Arial" w:eastAsia="Times New Roman" w:hAnsi="Arial" w:cs="Arial"/>
+          <w:color w:val="555755"/>
+          <w:sz w:val="24"/>
+          <w:szCs w:val="24"/>
+        </w:rPr>
+      </w:pPr>
       <w:r>
         <w:rPr>
           <w:rFonts w:ascii="Arial" w:eastAsia="Times New Roman" w:hAnsi="Arial" w:cs="Arial"/>
@@ -1777,7 +1520,7 @@
           <w:szCs w:val="24"/>
           <w:bdr w:val="none" w:sz="0" w:space="0" w:color="auto" w:frame="1"/>
         </w:rPr>
-        <w:t xml:space="preserve"> works offline.</w:t>
+        <w:t>DVCS handles changes very well.</w:t>
       </w:r>
     </w:p>
     <w:p>
@@ -1804,7 +1547,7 @@
           <w:sz w:val="24"/>
           <w:szCs w:val="24"/>
         </w:rPr>
-        <w:t>You only need to be online to share changes.</w:t>
+        <w:t>Distributed version control systems were built around sharing changes.</w:t>
       </w:r>
     </w:p>
     <w:p>
@@ -1831,7 +1574,7 @@
           <w:sz w:val="24"/>
           <w:szCs w:val="24"/>
         </w:rPr>
-        <w:t>Otherwise, you can happily stay on your local machine, checking in and undoing, no matter if the “server” is down or you’re on an airplane.</w:t>
+        <w:t>Every change has a guid which makes it easy to track.</w:t>
       </w:r>
     </w:p>
     <w:p>
@@ -1863,9 +1606,80 @@
           <w:szCs w:val="24"/>
           <w:bdr w:val="none" w:sz="0" w:space="0" w:color="auto" w:frame="1"/>
         </w:rPr>
-        <w:t xml:space="preserve">DVCS </w:t>
-      </w:r>
-      <w:proofErr w:type="spellStart"/>
+        <w:t>Branching and merging is easy.</w:t>
+      </w:r>
+    </w:p>
+    <w:p>
+      <w:pPr>
+        <w:numPr>
+          <w:ilvl w:val="1"/>
+          <w:numId w:val="5"/>
+        </w:numPr>
+        <w:spacing w:after="0" w:line="312" w:lineRule="atLeast"/>
+        <w:ind w:left="0"/>
+        <w:jc w:val="center"/>
+        <w:textAlignment w:val="top"/>
+        <w:rPr>
+          <w:rFonts w:ascii="Arial" w:eastAsia="Times New Roman" w:hAnsi="Arial" w:cs="Arial"/>
+          <w:color w:val="555755"/>
+          <w:sz w:val="24"/>
+          <w:szCs w:val="24"/>
+        </w:rPr>
+      </w:pPr>
+      <w:r>
+        <w:rPr>
+          <w:rFonts w:ascii="Arial" w:eastAsia="Times New Roman" w:hAnsi="Arial" w:cs="Arial"/>
+          <w:color w:val="555755"/>
+          <w:sz w:val="24"/>
+          <w:szCs w:val="24"/>
+        </w:rPr>
+        <w:t>Because every developer “has their own branch”, every shared change is like reverse integration.</w:t>
+      </w:r>
+    </w:p>
+    <w:p>
+      <w:pPr>
+        <w:numPr>
+          <w:ilvl w:val="1"/>
+          <w:numId w:val="5"/>
+        </w:numPr>
+        <w:spacing w:after="0" w:line="312" w:lineRule="atLeast"/>
+        <w:ind w:left="0"/>
+        <w:jc w:val="center"/>
+        <w:textAlignment w:val="top"/>
+        <w:rPr>
+          <w:rFonts w:ascii="Arial" w:eastAsia="Times New Roman" w:hAnsi="Arial" w:cs="Arial"/>
+          <w:color w:val="555755"/>
+          <w:sz w:val="24"/>
+          <w:szCs w:val="24"/>
+        </w:rPr>
+      </w:pPr>
+      <w:r>
+        <w:rPr>
+          <w:rFonts w:ascii="Arial" w:eastAsia="Times New Roman" w:hAnsi="Arial" w:cs="Arial"/>
+          <w:color w:val="555755"/>
+          <w:sz w:val="24"/>
+          <w:szCs w:val="24"/>
+        </w:rPr>
+        <w:t>The guids make it easy to automatically combine changes and avoid duplicates.</w:t>
+      </w:r>
+    </w:p>
+    <w:p>
+      <w:pPr>
+        <w:numPr>
+          <w:ilvl w:val="0"/>
+          <w:numId w:val="5"/>
+        </w:numPr>
+        <w:spacing w:after="0" w:line="312" w:lineRule="atLeast"/>
+        <w:ind w:left="0"/>
+        <w:jc w:val="center"/>
+        <w:textAlignment w:val="top"/>
+        <w:rPr>
+          <w:rFonts w:ascii="Arial" w:eastAsia="Times New Roman" w:hAnsi="Arial" w:cs="Arial"/>
+          <w:color w:val="555755"/>
+          <w:sz w:val="24"/>
+          <w:szCs w:val="24"/>
+        </w:rPr>
+      </w:pPr>
       <w:r>
         <w:rPr>
           <w:rFonts w:ascii="Arial" w:eastAsia="Times New Roman" w:hAnsi="Arial" w:cs="Arial"/>
@@ -1878,9 +1692,105 @@
           <w:szCs w:val="24"/>
           <w:bdr w:val="none" w:sz="0" w:space="0" w:color="auto" w:frame="1"/>
         </w:rPr>
-        <w:t>git</w:t>
-      </w:r>
-      <w:proofErr w:type="spellEnd"/>
+        <w:t>With DVCS, there is less management.</w:t>
+      </w:r>
+    </w:p>
+    <w:p>
+      <w:pPr>
+        <w:numPr>
+          <w:ilvl w:val="1"/>
+          <w:numId w:val="5"/>
+        </w:numPr>
+        <w:spacing w:after="0" w:line="312" w:lineRule="atLeast"/>
+        <w:ind w:left="0"/>
+        <w:jc w:val="center"/>
+        <w:textAlignment w:val="top"/>
+        <w:rPr>
+          <w:rFonts w:ascii="Arial" w:eastAsia="Times New Roman" w:hAnsi="Arial" w:cs="Arial"/>
+          <w:color w:val="555755"/>
+          <w:sz w:val="24"/>
+          <w:szCs w:val="24"/>
+        </w:rPr>
+      </w:pPr>
+      <w:r>
+        <w:rPr>
+          <w:rFonts w:ascii="Arial" w:eastAsia="Times New Roman" w:hAnsi="Arial" w:cs="Arial"/>
+          <w:color w:val="555755"/>
+          <w:sz w:val="24"/>
+          <w:szCs w:val="24"/>
+        </w:rPr>
+        <w:t>DVCS systems are easy to get running since there is no “always-running” server software to install.</w:t>
+      </w:r>
+    </w:p>
+    <w:p>
+      <w:pPr>
+        <w:numPr>
+          <w:ilvl w:val="0"/>
+          <w:numId w:val="5"/>
+        </w:numPr>
+        <w:spacing w:after="0" w:line="312" w:lineRule="atLeast"/>
+        <w:ind w:left="0"/>
+        <w:jc w:val="center"/>
+        <w:textAlignment w:val="top"/>
+        <w:rPr>
+          <w:rFonts w:ascii="Arial" w:eastAsia="Times New Roman" w:hAnsi="Arial" w:cs="Arial"/>
+          <w:color w:val="555755"/>
+          <w:sz w:val="24"/>
+          <w:szCs w:val="24"/>
+        </w:rPr>
+      </w:pPr>
+      <w:r>
+        <w:rPr>
+          <w:rFonts w:ascii="Arial" w:eastAsia="Times New Roman" w:hAnsi="Arial" w:cs="Arial"/>
+          <w:color w:val="555755"/>
+          <w:sz w:val="24"/>
+          <w:szCs w:val="24"/>
+        </w:rPr>
+        <w:t>DVCS systems may not require you to “add” new users since you can just pick what URLs to pull from.</w:t>
+      </w:r>
+    </w:p>
+    <w:p>
+      <w:pPr>
+        <w:shd w:val="clear" w:color="auto" w:fill="FFFFFF"/>
+        <w:spacing w:before="240" w:after="60" w:line="288" w:lineRule="atLeast"/>
+        <w:jc w:val="center"/>
+        <w:textAlignment w:val="top"/>
+        <w:outlineLvl w:val="1"/>
+        <w:rPr>
+          <w:rFonts w:ascii="Arial" w:eastAsia="Times New Roman" w:hAnsi="Arial" w:cs="Arial"/>
+          <w:color w:val="CF6027"/>
+          <w:sz w:val="30"/>
+          <w:szCs w:val="30"/>
+        </w:rPr>
+      </w:pPr>
+      <w:r>
+        <w:rPr>
+          <w:rFonts w:ascii="Arial" w:eastAsia="Times New Roman" w:hAnsi="Arial" w:cs="Arial"/>
+          <w:color w:val="CF6027"/>
+          <w:sz w:val="30"/>
+          <w:szCs w:val="30"/>
+        </w:rPr>
+        <w:t>DVCS Core Disadvantages</w:t>
+      </w:r>
+    </w:p>
+    <w:p>
+      <w:pPr>
+        <w:numPr>
+          <w:ilvl w:val="0"/>
+          <w:numId w:val="6"/>
+        </w:numPr>
+        <w:shd w:val="clear" w:color="auto" w:fill="FFFFFF"/>
+        <w:spacing w:after="0" w:line="312" w:lineRule="atLeast"/>
+        <w:ind w:left="0"/>
+        <w:jc w:val="center"/>
+        <w:textAlignment w:val="top"/>
+        <w:rPr>
+          <w:rFonts w:ascii="Arial" w:eastAsia="Times New Roman" w:hAnsi="Arial" w:cs="Arial"/>
+          <w:color w:val="555755"/>
+          <w:sz w:val="24"/>
+          <w:szCs w:val="24"/>
+        </w:rPr>
+      </w:pPr>
       <w:r>
         <w:rPr>
           <w:rFonts w:ascii="Arial" w:eastAsia="Times New Roman" w:hAnsi="Arial" w:cs="Arial"/>
@@ -1893,15 +1803,16 @@
           <w:szCs w:val="24"/>
           <w:bdr w:val="none" w:sz="0" w:space="0" w:color="auto" w:frame="1"/>
         </w:rPr>
-        <w:t xml:space="preserve"> is fast.</w:t>
+        <w:t>You still need a backup.</w:t>
       </w:r>
     </w:p>
     <w:p>
       <w:pPr>
         <w:numPr>
           <w:ilvl w:val="1"/>
-          <w:numId w:val="5"/>
-        </w:numPr>
+          <w:numId w:val="6"/>
+        </w:numPr>
+        <w:shd w:val="clear" w:color="auto" w:fill="FFFFFF"/>
         <w:spacing w:after="0" w:line="312" w:lineRule="atLeast"/>
         <w:ind w:left="0"/>
         <w:jc w:val="center"/>
@@ -1920,42 +1831,16 @@
           <w:sz w:val="24"/>
           <w:szCs w:val="24"/>
         </w:rPr>
-        <w:t>Since diffs, commits and reverts are all done locally.</w:t>
-      </w:r>
-    </w:p>
-    <w:p>
-      <w:pPr>
-        <w:numPr>
-          <w:ilvl w:val="1"/>
-          <w:numId w:val="5"/>
-        </w:numPr>
-        <w:spacing w:after="0" w:line="312" w:lineRule="atLeast"/>
-        <w:ind w:left="0"/>
-        <w:jc w:val="center"/>
-        <w:textAlignment w:val="top"/>
-        <w:rPr>
-          <w:rFonts w:ascii="Arial" w:eastAsia="Times New Roman" w:hAnsi="Arial" w:cs="Arial"/>
-          <w:color w:val="555755"/>
-          <w:sz w:val="24"/>
-          <w:szCs w:val="24"/>
-        </w:rPr>
-      </w:pPr>
-      <w:r>
-        <w:rPr>
-          <w:rFonts w:ascii="Arial" w:eastAsia="Times New Roman" w:hAnsi="Arial" w:cs="Arial"/>
-          <w:color w:val="555755"/>
-          <w:sz w:val="24"/>
-          <w:szCs w:val="24"/>
-        </w:rPr>
-        <w:t>There’s no sketchy network or server to ask for old revisions from a year ago.</w:t>
+        <w:t>Some claim your “backup” is the other machines that have your changes, but what if they didn’t accept them all? ** What if they’re offline and you have new changes?</w:t>
       </w:r>
     </w:p>
     <w:p>
       <w:pPr>
         <w:numPr>
           <w:ilvl w:val="0"/>
-          <w:numId w:val="5"/>
-        </w:numPr>
+          <w:numId w:val="6"/>
+        </w:numPr>
+        <w:shd w:val="clear" w:color="auto" w:fill="FFFFFF"/>
         <w:spacing w:after="0" w:line="312" w:lineRule="atLeast"/>
         <w:ind w:left="0"/>
         <w:jc w:val="center"/>
@@ -1979,89 +1864,53 @@
           <w:szCs w:val="24"/>
           <w:bdr w:val="none" w:sz="0" w:space="0" w:color="auto" w:frame="1"/>
         </w:rPr>
-        <w:t>DVCS handles changes very well.</w:t>
-      </w:r>
-    </w:p>
-    <w:p>
-      <w:pPr>
-        <w:numPr>
-          <w:ilvl w:val="1"/>
-          <w:numId w:val="5"/>
-        </w:numPr>
-        <w:spacing w:after="0" w:line="312" w:lineRule="atLeast"/>
-        <w:ind w:left="0"/>
-        <w:jc w:val="center"/>
-        <w:textAlignment w:val="top"/>
+        <w:t>You still want a machine to push changes</w:t>
+      </w:r>
+      <w:r>
         <w:rPr>
           <w:rFonts w:ascii="Arial" w:eastAsia="Times New Roman" w:hAnsi="Arial" w:cs="Arial"/>
           <w:color w:val="555755"/>
           <w:sz w:val="24"/>
           <w:szCs w:val="24"/>
         </w:rPr>
-      </w:pPr>
-      <w:r>
+        <w:t> to “just in case”.</w:t>
+      </w:r>
+    </w:p>
+    <w:p>
+      <w:pPr>
+        <w:numPr>
+          <w:ilvl w:val="1"/>
+          <w:numId w:val="6"/>
+        </w:numPr>
+        <w:shd w:val="clear" w:color="auto" w:fill="FFFFFF"/>
+        <w:spacing w:after="0" w:line="312" w:lineRule="atLeast"/>
+        <w:ind w:left="0"/>
+        <w:jc w:val="center"/>
+        <w:textAlignment w:val="top"/>
         <w:rPr>
           <w:rFonts w:ascii="Arial" w:eastAsia="Times New Roman" w:hAnsi="Arial" w:cs="Arial"/>
           <w:color w:val="555755"/>
           <w:sz w:val="24"/>
           <w:szCs w:val="24"/>
         </w:rPr>
-        <w:t>Distributed version control systems were built around sharing changes.</w:t>
-      </w:r>
-    </w:p>
-    <w:p>
-      <w:pPr>
-        <w:numPr>
-          <w:ilvl w:val="1"/>
-          <w:numId w:val="5"/>
-        </w:numPr>
-        <w:spacing w:after="0" w:line="312" w:lineRule="atLeast"/>
-        <w:ind w:left="0"/>
-        <w:jc w:val="center"/>
-        <w:textAlignment w:val="top"/>
+      </w:pPr>
+      <w:r>
         <w:rPr>
           <w:rFonts w:ascii="Arial" w:eastAsia="Times New Roman" w:hAnsi="Arial" w:cs="Arial"/>
           <w:color w:val="555755"/>
           <w:sz w:val="24"/>
           <w:szCs w:val="24"/>
         </w:rPr>
-      </w:pPr>
-      <w:r>
-        <w:rPr>
-          <w:rFonts w:ascii="Arial" w:eastAsia="Times New Roman" w:hAnsi="Arial" w:cs="Arial"/>
-          <w:color w:val="555755"/>
-          <w:sz w:val="24"/>
-          <w:szCs w:val="24"/>
-        </w:rPr>
-        <w:t xml:space="preserve">Every change has a </w:t>
-      </w:r>
-      <w:proofErr w:type="spellStart"/>
-      <w:r>
-        <w:rPr>
-          <w:rFonts w:ascii="Arial" w:eastAsia="Times New Roman" w:hAnsi="Arial" w:cs="Arial"/>
-          <w:color w:val="555755"/>
-          <w:sz w:val="24"/>
-          <w:szCs w:val="24"/>
-        </w:rPr>
-        <w:t>guid</w:t>
-      </w:r>
-      <w:proofErr w:type="spellEnd"/>
-      <w:r>
-        <w:rPr>
-          <w:rFonts w:ascii="Arial" w:eastAsia="Times New Roman" w:hAnsi="Arial" w:cs="Arial"/>
-          <w:color w:val="555755"/>
-          <w:sz w:val="24"/>
-          <w:szCs w:val="24"/>
-        </w:rPr>
-        <w:t xml:space="preserve"> which makes it easy to track.</w:t>
+        <w:t>In Subversion, you usually dedicate a machine to store the main repo; do the same for a DVCS.</w:t>
       </w:r>
     </w:p>
     <w:p>
       <w:pPr>
         <w:numPr>
           <w:ilvl w:val="0"/>
-          <w:numId w:val="5"/>
-        </w:numPr>
+          <w:numId w:val="6"/>
+        </w:numPr>
+        <w:shd w:val="clear" w:color="auto" w:fill="FFFFFF"/>
         <w:spacing w:after="0" w:line="312" w:lineRule="atLeast"/>
         <w:ind w:left="0"/>
         <w:jc w:val="center"/>
@@ -2085,15 +1934,16 @@
           <w:szCs w:val="24"/>
           <w:bdr w:val="none" w:sz="0" w:space="0" w:color="auto" w:frame="1"/>
         </w:rPr>
-        <w:t>Branching and merging is easy.</w:t>
+        <w:t>There’s not really a “latest version”.</w:t>
       </w:r>
     </w:p>
     <w:p>
       <w:pPr>
         <w:numPr>
           <w:ilvl w:val="1"/>
-          <w:numId w:val="5"/>
-        </w:numPr>
+          <w:numId w:val="6"/>
+        </w:numPr>
+        <w:shd w:val="clear" w:color="auto" w:fill="FFFFFF"/>
         <w:spacing w:after="0" w:line="312" w:lineRule="atLeast"/>
         <w:ind w:left="0"/>
         <w:jc w:val="center"/>
@@ -2112,376 +1962,7 @@
           <w:sz w:val="24"/>
           <w:szCs w:val="24"/>
         </w:rPr>
-        <w:t>Because every developer “has their own branch”, every shared change is like reverse integration.</w:t>
-      </w:r>
-    </w:p>
-    <w:p>
-      <w:pPr>
-        <w:numPr>
-          <w:ilvl w:val="1"/>
-          <w:numId w:val="5"/>
-        </w:numPr>
-        <w:spacing w:after="0" w:line="312" w:lineRule="atLeast"/>
-        <w:ind w:left="0"/>
-        <w:jc w:val="center"/>
-        <w:textAlignment w:val="top"/>
-        <w:rPr>
-          <w:rFonts w:ascii="Arial" w:eastAsia="Times New Roman" w:hAnsi="Arial" w:cs="Arial"/>
-          <w:color w:val="555755"/>
-          <w:sz w:val="24"/>
-          <w:szCs w:val="24"/>
-        </w:rPr>
-      </w:pPr>
-      <w:r>
-        <w:rPr>
-          <w:rFonts w:ascii="Arial" w:eastAsia="Times New Roman" w:hAnsi="Arial" w:cs="Arial"/>
-          <w:color w:val="555755"/>
-          <w:sz w:val="24"/>
-          <w:szCs w:val="24"/>
-        </w:rPr>
-        <w:t xml:space="preserve">The </w:t>
-      </w:r>
-      <w:proofErr w:type="spellStart"/>
-      <w:r>
-        <w:rPr>
-          <w:rFonts w:ascii="Arial" w:eastAsia="Times New Roman" w:hAnsi="Arial" w:cs="Arial"/>
-          <w:color w:val="555755"/>
-          <w:sz w:val="24"/>
-          <w:szCs w:val="24"/>
-        </w:rPr>
-        <w:t>guids</w:t>
-      </w:r>
-      <w:proofErr w:type="spellEnd"/>
-      <w:r>
-        <w:rPr>
-          <w:rFonts w:ascii="Arial" w:eastAsia="Times New Roman" w:hAnsi="Arial" w:cs="Arial"/>
-          <w:color w:val="555755"/>
-          <w:sz w:val="24"/>
-          <w:szCs w:val="24"/>
-        </w:rPr>
-        <w:t xml:space="preserve"> make it easy to automatically combine changes and avoid duplicates.</w:t>
-      </w:r>
-    </w:p>
-    <w:p>
-      <w:pPr>
-        <w:numPr>
-          <w:ilvl w:val="0"/>
-          <w:numId w:val="5"/>
-        </w:numPr>
-        <w:spacing w:after="0" w:line="312" w:lineRule="atLeast"/>
-        <w:ind w:left="0"/>
-        <w:jc w:val="center"/>
-        <w:textAlignment w:val="top"/>
-        <w:rPr>
-          <w:rFonts w:ascii="Arial" w:eastAsia="Times New Roman" w:hAnsi="Arial" w:cs="Arial"/>
-          <w:color w:val="555755"/>
-          <w:sz w:val="24"/>
-          <w:szCs w:val="24"/>
-        </w:rPr>
-      </w:pPr>
-      <w:r>
-        <w:rPr>
-          <w:rFonts w:ascii="Arial" w:eastAsia="Times New Roman" w:hAnsi="Arial" w:cs="Arial"/>
-          <w:b/>
-          <w:bCs/>
-          <w:i/>
-          <w:iCs/>
-          <w:color w:val="555755"/>
-          <w:sz w:val="24"/>
-          <w:szCs w:val="24"/>
-          <w:bdr w:val="none" w:sz="0" w:space="0" w:color="auto" w:frame="1"/>
-        </w:rPr>
-        <w:t>With DVCS, there is less management.</w:t>
-      </w:r>
-    </w:p>
-    <w:p>
-      <w:pPr>
-        <w:numPr>
-          <w:ilvl w:val="1"/>
-          <w:numId w:val="5"/>
-        </w:numPr>
-        <w:spacing w:after="0" w:line="312" w:lineRule="atLeast"/>
-        <w:ind w:left="0"/>
-        <w:jc w:val="center"/>
-        <w:textAlignment w:val="top"/>
-        <w:rPr>
-          <w:rFonts w:ascii="Arial" w:eastAsia="Times New Roman" w:hAnsi="Arial" w:cs="Arial"/>
-          <w:color w:val="555755"/>
-          <w:sz w:val="24"/>
-          <w:szCs w:val="24"/>
-        </w:rPr>
-      </w:pPr>
-      <w:r>
-        <w:rPr>
-          <w:rFonts w:ascii="Arial" w:eastAsia="Times New Roman" w:hAnsi="Arial" w:cs="Arial"/>
-          <w:color w:val="555755"/>
-          <w:sz w:val="24"/>
-          <w:szCs w:val="24"/>
-        </w:rPr>
-        <w:t>DVCS systems are easy to get running since there is no “always-running” server software to install.</w:t>
-      </w:r>
-    </w:p>
-    <w:p>
-      <w:pPr>
-        <w:numPr>
-          <w:ilvl w:val="0"/>
-          <w:numId w:val="5"/>
-        </w:numPr>
-        <w:spacing w:after="0" w:line="312" w:lineRule="atLeast"/>
-        <w:ind w:left="0"/>
-        <w:jc w:val="center"/>
-        <w:textAlignment w:val="top"/>
-        <w:rPr>
-          <w:rFonts w:ascii="Arial" w:eastAsia="Times New Roman" w:hAnsi="Arial" w:cs="Arial"/>
-          <w:color w:val="555755"/>
-          <w:sz w:val="24"/>
-          <w:szCs w:val="24"/>
-        </w:rPr>
-      </w:pPr>
-      <w:r>
-        <w:rPr>
-          <w:rFonts w:ascii="Arial" w:eastAsia="Times New Roman" w:hAnsi="Arial" w:cs="Arial"/>
-          <w:color w:val="555755"/>
-          <w:sz w:val="24"/>
-          <w:szCs w:val="24"/>
-        </w:rPr>
-        <w:t>DVCS systems may not require you to “add” new users since you can just pick what URLs to pull from.</w:t>
-      </w:r>
-    </w:p>
-    <w:p>
-      <w:pPr>
-        <w:shd w:val="clear" w:color="auto" w:fill="FFFFFF"/>
-        <w:spacing w:before="240" w:after="60" w:line="288" w:lineRule="atLeast"/>
-        <w:jc w:val="center"/>
-        <w:textAlignment w:val="top"/>
-        <w:outlineLvl w:val="1"/>
-        <w:rPr>
-          <w:rFonts w:ascii="Arial" w:eastAsia="Times New Roman" w:hAnsi="Arial" w:cs="Arial"/>
-          <w:color w:val="CF6027"/>
-          <w:sz w:val="30"/>
-          <w:szCs w:val="30"/>
-        </w:rPr>
-      </w:pPr>
-      <w:r>
-        <w:rPr>
-          <w:rFonts w:ascii="Arial" w:eastAsia="Times New Roman" w:hAnsi="Arial" w:cs="Arial"/>
-          <w:color w:val="CF6027"/>
-          <w:sz w:val="30"/>
-          <w:szCs w:val="30"/>
-        </w:rPr>
-        <w:t>DVCS Core Disadvantages</w:t>
-      </w:r>
-    </w:p>
-    <w:p>
-      <w:pPr>
-        <w:numPr>
-          <w:ilvl w:val="0"/>
-          <w:numId w:val="6"/>
-        </w:numPr>
-        <w:shd w:val="clear" w:color="auto" w:fill="FFFFFF"/>
-        <w:spacing w:after="0" w:line="312" w:lineRule="atLeast"/>
-        <w:ind w:left="0"/>
-        <w:jc w:val="center"/>
-        <w:textAlignment w:val="top"/>
-        <w:rPr>
-          <w:rFonts w:ascii="Arial" w:eastAsia="Times New Roman" w:hAnsi="Arial" w:cs="Arial"/>
-          <w:color w:val="555755"/>
-          <w:sz w:val="24"/>
-          <w:szCs w:val="24"/>
-        </w:rPr>
-      </w:pPr>
-      <w:r>
-        <w:rPr>
-          <w:rFonts w:ascii="Arial" w:eastAsia="Times New Roman" w:hAnsi="Arial" w:cs="Arial"/>
-          <w:b/>
-          <w:bCs/>
-          <w:i/>
-          <w:iCs/>
-          <w:color w:val="555755"/>
-          <w:sz w:val="24"/>
-          <w:szCs w:val="24"/>
-          <w:bdr w:val="none" w:sz="0" w:space="0" w:color="auto" w:frame="1"/>
-        </w:rPr>
-        <w:t>You still need a backup.</w:t>
-      </w:r>
-    </w:p>
-    <w:p>
-      <w:pPr>
-        <w:numPr>
-          <w:ilvl w:val="1"/>
-          <w:numId w:val="6"/>
-        </w:numPr>
-        <w:shd w:val="clear" w:color="auto" w:fill="FFFFFF"/>
-        <w:spacing w:after="0" w:line="312" w:lineRule="atLeast"/>
-        <w:ind w:left="0"/>
-        <w:jc w:val="center"/>
-        <w:textAlignment w:val="top"/>
-        <w:rPr>
-          <w:rFonts w:ascii="Arial" w:eastAsia="Times New Roman" w:hAnsi="Arial" w:cs="Arial"/>
-          <w:color w:val="555755"/>
-          <w:sz w:val="24"/>
-          <w:szCs w:val="24"/>
-        </w:rPr>
-      </w:pPr>
-      <w:r>
-        <w:rPr>
-          <w:rFonts w:ascii="Arial" w:eastAsia="Times New Roman" w:hAnsi="Arial" w:cs="Arial"/>
-          <w:color w:val="555755"/>
-          <w:sz w:val="24"/>
-          <w:szCs w:val="24"/>
-        </w:rPr>
-        <w:t>Some claim your “backup” is the other machines that have your changes, but what if they didn’t accept them all? ** What if they’re offline and you have new changes?</w:t>
-      </w:r>
-    </w:p>
-    <w:p>
-      <w:pPr>
-        <w:numPr>
-          <w:ilvl w:val="0"/>
-          <w:numId w:val="6"/>
-        </w:numPr>
-        <w:shd w:val="clear" w:color="auto" w:fill="FFFFFF"/>
-        <w:spacing w:after="0" w:line="312" w:lineRule="atLeast"/>
-        <w:ind w:left="0"/>
-        <w:jc w:val="center"/>
-        <w:textAlignment w:val="top"/>
-        <w:rPr>
-          <w:rFonts w:ascii="Arial" w:eastAsia="Times New Roman" w:hAnsi="Arial" w:cs="Arial"/>
-          <w:color w:val="555755"/>
-          <w:sz w:val="24"/>
-          <w:szCs w:val="24"/>
-        </w:rPr>
-      </w:pPr>
-      <w:r>
-        <w:rPr>
-          <w:rFonts w:ascii="Arial" w:eastAsia="Times New Roman" w:hAnsi="Arial" w:cs="Arial"/>
-          <w:b/>
-          <w:bCs/>
-          <w:i/>
-          <w:iCs/>
-          <w:color w:val="555755"/>
-          <w:sz w:val="24"/>
-          <w:szCs w:val="24"/>
-          <w:bdr w:val="none" w:sz="0" w:space="0" w:color="auto" w:frame="1"/>
-        </w:rPr>
-        <w:t>You still want a machine to push changes</w:t>
-      </w:r>
-      <w:r>
-        <w:rPr>
-          <w:rFonts w:ascii="Arial" w:eastAsia="Times New Roman" w:hAnsi="Arial" w:cs="Arial"/>
-          <w:color w:val="555755"/>
-          <w:sz w:val="24"/>
-          <w:szCs w:val="24"/>
-        </w:rPr>
-        <w:t> to “just in case”.</w:t>
-      </w:r>
-    </w:p>
-    <w:p>
-      <w:pPr>
-        <w:numPr>
-          <w:ilvl w:val="1"/>
-          <w:numId w:val="6"/>
-        </w:numPr>
-        <w:shd w:val="clear" w:color="auto" w:fill="FFFFFF"/>
-        <w:spacing w:after="0" w:line="312" w:lineRule="atLeast"/>
-        <w:ind w:left="0"/>
-        <w:jc w:val="center"/>
-        <w:textAlignment w:val="top"/>
-        <w:rPr>
-          <w:rFonts w:ascii="Arial" w:eastAsia="Times New Roman" w:hAnsi="Arial" w:cs="Arial"/>
-          <w:color w:val="555755"/>
-          <w:sz w:val="24"/>
-          <w:szCs w:val="24"/>
-        </w:rPr>
-      </w:pPr>
-      <w:r>
-        <w:rPr>
-          <w:rFonts w:ascii="Arial" w:eastAsia="Times New Roman" w:hAnsi="Arial" w:cs="Arial"/>
-          <w:color w:val="555755"/>
-          <w:sz w:val="24"/>
-          <w:szCs w:val="24"/>
-        </w:rPr>
-        <w:t>In Subversion, you usually dedicate a machine to store the main repo; do the same for a DVCS.</w:t>
-      </w:r>
-    </w:p>
-    <w:p>
-      <w:pPr>
-        <w:numPr>
-          <w:ilvl w:val="0"/>
-          <w:numId w:val="6"/>
-        </w:numPr>
-        <w:shd w:val="clear" w:color="auto" w:fill="FFFFFF"/>
-        <w:spacing w:after="0" w:line="312" w:lineRule="atLeast"/>
-        <w:ind w:left="0"/>
-        <w:jc w:val="center"/>
-        <w:textAlignment w:val="top"/>
-        <w:rPr>
-          <w:rFonts w:ascii="Arial" w:eastAsia="Times New Roman" w:hAnsi="Arial" w:cs="Arial"/>
-          <w:color w:val="555755"/>
-          <w:sz w:val="24"/>
-          <w:szCs w:val="24"/>
-        </w:rPr>
-      </w:pPr>
-      <w:r>
-        <w:rPr>
-          <w:rFonts w:ascii="Arial" w:eastAsia="Times New Roman" w:hAnsi="Arial" w:cs="Arial"/>
-          <w:b/>
-          <w:bCs/>
-          <w:i/>
-          <w:iCs/>
-          <w:color w:val="555755"/>
-          <w:sz w:val="24"/>
-          <w:szCs w:val="24"/>
-          <w:bdr w:val="none" w:sz="0" w:space="0" w:color="auto" w:frame="1"/>
-        </w:rPr>
-        <w:t>There’s not really a “latest version”.</w:t>
-      </w:r>
-    </w:p>
-    <w:p>
-      <w:pPr>
-        <w:numPr>
-          <w:ilvl w:val="1"/>
-          <w:numId w:val="6"/>
-        </w:numPr>
-        <w:shd w:val="clear" w:color="auto" w:fill="FFFFFF"/>
-        <w:spacing w:after="0" w:line="312" w:lineRule="atLeast"/>
-        <w:ind w:left="0"/>
-        <w:jc w:val="center"/>
-        <w:textAlignment w:val="top"/>
-        <w:rPr>
-          <w:rFonts w:ascii="Arial" w:eastAsia="Times New Roman" w:hAnsi="Arial" w:cs="Arial"/>
-          <w:color w:val="555755"/>
-          <w:sz w:val="24"/>
-          <w:szCs w:val="24"/>
-        </w:rPr>
-      </w:pPr>
-      <w:r>
-        <w:rPr>
-          <w:rFonts w:ascii="Arial" w:eastAsia="Times New Roman" w:hAnsi="Arial" w:cs="Arial"/>
-          <w:color w:val="555755"/>
-          <w:sz w:val="24"/>
-          <w:szCs w:val="24"/>
-        </w:rPr>
-        <w:t xml:space="preserve">If there’s no central location, you don’t immediately </w:t>
-      </w:r>
-      <w:proofErr w:type="spellStart"/>
-      <w:r>
-        <w:rPr>
-          <w:rFonts w:ascii="Arial" w:eastAsia="Times New Roman" w:hAnsi="Arial" w:cs="Arial"/>
-          <w:color w:val="555755"/>
-          <w:sz w:val="24"/>
-          <w:szCs w:val="24"/>
-        </w:rPr>
-        <w:t>know</w:t>
-      </w:r>
-      <w:proofErr w:type="spellEnd"/>
-      <w:r>
-        <w:rPr>
-          <w:rFonts w:ascii="Arial" w:eastAsia="Times New Roman" w:hAnsi="Arial" w:cs="Arial"/>
-          <w:color w:val="555755"/>
-          <w:sz w:val="24"/>
-          <w:szCs w:val="24"/>
-        </w:rPr>
-        <w:t xml:space="preserve"> whether to see others for the latest version.</w:t>
+        <w:t>If there’s no central location, you don’t immediately know whether to see others for the latest version.</w:t>
       </w:r>
     </w:p>
     <w:p>
@@ -2842,23 +2323,13 @@
           <w:shd w:val="clear" w:color="auto" w:fill="FFFFFF"/>
         </w:rPr>
       </w:pPr>
-      <w:proofErr w:type="gramStart"/>
       <w:r>
         <w:rPr>
           <w:rStyle w:val="apple-converted-space"/>
           <w:color w:val="555555"/>
           <w:shd w:val="clear" w:color="auto" w:fill="FFFFFF"/>
         </w:rPr>
-        <w:t>Left  to</w:t>
-      </w:r>
-      <w:proofErr w:type="gramEnd"/>
-      <w:r>
-        <w:rPr>
-          <w:rStyle w:val="apple-converted-space"/>
-          <w:color w:val="555555"/>
-          <w:shd w:val="clear" w:color="auto" w:fill="FFFFFF"/>
-        </w:rPr>
-        <w:t xml:space="preserve"> explore</w:t>
+        <w:t>Left  to explore</w:t>
       </w:r>
     </w:p>
     <w:p>
@@ -2881,6 +2352,33 @@
           <w:t>https://www.youtube.com/watch?v=4fsSyLkBdB4#action=share</w:t>
         </w:r>
       </w:hyperlink>
+      <w:r>
+        <w:rPr>
+          <w:rStyle w:val="Hyperlink"/>
+          <w:shd w:val="clear" w:color="auto" w:fill="FFFFFF"/>
+        </w:rPr>
+        <w:t xml:space="preserve"> </w:t>
+      </w:r>
+      <w:r>
+        <w:rPr>
+          <w:rStyle w:val="Hyperlink"/>
+          <w:b/>
+          <w:color w:val="00B050"/>
+          <w:u w:val="none"/>
+          <w:shd w:val="clear" w:color="auto" w:fill="FFFFFF"/>
+        </w:rPr>
+        <w:t>//</w:t>
+      </w:r>
+      <w:r>
+        <w:rPr>
+          <w:rStyle w:val="Hyperlink"/>
+          <w:b/>
+          <w:color w:val="00B050"/>
+          <w:u w:val="none"/>
+          <w:shd w:val="clear" w:color="auto" w:fill="FFFFFF"/>
+        </w:rPr>
+        <w:t>check final</w:t>
+      </w:r>
     </w:p>
     <w:p>
       <w:pPr>
@@ -2929,6 +2427,18 @@
         </w:rPr>
         <w:t>imp 1</w:t>
       </w:r>
+      <w:r>
+        <w:rPr>
+          <w:rStyle w:val="Hyperlink"/>
+          <w:b/>
+          <w:color w:val="00B050"/>
+          <w:u w:val="none"/>
+          <w:shd w:val="clear" w:color="auto" w:fill="FFFFFF"/>
+        </w:rPr>
+        <w:t>,check final</w:t>
+      </w:r>
+      <w:bookmarkStart w:id="0" w:name="_GoBack"/>
+      <w:bookmarkEnd w:id="0"/>
     </w:p>
     <w:p>
       <w:pPr>
@@ -3291,33 +2801,7 @@
           <w:bdr w:val="none" w:sz="0" w:space="0" w:color="auto" w:frame="1"/>
           <w:shd w:val="clear" w:color="auto" w:fill="FFFFFF"/>
         </w:rPr>
-        <w:t xml:space="preserve">THAT </w:t>
-      </w:r>
-      <w:proofErr w:type="gramStart"/>
-      <w:r>
-        <w:rPr>
-          <w:rStyle w:val="Strong"/>
-          <w:rFonts w:ascii="Helvetica" w:hAnsi="Helvetica" w:cs="Helvetica"/>
-          <w:color w:val="222222"/>
-          <w:sz w:val="23"/>
-          <w:szCs w:val="23"/>
-          <w:bdr w:val="none" w:sz="0" w:space="0" w:color="auto" w:frame="1"/>
-          <w:shd w:val="clear" w:color="auto" w:fill="FFFFFF"/>
-        </w:rPr>
-        <w:t>ITS</w:t>
-      </w:r>
-      <w:proofErr w:type="gramEnd"/>
-      <w:r>
-        <w:rPr>
-          <w:rStyle w:val="Strong"/>
-          <w:rFonts w:ascii="Helvetica" w:hAnsi="Helvetica" w:cs="Helvetica"/>
-          <w:color w:val="222222"/>
-          <w:sz w:val="23"/>
-          <w:szCs w:val="23"/>
-          <w:bdr w:val="none" w:sz="0" w:space="0" w:color="auto" w:frame="1"/>
-          <w:shd w:val="clear" w:color="auto" w:fill="FFFFFF"/>
-        </w:rPr>
-        <w:t xml:space="preserve"> A SANE THING TO DO AND WILL ACTUALLY BRING HAPPINESS AND PRODUCTIVITY TO DEVELOPERS?</w:t>
+        <w:t>THAT ITS A SANE THING TO DO AND WILL ACTUALLY BRING HAPPINESS AND PRODUCTIVITY TO DEVELOPERS?</w:t>
       </w:r>
     </w:p>
     <w:p>
@@ -3344,27 +2828,7 @@
           <w:sz w:val="23"/>
           <w:szCs w:val="23"/>
         </w:rPr>
-        <w:t xml:space="preserve">People accidentally breaking other's builds or stepping on </w:t>
-      </w:r>
-      <w:proofErr w:type="spellStart"/>
-      <w:r>
-        <w:rPr>
-          <w:rFonts w:ascii="Helvetica" w:hAnsi="Helvetica" w:cs="Helvetica"/>
-          <w:color w:val="222222"/>
-          <w:sz w:val="23"/>
-          <w:szCs w:val="23"/>
-        </w:rPr>
-        <w:t>each others'</w:t>
-      </w:r>
-      <w:proofErr w:type="spellEnd"/>
-      <w:r>
-        <w:rPr>
-          <w:rFonts w:ascii="Helvetica" w:hAnsi="Helvetica" w:cs="Helvetica"/>
-          <w:color w:val="222222"/>
-          <w:sz w:val="23"/>
-          <w:szCs w:val="23"/>
-        </w:rPr>
-        <w:t xml:space="preserve"> toes while submitting code revisions.</w:t>
+        <w:t>People accidentally breaking other's builds or stepping on each others' toes while submitting code revisions.</w:t>
       </w:r>
     </w:p>
     <w:p>
@@ -3475,31 +2939,7 @@
           <w:szCs w:val="23"/>
           <w:bdr w:val="none" w:sz="0" w:space="0" w:color="auto" w:frame="1"/>
         </w:rPr>
-        <w:t xml:space="preserve">There is a dedicated group of admins who take 1 to 3 days to grant access to the code, meanwhile other </w:t>
-      </w:r>
-      <w:proofErr w:type="spellStart"/>
-      <w:r>
-        <w:rPr>
-          <w:rStyle w:val="Strong"/>
-          <w:rFonts w:ascii="Helvetica" w:hAnsi="Helvetica" w:cs="Helvetica"/>
-          <w:color w:val="222222"/>
-          <w:sz w:val="23"/>
-          <w:szCs w:val="23"/>
-          <w:bdr w:val="none" w:sz="0" w:space="0" w:color="auto" w:frame="1"/>
-        </w:rPr>
-        <w:t>devs</w:t>
-      </w:r>
-      <w:proofErr w:type="spellEnd"/>
-      <w:r>
-        <w:rPr>
-          <w:rStyle w:val="Strong"/>
-          <w:rFonts w:ascii="Helvetica" w:hAnsi="Helvetica" w:cs="Helvetica"/>
-          <w:color w:val="222222"/>
-          <w:sz w:val="23"/>
-          <w:szCs w:val="23"/>
-          <w:bdr w:val="none" w:sz="0" w:space="0" w:color="auto" w:frame="1"/>
-        </w:rPr>
-        <w:t xml:space="preserve"> must ask their peers for the code just to look at it... but AFAIK, the often wait instead.</w:t>
+        <w:t>There is a dedicated group of admins who take 1 to 3 days to grant access to the code, meanwhile other devs must ask their peers for the code just to look at it... but AFAIK, the often wait instead.</w:t>
       </w:r>
     </w:p>
     <w:p>
@@ -3543,27 +2983,7 @@
           <w:sz w:val="23"/>
           <w:szCs w:val="23"/>
         </w:rPr>
-        <w:t xml:space="preserve">Administration does not have to be centralized on a little group of </w:t>
-      </w:r>
-      <w:proofErr w:type="spellStart"/>
-      <w:r>
-        <w:rPr>
-          <w:rFonts w:ascii="Helvetica" w:hAnsi="Helvetica" w:cs="Helvetica"/>
-          <w:color w:val="222222"/>
-          <w:sz w:val="23"/>
-          <w:szCs w:val="23"/>
-        </w:rPr>
-        <w:t>overwhealmed</w:t>
-      </w:r>
-      <w:proofErr w:type="spellEnd"/>
-      <w:r>
-        <w:rPr>
-          <w:rFonts w:ascii="Helvetica" w:hAnsi="Helvetica" w:cs="Helvetica"/>
-          <w:color w:val="222222"/>
-          <w:sz w:val="23"/>
-          <w:szCs w:val="23"/>
-        </w:rPr>
-        <w:t xml:space="preserve"> people, new employees get the code from the project's responsible (1st level) or a peer with repository access (2nd level) who could even review their code and submit it along with his/her changes.</w:t>
+        <w:t>Administration does not have to be centralized on a little group of overwhealmed people, new employees get the code from the project's responsible (1st level) or a peer with repository access (2nd level) who could even review their code and submit it along with his/her changes.</w:t>
       </w:r>
     </w:p>
     <w:p>
@@ -3645,47 +3065,7 @@
           <w:sz w:val="23"/>
           <w:szCs w:val="23"/>
         </w:rPr>
-        <w:t>: When using the DVCS you obviously don't need a network connection. Worst case scenario</w:t>
-      </w:r>
-      <w:proofErr w:type="gramStart"/>
-      <w:r>
-        <w:rPr>
-          <w:rFonts w:ascii="Helvetica" w:hAnsi="Helvetica" w:cs="Helvetica"/>
-          <w:color w:val="222222"/>
-          <w:sz w:val="23"/>
-          <w:szCs w:val="23"/>
-        </w:rPr>
-        <w:t>?,</w:t>
-      </w:r>
-      <w:proofErr w:type="gramEnd"/>
-      <w:r>
-        <w:rPr>
-          <w:rFonts w:ascii="Helvetica" w:hAnsi="Helvetica" w:cs="Helvetica"/>
-          <w:color w:val="222222"/>
-          <w:sz w:val="23"/>
-          <w:szCs w:val="23"/>
-        </w:rPr>
-        <w:t xml:space="preserve"> share your changes over LAN or </w:t>
-      </w:r>
-      <w:proofErr w:type="spellStart"/>
-      <w:r>
-        <w:rPr>
-          <w:rFonts w:ascii="Helvetica" w:hAnsi="Helvetica" w:cs="Helvetica"/>
-          <w:color w:val="222222"/>
-          <w:sz w:val="23"/>
-          <w:szCs w:val="23"/>
-        </w:rPr>
-        <w:t>sneakernet</w:t>
-      </w:r>
-      <w:proofErr w:type="spellEnd"/>
-      <w:r>
-        <w:rPr>
-          <w:rFonts w:ascii="Helvetica" w:hAnsi="Helvetica" w:cs="Helvetica"/>
-          <w:color w:val="222222"/>
-          <w:sz w:val="23"/>
-          <w:szCs w:val="23"/>
-        </w:rPr>
-        <w:t xml:space="preserve"> (with patch queues).</w:t>
+        <w:t>: When using the DVCS you obviously don't need a network connection. Worst case scenario?, share your changes over LAN or sneakernet (with patch queues).</w:t>
       </w:r>
     </w:p>
     <w:p>
@@ -3776,67 +3156,7 @@
           <w:sz w:val="23"/>
           <w:szCs w:val="23"/>
         </w:rPr>
-        <w:t xml:space="preserve">: So granting access to a </w:t>
-      </w:r>
-      <w:proofErr w:type="spellStart"/>
-      <w:r>
-        <w:rPr>
-          <w:rFonts w:ascii="Helvetica" w:hAnsi="Helvetica" w:cs="Helvetica"/>
-          <w:color w:val="222222"/>
-          <w:sz w:val="23"/>
-          <w:szCs w:val="23"/>
-        </w:rPr>
-        <w:t>subrepo</w:t>
-      </w:r>
-      <w:proofErr w:type="spellEnd"/>
-      <w:r>
-        <w:rPr>
-          <w:rFonts w:ascii="Helvetica" w:hAnsi="Helvetica" w:cs="Helvetica"/>
-          <w:color w:val="222222"/>
-          <w:sz w:val="23"/>
-          <w:szCs w:val="23"/>
-        </w:rPr>
-        <w:t xml:space="preserve"> here would be the ideal solution here... also, clients themselves could use version control among themselves without needing to setup their own server and they would be able to integrate better to the internal workflow as currently Perforce access </w:t>
-      </w:r>
-      <w:proofErr w:type="spellStart"/>
-      <w:r>
-        <w:rPr>
-          <w:rFonts w:ascii="Helvetica" w:hAnsi="Helvetica" w:cs="Helvetica"/>
-          <w:color w:val="222222"/>
-          <w:sz w:val="23"/>
-          <w:szCs w:val="23"/>
-        </w:rPr>
-        <w:t>access</w:t>
-      </w:r>
-      <w:proofErr w:type="spellEnd"/>
-      <w:r>
-        <w:rPr>
-          <w:rFonts w:ascii="Helvetica" w:hAnsi="Helvetica" w:cs="Helvetica"/>
-          <w:color w:val="222222"/>
-          <w:sz w:val="23"/>
-          <w:szCs w:val="23"/>
-        </w:rPr>
-        <w:t xml:space="preserve"> to the local network, and thus more bureaucracy which is not necessarily security here, as external collaborators still have access to </w:t>
-      </w:r>
-      <w:proofErr w:type="spellStart"/>
-      <w:r>
-        <w:rPr>
-          <w:rFonts w:ascii="Helvetica" w:hAnsi="Helvetica" w:cs="Helvetica"/>
-          <w:color w:val="222222"/>
-          <w:sz w:val="23"/>
-          <w:szCs w:val="23"/>
-        </w:rPr>
-        <w:t>thumbdrives</w:t>
-      </w:r>
-      <w:proofErr w:type="spellEnd"/>
-      <w:r>
-        <w:rPr>
-          <w:rFonts w:ascii="Helvetica" w:hAnsi="Helvetica" w:cs="Helvetica"/>
-          <w:color w:val="222222"/>
-          <w:sz w:val="23"/>
-          <w:szCs w:val="23"/>
-        </w:rPr>
-        <w:t xml:space="preserve"> and email. Actual security would be having externals work </w:t>
+        <w:t xml:space="preserve">: So granting access to a subrepo here would be the ideal solution here... also, clients themselves could use version control among themselves without needing to setup their own server and they would be able to integrate better to the internal workflow as currently Perforce access access to the local network, and thus more bureaucracy which is not necessarily security here, as external collaborators still have access to thumbdrives and email. Actual security would be having externals work </w:t>
       </w:r>
       <w:r>
         <w:rPr>
@@ -3918,87 +3238,7 @@
           <w:sz w:val="23"/>
           <w:szCs w:val="23"/>
         </w:rPr>
-        <w:t xml:space="preserve">: Their solution looks a lot like the mercurial </w:t>
-      </w:r>
-      <w:proofErr w:type="spellStart"/>
-      <w:r>
-        <w:rPr>
-          <w:rFonts w:ascii="Helvetica" w:hAnsi="Helvetica" w:cs="Helvetica"/>
-          <w:color w:val="222222"/>
-          <w:sz w:val="23"/>
-          <w:szCs w:val="23"/>
-        </w:rPr>
-        <w:t>subrepo</w:t>
-      </w:r>
-      <w:proofErr w:type="spellEnd"/>
-      <w:r>
-        <w:rPr>
-          <w:rFonts w:ascii="Helvetica" w:hAnsi="Helvetica" w:cs="Helvetica"/>
-          <w:color w:val="222222"/>
-          <w:sz w:val="23"/>
-          <w:szCs w:val="23"/>
-        </w:rPr>
-        <w:t xml:space="preserve"> feature, </w:t>
-      </w:r>
-      <w:proofErr w:type="spellStart"/>
-      <w:r>
-        <w:rPr>
-          <w:rFonts w:ascii="Helvetica" w:hAnsi="Helvetica" w:cs="Helvetica"/>
-          <w:color w:val="222222"/>
-          <w:sz w:val="23"/>
-          <w:szCs w:val="23"/>
-        </w:rPr>
-        <w:t>wich</w:t>
-      </w:r>
-      <w:proofErr w:type="spellEnd"/>
-      <w:r>
-        <w:rPr>
-          <w:rFonts w:ascii="Helvetica" w:hAnsi="Helvetica" w:cs="Helvetica"/>
-          <w:color w:val="222222"/>
-          <w:sz w:val="23"/>
-          <w:szCs w:val="23"/>
-        </w:rPr>
-        <w:t xml:space="preserve"> uses a file (.</w:t>
-      </w:r>
-      <w:proofErr w:type="spellStart"/>
-      <w:r>
-        <w:rPr>
-          <w:rFonts w:ascii="Helvetica" w:hAnsi="Helvetica" w:cs="Helvetica"/>
-          <w:color w:val="222222"/>
-          <w:sz w:val="23"/>
-          <w:szCs w:val="23"/>
-        </w:rPr>
-        <w:t>hgsub</w:t>
-      </w:r>
-      <w:proofErr w:type="spellEnd"/>
-      <w:r>
-        <w:rPr>
-          <w:rFonts w:ascii="Helvetica" w:hAnsi="Helvetica" w:cs="Helvetica"/>
-          <w:color w:val="222222"/>
-          <w:sz w:val="23"/>
-          <w:szCs w:val="23"/>
-        </w:rPr>
-        <w:t>) to indicate what code goes where, but they have to maintain the other repositories' states in the same file (which is done separately and automatically by mercurial in the .</w:t>
-      </w:r>
-      <w:proofErr w:type="spellStart"/>
-      <w:r>
-        <w:rPr>
-          <w:rFonts w:ascii="Helvetica" w:hAnsi="Helvetica" w:cs="Helvetica"/>
-          <w:color w:val="222222"/>
-          <w:sz w:val="23"/>
-          <w:szCs w:val="23"/>
-        </w:rPr>
-        <w:t>hgsubstate</w:t>
-      </w:r>
-      <w:proofErr w:type="spellEnd"/>
-      <w:r>
-        <w:rPr>
-          <w:rFonts w:ascii="Helvetica" w:hAnsi="Helvetica" w:cs="Helvetica"/>
-          <w:color w:val="222222"/>
-          <w:sz w:val="23"/>
-          <w:szCs w:val="23"/>
-        </w:rPr>
-        <w:t xml:space="preserve"> file).</w:t>
+        <w:t>: Their solution looks a lot like the mercurial subrepo feature, wich uses a file (.hgsub) to indicate what code goes where, but they have to maintain the other repositories' states in the same file (which is done separately and automatically by mercurial in the .hgsubstate file).</w:t>
       </w:r>
     </w:p>
     <w:p>
@@ -4025,27 +3265,7 @@
           <w:sz w:val="23"/>
           <w:szCs w:val="23"/>
         </w:rPr>
-        <w:t xml:space="preserve">Working with the source code requires </w:t>
-      </w:r>
-      <w:proofErr w:type="gramStart"/>
-      <w:r>
-        <w:rPr>
-          <w:rFonts w:ascii="Helvetica" w:hAnsi="Helvetica" w:cs="Helvetica"/>
-          <w:color w:val="222222"/>
-          <w:sz w:val="23"/>
-          <w:szCs w:val="23"/>
-        </w:rPr>
-        <w:t>to mark</w:t>
-      </w:r>
-      <w:proofErr w:type="gramEnd"/>
-      <w:r>
-        <w:rPr>
-          <w:rFonts w:ascii="Helvetica" w:hAnsi="Helvetica" w:cs="Helvetica"/>
-          <w:color w:val="222222"/>
-          <w:sz w:val="23"/>
-          <w:szCs w:val="23"/>
-        </w:rPr>
-        <w:t xml:space="preserve"> files for edit in advance. This adds an annoying extra step IMHO.</w:t>
+        <w:t>Working with the source code requires to mark files for edit in advance. This adds an annoying extra step IMHO.</w:t>
       </w:r>
       <w:r>
         <w:rPr>
@@ -4089,21 +3309,7 @@
           <w:szCs w:val="23"/>
           <w:bdr w:val="none" w:sz="0" w:space="0" w:color="auto" w:frame="1"/>
         </w:rPr>
-        <w:t>"DONT CHANGE THE FILES WITHOUT TELLING ME OR THE SQUIRRELS WILL COME AND EAT ME!!!</w:t>
-      </w:r>
-      <w:proofErr w:type="gramStart"/>
-      <w:r>
-        <w:rPr>
-          <w:rStyle w:val="Strong"/>
-          <w:rFonts w:ascii="Helvetica" w:hAnsi="Helvetica" w:cs="Helvetica"/>
-          <w:i/>
-          <w:iCs/>
-          <w:color w:val="222222"/>
-          <w:sz w:val="23"/>
-          <w:szCs w:val="23"/>
-          <w:bdr w:val="none" w:sz="0" w:space="0" w:color="auto" w:frame="1"/>
-        </w:rPr>
-        <w:t>"</w:t>
+        <w:t>"DONT CHANGE THE FILES WITHOUT TELLING ME OR THE SQUIRRELS WILL COME AND EAT ME!!!"</w:t>
       </w:r>
       <w:r>
         <w:rPr>
@@ -4114,7 +3320,6 @@
         </w:rPr>
         <w:t>.</w:t>
       </w:r>
-      <w:proofErr w:type="gramEnd"/>
     </w:p>
     <w:p>
       <w:pPr>
@@ -4174,27 +3379,7 @@
           <w:sz w:val="23"/>
           <w:szCs w:val="23"/>
         </w:rPr>
-        <w:t xml:space="preserve">Little project integrity in developers' machines (see previous point; </w:t>
-      </w:r>
-      <w:proofErr w:type="spellStart"/>
-      <w:r>
-        <w:rPr>
-          <w:rFonts w:ascii="Helvetica" w:hAnsi="Helvetica" w:cs="Helvetica"/>
-          <w:color w:val="222222"/>
-          <w:sz w:val="23"/>
-          <w:szCs w:val="23"/>
-        </w:rPr>
-        <w:t>its</w:t>
-      </w:r>
-      <w:proofErr w:type="spellEnd"/>
-      <w:r>
-        <w:rPr>
-          <w:rFonts w:ascii="Helvetica" w:hAnsi="Helvetica" w:cs="Helvetica"/>
-          <w:color w:val="222222"/>
-          <w:sz w:val="23"/>
-          <w:szCs w:val="23"/>
-        </w:rPr>
-        <w:t xml:space="preserve"> harder to add changes without previously indicating them to Perforce).</w:t>
+        <w:t>Little project integrity in developers' machines (see previous point; its harder to add changes without previously indicating them to Perforce).</w:t>
       </w:r>
       <w:r>
         <w:rPr>
@@ -4224,27 +3409,7 @@
           <w:sz w:val="23"/>
           <w:szCs w:val="23"/>
         </w:rPr>
-        <w:t xml:space="preserve">. Once you detect it there is a </w:t>
-      </w:r>
-      <w:proofErr w:type="spellStart"/>
-      <w:r>
-        <w:rPr>
-          <w:rFonts w:ascii="Helvetica" w:hAnsi="Helvetica" w:cs="Helvetica"/>
-          <w:color w:val="222222"/>
-          <w:sz w:val="23"/>
-          <w:szCs w:val="23"/>
-        </w:rPr>
-        <w:t>two step</w:t>
-      </w:r>
-      <w:proofErr w:type="spellEnd"/>
-      <w:r>
-        <w:rPr>
-          <w:rFonts w:ascii="Helvetica" w:hAnsi="Helvetica" w:cs="Helvetica"/>
-          <w:color w:val="222222"/>
-          <w:sz w:val="23"/>
-          <w:szCs w:val="23"/>
-        </w:rPr>
-        <w:t xml:space="preserve"> command line instruction thing I saw somewhere to detect changes you did without telling Perforce.</w:t>
+        <w:t>. Once you detect it there is a two step command line instruction thing I saw somewhere to detect changes you did without telling Perforce.</w:t>
       </w:r>
     </w:p>
     <w:p>
@@ -4282,49 +3447,7 @@
           <w:sz w:val="22"/>
           <w:szCs w:val="22"/>
         </w:rPr>
-        <w:t xml:space="preserve">Advantages of </w:t>
-      </w:r>
-      <w:proofErr w:type="spellStart"/>
-      <w:proofErr w:type="gramStart"/>
-      <w:r>
-        <w:rPr>
-          <w:rFonts w:asciiTheme="minorHAnsi" w:hAnsiTheme="minorHAnsi"/>
-          <w:color w:val="373737"/>
-          <w:sz w:val="22"/>
-          <w:szCs w:val="22"/>
-        </w:rPr>
-        <w:t>svn</w:t>
-      </w:r>
-      <w:proofErr w:type="spellEnd"/>
-      <w:r>
-        <w:rPr>
-          <w:rFonts w:asciiTheme="minorHAnsi" w:hAnsiTheme="minorHAnsi"/>
-          <w:color w:val="373737"/>
-          <w:sz w:val="22"/>
-          <w:szCs w:val="22"/>
-        </w:rPr>
-        <w:t>(</w:t>
-      </w:r>
-      <w:proofErr w:type="spellStart"/>
-      <w:proofErr w:type="gramEnd"/>
-      <w:r>
-        <w:rPr>
-          <w:rFonts w:asciiTheme="minorHAnsi" w:hAnsiTheme="minorHAnsi"/>
-          <w:color w:val="373737"/>
-          <w:sz w:val="22"/>
-          <w:szCs w:val="22"/>
-        </w:rPr>
-        <w:t>cvcs</w:t>
-      </w:r>
-      <w:proofErr w:type="spellEnd"/>
-      <w:r>
-        <w:rPr>
-          <w:rFonts w:asciiTheme="minorHAnsi" w:hAnsiTheme="minorHAnsi"/>
-          <w:color w:val="373737"/>
-          <w:sz w:val="22"/>
-          <w:szCs w:val="22"/>
-        </w:rPr>
-        <w:t>)</w:t>
+        <w:t>Advantages of svn(cvcs)</w:t>
       </w:r>
     </w:p>
     <w:p>
@@ -4474,19 +3597,24 @@
           <w:sz w:val="19"/>
           <w:szCs w:val="19"/>
         </w:rPr>
-        <w:t xml:space="preserve">file locking is extremely counter-productive (especially for large teams in multiple </w:t>
-      </w:r>
-      <w:proofErr w:type="spellStart"/>
-      <w:r>
+        <w:t>file locking is extremely counter-productive (especially for large teams in multiple timezones)</w:t>
+      </w:r>
+    </w:p>
+    <w:p>
+      <w:pPr>
+        <w:numPr>
+          <w:ilvl w:val="1"/>
+          <w:numId w:val="8"/>
+        </w:numPr>
+        <w:shd w:val="clear" w:color="auto" w:fill="FFFFFF"/>
+        <w:spacing w:before="100" w:beforeAutospacing="1" w:after="100" w:afterAutospacing="1" w:line="284" w:lineRule="atLeast"/>
         <w:rPr>
           <w:rFonts w:ascii="Trebuchet MS" w:eastAsia="Times New Roman" w:hAnsi="Trebuchet MS" w:cs="Times New Roman"/>
           <w:color w:val="333333"/>
           <w:sz w:val="19"/>
           <w:szCs w:val="19"/>
         </w:rPr>
-        <w:t>timezones</w:t>
-      </w:r>
-      <w:proofErr w:type="spellEnd"/>
+      </w:pPr>
       <w:r>
         <w:rPr>
           <w:rFonts w:ascii="Trebuchet MS" w:eastAsia="Times New Roman" w:hAnsi="Trebuchet MS" w:cs="Times New Roman"/>
@@ -4494,13 +3622,13 @@
           <w:sz w:val="19"/>
           <w:szCs w:val="19"/>
         </w:rPr>
-        <w:t>)</w:t>
-      </w:r>
-    </w:p>
-    <w:p>
-      <w:pPr>
-        <w:numPr>
-          <w:ilvl w:val="1"/>
+        <w:t>SVN's automatic merging and conflict resolution tools make locking unnecessary</w:t>
+      </w:r>
+    </w:p>
+    <w:p>
+      <w:pPr>
+        <w:numPr>
+          <w:ilvl w:val="0"/>
           <w:numId w:val="8"/>
         </w:numPr>
         <w:shd w:val="clear" w:color="auto" w:fill="FFFFFF"/>
@@ -4519,13 +3647,13 @@
           <w:sz w:val="19"/>
           <w:szCs w:val="19"/>
         </w:rPr>
-        <w:t>SVN's automatic merging and conflict resolution tools make locking unnecessary</w:t>
-      </w:r>
-    </w:p>
-    <w:p>
-      <w:pPr>
-        <w:numPr>
-          <w:ilvl w:val="0"/>
+        <w:t>working copy of files are always writable and all changes are local until committed</w:t>
+      </w:r>
+    </w:p>
+    <w:p>
+      <w:pPr>
+        <w:numPr>
+          <w:ilvl w:val="1"/>
           <w:numId w:val="8"/>
         </w:numPr>
         <w:shd w:val="clear" w:color="auto" w:fill="FFFFFF"/>
@@ -4544,13 +3672,13 @@
           <w:sz w:val="19"/>
           <w:szCs w:val="19"/>
         </w:rPr>
-        <w:t>working copy of files are always writable and all changes are local until committed</w:t>
-      </w:r>
-    </w:p>
-    <w:p>
-      <w:pPr>
-        <w:numPr>
-          <w:ilvl w:val="1"/>
+        <w:t>allows you to easily revert unwanted changes at commit time</w:t>
+      </w:r>
+    </w:p>
+    <w:p>
+      <w:pPr>
+        <w:numPr>
+          <w:ilvl w:val="0"/>
           <w:numId w:val="8"/>
         </w:numPr>
         <w:shd w:val="clear" w:color="auto" w:fill="FFFFFF"/>
@@ -4569,13 +3697,13 @@
           <w:sz w:val="19"/>
           <w:szCs w:val="19"/>
         </w:rPr>
-        <w:t>allows you to easily revert unwanted changes at commit time</w:t>
-      </w:r>
-    </w:p>
-    <w:p>
-      <w:pPr>
-        <w:numPr>
-          <w:ilvl w:val="0"/>
+        <w:t>fast and flexible update/commits</w:t>
+      </w:r>
+    </w:p>
+    <w:p>
+      <w:pPr>
+        <w:numPr>
+          <w:ilvl w:val="1"/>
           <w:numId w:val="8"/>
         </w:numPr>
         <w:shd w:val="clear" w:color="auto" w:fill="FFFFFF"/>
@@ -4594,13 +3722,13 @@
           <w:sz w:val="19"/>
           <w:szCs w:val="19"/>
         </w:rPr>
-        <w:t>fast and flexible update/commits</w:t>
-      </w:r>
-    </w:p>
-    <w:p>
-      <w:pPr>
-        <w:numPr>
-          <w:ilvl w:val="1"/>
+        <w:t>all tasks can be done from any level easily (updates, commits, merges, reverts, etc)</w:t>
+      </w:r>
+    </w:p>
+    <w:p>
+      <w:pPr>
+        <w:numPr>
+          <w:ilvl w:val="0"/>
           <w:numId w:val="8"/>
         </w:numPr>
         <w:shd w:val="clear" w:color="auto" w:fill="FFFFFF"/>
@@ -4619,19 +3747,24 @@
           <w:sz w:val="19"/>
           <w:szCs w:val="19"/>
         </w:rPr>
-        <w:t xml:space="preserve">all tasks can be done from any level easily (updates, commits, merges, reverts, </w:t>
-      </w:r>
-      <w:proofErr w:type="spellStart"/>
-      <w:r>
+        <w:t>branching and tagging are cheap operations</w:t>
+      </w:r>
+    </w:p>
+    <w:p>
+      <w:pPr>
+        <w:numPr>
+          <w:ilvl w:val="1"/>
+          <w:numId w:val="8"/>
+        </w:numPr>
+        <w:shd w:val="clear" w:color="auto" w:fill="FFFFFF"/>
+        <w:spacing w:before="100" w:beforeAutospacing="1" w:after="100" w:afterAutospacing="1" w:line="284" w:lineRule="atLeast"/>
         <w:rPr>
           <w:rFonts w:ascii="Trebuchet MS" w:eastAsia="Times New Roman" w:hAnsi="Trebuchet MS" w:cs="Times New Roman"/>
           <w:color w:val="333333"/>
           <w:sz w:val="19"/>
           <w:szCs w:val="19"/>
         </w:rPr>
-        <w:t>etc</w:t>
-      </w:r>
-      <w:proofErr w:type="spellEnd"/>
+      </w:pPr>
       <w:r>
         <w:rPr>
           <w:rFonts w:ascii="Trebuchet MS" w:eastAsia="Times New Roman" w:hAnsi="Trebuchet MS" w:cs="Times New Roman"/>
@@ -4639,7 +3772,7 @@
           <w:sz w:val="19"/>
           <w:szCs w:val="19"/>
         </w:rPr>
-        <w:t>)</w:t>
+        <w:t>simple to create a tag/branch and merge between them</w:t>
       </w:r>
     </w:p>
     <w:p>
@@ -4664,7 +3797,8 @@
           <w:sz w:val="19"/>
           <w:szCs w:val="19"/>
         </w:rPr>
-        <w:t>branching and tagging are cheap operations</w:t>
+        <w:lastRenderedPageBreak/>
+        <w:t>ease of access to the commit log</w:t>
       </w:r>
     </w:p>
     <w:p>
@@ -4689,13 +3823,13 @@
           <w:sz w:val="19"/>
           <w:szCs w:val="19"/>
         </w:rPr>
-        <w:t>simple to create a tag/branch and merge between them</w:t>
-      </w:r>
-    </w:p>
-    <w:p>
-      <w:pPr>
-        <w:numPr>
-          <w:ilvl w:val="0"/>
+        <w:t>provides high visibility to changes, file history, integrated file comparison</w:t>
+      </w:r>
+    </w:p>
+    <w:p>
+      <w:pPr>
+        <w:numPr>
+          <w:ilvl w:val="1"/>
           <w:numId w:val="8"/>
         </w:numPr>
         <w:shd w:val="clear" w:color="auto" w:fill="FFFFFF"/>
@@ -4714,14 +3848,13 @@
           <w:sz w:val="19"/>
           <w:szCs w:val="19"/>
         </w:rPr>
-        <w:lastRenderedPageBreak/>
-        <w:t>ease of access to the commit log</w:t>
-      </w:r>
-    </w:p>
-    <w:p>
-      <w:pPr>
-        <w:numPr>
-          <w:ilvl w:val="1"/>
+        <w:t>ease of reverting changes to a file or an entire commit</w:t>
+      </w:r>
+    </w:p>
+    <w:p>
+      <w:pPr>
+        <w:numPr>
+          <w:ilvl w:val="0"/>
           <w:numId w:val="8"/>
         </w:numPr>
         <w:shd w:val="clear" w:color="auto" w:fill="FFFFFF"/>
@@ -4740,13 +3873,13 @@
           <w:sz w:val="19"/>
           <w:szCs w:val="19"/>
         </w:rPr>
-        <w:t>provides high visibility to changes, file history, integrated file comparison</w:t>
-      </w:r>
-    </w:p>
-    <w:p>
-      <w:pPr>
-        <w:numPr>
-          <w:ilvl w:val="1"/>
+        <w:t>easy to setup email triggers (on checkins to keep team informed of changes, etc)</w:t>
+      </w:r>
+    </w:p>
+    <w:p>
+      <w:pPr>
+        <w:numPr>
+          <w:ilvl w:val="0"/>
           <w:numId w:val="8"/>
         </w:numPr>
         <w:shd w:val="clear" w:color="auto" w:fill="FFFFFF"/>
@@ -4765,13 +3898,13 @@
           <w:sz w:val="19"/>
           <w:szCs w:val="19"/>
         </w:rPr>
-        <w:t>ease of reverting changes to a file or an entire commit</w:t>
-      </w:r>
-    </w:p>
-    <w:p>
-      <w:pPr>
-        <w:numPr>
-          <w:ilvl w:val="0"/>
+        <w:t>integrates with everything</w:t>
+      </w:r>
+    </w:p>
+    <w:p>
+      <w:pPr>
+        <w:numPr>
+          <w:ilvl w:val="1"/>
           <w:numId w:val="8"/>
         </w:numPr>
         <w:shd w:val="clear" w:color="auto" w:fill="FFFFFF"/>
@@ -4790,19 +3923,24 @@
           <w:sz w:val="19"/>
           <w:szCs w:val="19"/>
         </w:rPr>
-        <w:t xml:space="preserve">easy to setup email triggers (on </w:t>
-      </w:r>
-      <w:proofErr w:type="spellStart"/>
-      <w:r>
+        <w:t>windows explorer integration via Tortoise</w:t>
+      </w:r>
+    </w:p>
+    <w:p>
+      <w:pPr>
+        <w:numPr>
+          <w:ilvl w:val="1"/>
+          <w:numId w:val="8"/>
+        </w:numPr>
+        <w:shd w:val="clear" w:color="auto" w:fill="FFFFFF"/>
+        <w:spacing w:before="100" w:beforeAutospacing="1" w:after="100" w:afterAutospacing="1" w:line="284" w:lineRule="atLeast"/>
         <w:rPr>
           <w:rFonts w:ascii="Trebuchet MS" w:eastAsia="Times New Roman" w:hAnsi="Trebuchet MS" w:cs="Times New Roman"/>
           <w:color w:val="333333"/>
           <w:sz w:val="19"/>
           <w:szCs w:val="19"/>
         </w:rPr>
-        <w:t>checkins</w:t>
-      </w:r>
-      <w:proofErr w:type="spellEnd"/>
+      </w:pPr>
       <w:r>
         <w:rPr>
           <w:rFonts w:ascii="Trebuchet MS" w:eastAsia="Times New Roman" w:hAnsi="Trebuchet MS" w:cs="Times New Roman"/>
@@ -4810,19 +3948,24 @@
           <w:sz w:val="19"/>
           <w:szCs w:val="19"/>
         </w:rPr>
-        <w:t xml:space="preserve"> to keep team informed of changes, </w:t>
-      </w:r>
-      <w:proofErr w:type="spellStart"/>
-      <w:r>
+        <w:t>with leading IDEs (Eclipse, IntelliJ)</w:t>
+      </w:r>
+    </w:p>
+    <w:p>
+      <w:pPr>
+        <w:numPr>
+          <w:ilvl w:val="1"/>
+          <w:numId w:val="8"/>
+        </w:numPr>
+        <w:shd w:val="clear" w:color="auto" w:fill="FFFFFF"/>
+        <w:spacing w:before="100" w:beforeAutospacing="1" w:after="100" w:afterAutospacing="1" w:line="284" w:lineRule="atLeast"/>
         <w:rPr>
           <w:rFonts w:ascii="Trebuchet MS" w:eastAsia="Times New Roman" w:hAnsi="Trebuchet MS" w:cs="Times New Roman"/>
           <w:color w:val="333333"/>
           <w:sz w:val="19"/>
           <w:szCs w:val="19"/>
         </w:rPr>
-        <w:t>etc</w:t>
-      </w:r>
-      <w:proofErr w:type="spellEnd"/>
+      </w:pPr>
       <w:r>
         <w:rPr>
           <w:rFonts w:ascii="Trebuchet MS" w:eastAsia="Times New Roman" w:hAnsi="Trebuchet MS" w:cs="Times New Roman"/>
@@ -4830,13 +3973,13 @@
           <w:sz w:val="19"/>
           <w:szCs w:val="19"/>
         </w:rPr>
-        <w:t>)</w:t>
-      </w:r>
-    </w:p>
-    <w:p>
-      <w:pPr>
-        <w:numPr>
-          <w:ilvl w:val="0"/>
+        <w:t>Agile/continuous integration tools (Atlassian, Jira, Fisheye, TeamCity, Hudson, etc.)</w:t>
+      </w:r>
+    </w:p>
+    <w:p>
+      <w:pPr>
+        <w:numPr>
+          <w:ilvl w:val="1"/>
           <w:numId w:val="8"/>
         </w:numPr>
         <w:shd w:val="clear" w:color="auto" w:fill="FFFFFF"/>
@@ -4855,13 +3998,13 @@
           <w:sz w:val="19"/>
           <w:szCs w:val="19"/>
         </w:rPr>
-        <w:t>integrates with everything</w:t>
-      </w:r>
-    </w:p>
-    <w:p>
-      <w:pPr>
-        <w:numPr>
-          <w:ilvl w:val="1"/>
+        <w:t>various websites to provide project/committer stats (Ohloh, etc)</w:t>
+      </w:r>
+    </w:p>
+    <w:p>
+      <w:pPr>
+        <w:numPr>
+          <w:ilvl w:val="0"/>
           <w:numId w:val="8"/>
         </w:numPr>
         <w:shd w:val="clear" w:color="auto" w:fill="FFFFFF"/>
@@ -4880,166 +4023,6 @@
           <w:sz w:val="19"/>
           <w:szCs w:val="19"/>
         </w:rPr>
-        <w:t>windows explorer integration via Tortoise</w:t>
-      </w:r>
-    </w:p>
-    <w:p>
-      <w:pPr>
-        <w:numPr>
-          <w:ilvl w:val="1"/>
-          <w:numId w:val="8"/>
-        </w:numPr>
-        <w:shd w:val="clear" w:color="auto" w:fill="FFFFFF"/>
-        <w:spacing w:before="100" w:beforeAutospacing="1" w:after="100" w:afterAutospacing="1" w:line="284" w:lineRule="atLeast"/>
-        <w:rPr>
-          <w:rFonts w:ascii="Trebuchet MS" w:eastAsia="Times New Roman" w:hAnsi="Trebuchet MS" w:cs="Times New Roman"/>
-          <w:color w:val="333333"/>
-          <w:sz w:val="19"/>
-          <w:szCs w:val="19"/>
-        </w:rPr>
-      </w:pPr>
-      <w:r>
-        <w:rPr>
-          <w:rFonts w:ascii="Trebuchet MS" w:eastAsia="Times New Roman" w:hAnsi="Trebuchet MS" w:cs="Times New Roman"/>
-          <w:color w:val="333333"/>
-          <w:sz w:val="19"/>
-          <w:szCs w:val="19"/>
-        </w:rPr>
-        <w:t>with leading IDEs (Eclipse, IntelliJ)</w:t>
-      </w:r>
-    </w:p>
-    <w:p>
-      <w:pPr>
-        <w:numPr>
-          <w:ilvl w:val="1"/>
-          <w:numId w:val="8"/>
-        </w:numPr>
-        <w:shd w:val="clear" w:color="auto" w:fill="FFFFFF"/>
-        <w:spacing w:before="100" w:beforeAutospacing="1" w:after="100" w:afterAutospacing="1" w:line="284" w:lineRule="atLeast"/>
-        <w:rPr>
-          <w:rFonts w:ascii="Trebuchet MS" w:eastAsia="Times New Roman" w:hAnsi="Trebuchet MS" w:cs="Times New Roman"/>
-          <w:color w:val="333333"/>
-          <w:sz w:val="19"/>
-          <w:szCs w:val="19"/>
-        </w:rPr>
-      </w:pPr>
-      <w:r>
-        <w:rPr>
-          <w:rFonts w:ascii="Trebuchet MS" w:eastAsia="Times New Roman" w:hAnsi="Trebuchet MS" w:cs="Times New Roman"/>
-          <w:color w:val="333333"/>
-          <w:sz w:val="19"/>
-          <w:szCs w:val="19"/>
-        </w:rPr>
-        <w:t>Agile/continuous integration tools (</w:t>
-      </w:r>
-      <w:proofErr w:type="spellStart"/>
-      <w:r>
-        <w:rPr>
-          <w:rFonts w:ascii="Trebuchet MS" w:eastAsia="Times New Roman" w:hAnsi="Trebuchet MS" w:cs="Times New Roman"/>
-          <w:color w:val="333333"/>
-          <w:sz w:val="19"/>
-          <w:szCs w:val="19"/>
-        </w:rPr>
-        <w:t>Atlassian</w:t>
-      </w:r>
-      <w:proofErr w:type="spellEnd"/>
-      <w:r>
-        <w:rPr>
-          <w:rFonts w:ascii="Trebuchet MS" w:eastAsia="Times New Roman" w:hAnsi="Trebuchet MS" w:cs="Times New Roman"/>
-          <w:color w:val="333333"/>
-          <w:sz w:val="19"/>
-          <w:szCs w:val="19"/>
-        </w:rPr>
-        <w:t>, Jira, Fisheye, TeamCity, Hudson, etc.)</w:t>
-      </w:r>
-    </w:p>
-    <w:p>
-      <w:pPr>
-        <w:numPr>
-          <w:ilvl w:val="1"/>
-          <w:numId w:val="8"/>
-        </w:numPr>
-        <w:shd w:val="clear" w:color="auto" w:fill="FFFFFF"/>
-        <w:spacing w:before="100" w:beforeAutospacing="1" w:after="100" w:afterAutospacing="1" w:line="284" w:lineRule="atLeast"/>
-        <w:rPr>
-          <w:rFonts w:ascii="Trebuchet MS" w:eastAsia="Times New Roman" w:hAnsi="Trebuchet MS" w:cs="Times New Roman"/>
-          <w:color w:val="333333"/>
-          <w:sz w:val="19"/>
-          <w:szCs w:val="19"/>
-        </w:rPr>
-      </w:pPr>
-      <w:r>
-        <w:rPr>
-          <w:rFonts w:ascii="Trebuchet MS" w:eastAsia="Times New Roman" w:hAnsi="Trebuchet MS" w:cs="Times New Roman"/>
-          <w:color w:val="333333"/>
-          <w:sz w:val="19"/>
-          <w:szCs w:val="19"/>
-        </w:rPr>
-        <w:t>various websites to provide project/committer stats (</w:t>
-      </w:r>
-      <w:proofErr w:type="spellStart"/>
-      <w:r>
-        <w:rPr>
-          <w:rFonts w:ascii="Trebuchet MS" w:eastAsia="Times New Roman" w:hAnsi="Trebuchet MS" w:cs="Times New Roman"/>
-          <w:color w:val="333333"/>
-          <w:sz w:val="19"/>
-          <w:szCs w:val="19"/>
-        </w:rPr>
-        <w:t>Ohloh</w:t>
-      </w:r>
-      <w:proofErr w:type="spellEnd"/>
-      <w:r>
-        <w:rPr>
-          <w:rFonts w:ascii="Trebuchet MS" w:eastAsia="Times New Roman" w:hAnsi="Trebuchet MS" w:cs="Times New Roman"/>
-          <w:color w:val="333333"/>
-          <w:sz w:val="19"/>
-          <w:szCs w:val="19"/>
-        </w:rPr>
-        <w:t xml:space="preserve">, </w:t>
-      </w:r>
-      <w:proofErr w:type="spellStart"/>
-      <w:r>
-        <w:rPr>
-          <w:rFonts w:ascii="Trebuchet MS" w:eastAsia="Times New Roman" w:hAnsi="Trebuchet MS" w:cs="Times New Roman"/>
-          <w:color w:val="333333"/>
-          <w:sz w:val="19"/>
-          <w:szCs w:val="19"/>
-        </w:rPr>
-        <w:t>etc</w:t>
-      </w:r>
-      <w:proofErr w:type="spellEnd"/>
-      <w:r>
-        <w:rPr>
-          <w:rFonts w:ascii="Trebuchet MS" w:eastAsia="Times New Roman" w:hAnsi="Trebuchet MS" w:cs="Times New Roman"/>
-          <w:color w:val="333333"/>
-          <w:sz w:val="19"/>
-          <w:szCs w:val="19"/>
-        </w:rPr>
-        <w:t>)</w:t>
-      </w:r>
-    </w:p>
-    <w:p>
-      <w:pPr>
-        <w:numPr>
-          <w:ilvl w:val="0"/>
-          <w:numId w:val="8"/>
-        </w:numPr>
-        <w:shd w:val="clear" w:color="auto" w:fill="FFFFFF"/>
-        <w:spacing w:before="100" w:beforeAutospacing="1" w:after="100" w:afterAutospacing="1" w:line="284" w:lineRule="atLeast"/>
-        <w:rPr>
-          <w:rFonts w:ascii="Trebuchet MS" w:eastAsia="Times New Roman" w:hAnsi="Trebuchet MS" w:cs="Times New Roman"/>
-          <w:color w:val="333333"/>
-          <w:sz w:val="19"/>
-          <w:szCs w:val="19"/>
-        </w:rPr>
-      </w:pPr>
-      <w:r>
-        <w:rPr>
-          <w:rFonts w:ascii="Trebuchet MS" w:eastAsia="Times New Roman" w:hAnsi="Trebuchet MS" w:cs="Times New Roman"/>
-          <w:color w:val="333333"/>
-          <w:sz w:val="19"/>
-          <w:szCs w:val="19"/>
-        </w:rPr>
         <w:t>ease of setup and administration</w:t>
       </w:r>
     </w:p>
@@ -5075,21 +4058,8 @@
       </w:r>
     </w:p>
     <w:p>
-      <w:proofErr w:type="gramStart"/>
-      <w:r>
-        <w:t>2.SVN</w:t>
-      </w:r>
-      <w:proofErr w:type="gramEnd"/>
-      <w:r>
-        <w:t xml:space="preserve"> is less complex than </w:t>
-      </w:r>
-      <w:proofErr w:type="spellStart"/>
-      <w:r>
-        <w:t>git</w:t>
-      </w:r>
-      <w:proofErr w:type="spellEnd"/>
-      <w:r>
-        <w:t>.</w:t>
+      <w:r>
+        <w:t>2.SVN is less complex than git.</w:t>
       </w:r>
     </w:p>
     <w:p/>
@@ -5138,27 +4108,7 @@
           <w:sz w:val="23"/>
           <w:szCs w:val="23"/>
         </w:rPr>
-        <w:t xml:space="preserve">A distributed VCS can trivially emulate a </w:t>
-      </w:r>
-      <w:proofErr w:type="spellStart"/>
-      <w:r>
-        <w:rPr>
-          <w:rFonts w:ascii="Helvetica" w:hAnsi="Helvetica" w:cs="Helvetica"/>
-          <w:color w:val="222222"/>
-          <w:sz w:val="23"/>
-          <w:szCs w:val="23"/>
-        </w:rPr>
-        <w:t>centralised</w:t>
-      </w:r>
-      <w:proofErr w:type="spellEnd"/>
-      <w:r>
-        <w:rPr>
-          <w:rFonts w:ascii="Helvetica" w:hAnsi="Helvetica" w:cs="Helvetica"/>
-          <w:color w:val="222222"/>
-          <w:sz w:val="23"/>
-          <w:szCs w:val="23"/>
-        </w:rPr>
-        <w:t xml:space="preserve"> one if you just always push your changes to some designated upstream repository after every local commit.</w:t>
+        <w:t>A distributed VCS can trivially emulate a centralised one if you just always push your changes to some designated upstream repository after every local commit.</w:t>
       </w:r>
     </w:p>
     <w:p>
@@ -5184,27 +4134,7 @@
           <w:sz w:val="23"/>
           <w:szCs w:val="23"/>
         </w:rPr>
-        <w:t xml:space="preserve">A </w:t>
-      </w:r>
-      <w:proofErr w:type="spellStart"/>
-      <w:r>
-        <w:rPr>
-          <w:rFonts w:ascii="Helvetica" w:hAnsi="Helvetica" w:cs="Helvetica"/>
-          <w:color w:val="222222"/>
-          <w:sz w:val="23"/>
-          <w:szCs w:val="23"/>
-        </w:rPr>
-        <w:t>centralised</w:t>
-      </w:r>
-      <w:proofErr w:type="spellEnd"/>
-      <w:r>
-        <w:rPr>
-          <w:rFonts w:ascii="Helvetica" w:hAnsi="Helvetica" w:cs="Helvetica"/>
-          <w:color w:val="222222"/>
-          <w:sz w:val="23"/>
-          <w:szCs w:val="23"/>
-        </w:rPr>
-        <w:t xml:space="preserve"> VCS won't usually be able to emulate a distributed one quite as naturally, but you can get something very similar if you use something like</w:t>
+        <w:t>A centralised VCS won't usually be able to emulate a distributed one quite as naturally, but you can get something very similar if you use something like</w:t>
       </w:r>
       <w:r>
         <w:rPr>
@@ -5246,33 +4176,10 @@
           <w:sz w:val="23"/>
           <w:szCs w:val="23"/>
         </w:rPr>
-        <w:t xml:space="preserve">on top of it. Quilt, if you're not familiar with it, is a tool for managing large sets of patches on top of some upstream project. The idea here is that the DVCS commit command is implemented by creating a new patch, and the push command is implemented by committing every outstanding patch to the </w:t>
-      </w:r>
-      <w:proofErr w:type="spellStart"/>
-      <w:r>
-        <w:rPr>
-          <w:rFonts w:ascii="Helvetica" w:hAnsi="Helvetica" w:cs="Helvetica"/>
-          <w:color w:val="222222"/>
-          <w:sz w:val="23"/>
-          <w:szCs w:val="23"/>
-        </w:rPr>
-        <w:t>centralised</w:t>
-      </w:r>
-      <w:proofErr w:type="spellEnd"/>
-      <w:r>
-        <w:rPr>
-          <w:rFonts w:ascii="Helvetica" w:hAnsi="Helvetica" w:cs="Helvetica"/>
-          <w:color w:val="222222"/>
-          <w:sz w:val="23"/>
-          <w:szCs w:val="23"/>
-        </w:rPr>
-        <w:t xml:space="preserve"> VCS and then discarding the patch files. This sounds a bit awkward, but in practice it actually works rather nicely.</w:t>
-      </w:r>
-    </w:p>
-    <w:p>
-      <w:bookmarkStart w:id="0" w:name="_GoBack"/>
-      <w:bookmarkEnd w:id="0"/>
-    </w:p>
+        <w:t>on top of it. Quilt, if you're not familiar with it, is a tool for managing large sets of patches on top of some upstream project. The idea here is that the DVCS commit command is implemented by creating a new patch, and the push command is implemented by committing every outstanding patch to the centralised VCS and then discarding the patch files. This sounds a bit awkward, but in practice it actually works rather nicely.</w:t>
+      </w:r>
+    </w:p>
+    <w:p/>
     <w:sectPr>
       <w:pgSz w:w="12240" w:h="15840"/>
       <w:pgMar w:top="1440" w:right="1440" w:bottom="1440" w:left="1440" w:header="720" w:footer="720" w:gutter="0"/>

</xml_diff>

<commit_message>
updated after abhijeet discussion
</commit_message>
<xml_diff>
--- a/diff-cvcs_dvcs.docx
+++ b/diff-cvcs_dvcs.docx
@@ -2437,8 +2437,6 @@
         </w:rPr>
         <w:t>,check final</w:t>
       </w:r>
-      <w:bookmarkStart w:id="0" w:name="_GoBack"/>
-      <w:bookmarkEnd w:id="0"/>
     </w:p>
     <w:p>
       <w:pPr>
@@ -2637,7 +2635,7 @@
           <w:u w:val="none"/>
           <w:shd w:val="clear" w:color="auto" w:fill="FFFFFF"/>
         </w:rPr>
-        <w:t>done</w:t>
+        <w:t xml:space="preserve">done, </w:t>
       </w:r>
       <w:r>
         <w:rPr>
@@ -2647,16 +2645,6 @@
           <w:u w:val="none"/>
           <w:shd w:val="clear" w:color="auto" w:fill="FFFFFF"/>
         </w:rPr>
-        <w:t xml:space="preserve">, </w:t>
-      </w:r>
-      <w:r>
-        <w:rPr>
-          <w:rStyle w:val="Hyperlink"/>
-          <w:b/>
-          <w:color w:val="00B050"/>
-          <w:u w:val="none"/>
-          <w:shd w:val="clear" w:color="auto" w:fill="FFFFFF"/>
-        </w:rPr>
         <w:t>not very useful</w:t>
       </w:r>
     </w:p>
@@ -2775,21 +2763,7 @@
           <w:bdr w:val="none" w:sz="0" w:space="0" w:color="auto" w:frame="1"/>
           <w:shd w:val="clear" w:color="auto" w:fill="FFFFFF"/>
         </w:rPr>
-        <w:t>AROUND ALL THE OFFICES OVER THE WORLD</w:t>
-      </w:r>
-      <w:r>
-        <w:rPr>
-          <w:rStyle w:val="Emphasis"/>
-          <w:rFonts w:ascii="Helvetica" w:hAnsi="Helvetica" w:cs="Helvetica"/>
-          <w:b/>
-          <w:bCs/>
-          <w:color w:val="222222"/>
-          <w:sz w:val="23"/>
-          <w:szCs w:val="23"/>
-          <w:bdr w:val="none" w:sz="0" w:space="0" w:color="auto" w:frame="1"/>
-          <w:shd w:val="clear" w:color="auto" w:fill="FFFFFF"/>
-        </w:rPr>
-        <w:t xml:space="preserve"> </w:t>
+        <w:t xml:space="preserve">AROUND ALL THE OFFICES OVER THE WORLD </w:t>
       </w:r>
       <w:r>
         <w:rPr>
@@ -4178,6 +4152,491 @@
         </w:rPr>
         <w:t>on top of it. Quilt, if you're not familiar with it, is a tool for managing large sets of patches on top of some upstream project. The idea here is that the DVCS commit command is implemented by creating a new patch, and the push command is implemented by committing every outstanding patch to the centralised VCS and then discarding the patch files. This sounds a bit awkward, but in practice it actually works rather nicely.</w:t>
       </w:r>
+    </w:p>
+    <w:p>
+      <w:pPr>
+        <w:shd w:val="clear" w:color="auto" w:fill="FFFFFF"/>
+        <w:spacing w:after="0" w:line="293" w:lineRule="atLeast"/>
+        <w:rPr>
+          <w:rFonts w:ascii="Helvetica" w:hAnsi="Helvetica" w:cs="Helvetica"/>
+          <w:color w:val="222222"/>
+          <w:sz w:val="23"/>
+          <w:szCs w:val="23"/>
+        </w:rPr>
+      </w:pPr>
+    </w:p>
+    <w:p>
+      <w:pPr>
+        <w:shd w:val="clear" w:color="auto" w:fill="FFFFFF"/>
+        <w:spacing w:after="0" w:line="293" w:lineRule="atLeast"/>
+        <w:rPr>
+          <w:rFonts w:ascii="Helvetica" w:hAnsi="Helvetica" w:cs="Helvetica"/>
+          <w:color w:val="222222"/>
+          <w:sz w:val="23"/>
+          <w:szCs w:val="23"/>
+        </w:rPr>
+      </w:pPr>
+    </w:p>
+    <w:p>
+      <w:pPr>
+        <w:shd w:val="clear" w:color="auto" w:fill="FFFFFF"/>
+        <w:spacing w:after="0" w:line="293" w:lineRule="atLeast"/>
+        <w:rPr>
+          <w:rFonts w:ascii="Helvetica" w:hAnsi="Helvetica" w:cs="Helvetica"/>
+          <w:color w:val="222222"/>
+          <w:sz w:val="23"/>
+          <w:szCs w:val="23"/>
+        </w:rPr>
+      </w:pPr>
+    </w:p>
+    <w:p>
+      <w:pPr>
+        <w:shd w:val="clear" w:color="auto" w:fill="FFFFFF"/>
+        <w:spacing w:after="0" w:line="293" w:lineRule="atLeast"/>
+        <w:rPr>
+          <w:rFonts w:ascii="Helvetica" w:hAnsi="Helvetica" w:cs="Helvetica"/>
+          <w:color w:val="222222"/>
+          <w:sz w:val="23"/>
+          <w:szCs w:val="23"/>
+        </w:rPr>
+      </w:pPr>
+    </w:p>
+    <w:p>
+      <w:pPr>
+        <w:shd w:val="clear" w:color="auto" w:fill="FFFFFF"/>
+        <w:spacing w:after="0" w:line="293" w:lineRule="atLeast"/>
+        <w:rPr>
+          <w:rFonts w:ascii="Helvetica" w:hAnsi="Helvetica" w:cs="Helvetica"/>
+          <w:color w:val="222222"/>
+          <w:sz w:val="23"/>
+          <w:szCs w:val="23"/>
+        </w:rPr>
+      </w:pPr>
+    </w:p>
+    <w:p>
+      <w:pPr>
+        <w:shd w:val="clear" w:color="auto" w:fill="FFFFFF"/>
+        <w:spacing w:after="0" w:line="293" w:lineRule="atLeast"/>
+        <w:rPr>
+          <w:rFonts w:ascii="Helvetica" w:hAnsi="Helvetica" w:cs="Helvetica"/>
+          <w:color w:val="222222"/>
+          <w:sz w:val="23"/>
+          <w:szCs w:val="23"/>
+        </w:rPr>
+      </w:pPr>
+    </w:p>
+    <w:p>
+      <w:pPr>
+        <w:shd w:val="clear" w:color="auto" w:fill="FFFFFF"/>
+        <w:spacing w:after="0" w:line="293" w:lineRule="atLeast"/>
+        <w:rPr>
+          <w:rFonts w:ascii="Helvetica" w:hAnsi="Helvetica" w:cs="Helvetica"/>
+          <w:color w:val="222222"/>
+          <w:sz w:val="23"/>
+          <w:szCs w:val="23"/>
+        </w:rPr>
+      </w:pPr>
+    </w:p>
+    <w:p>
+      <w:pPr>
+        <w:shd w:val="clear" w:color="auto" w:fill="FFFFFF"/>
+        <w:spacing w:after="0" w:line="293" w:lineRule="atLeast"/>
+        <w:rPr>
+          <w:rFonts w:ascii="Helvetica" w:hAnsi="Helvetica" w:cs="Helvetica"/>
+          <w:color w:val="222222"/>
+          <w:sz w:val="23"/>
+          <w:szCs w:val="23"/>
+        </w:rPr>
+      </w:pPr>
+    </w:p>
+    <w:p>
+      <w:pPr>
+        <w:shd w:val="clear" w:color="auto" w:fill="FFFFFF"/>
+        <w:spacing w:after="0" w:line="293" w:lineRule="atLeast"/>
+        <w:rPr>
+          <w:rFonts w:ascii="Helvetica" w:hAnsi="Helvetica" w:cs="Helvetica"/>
+          <w:color w:val="222222"/>
+          <w:sz w:val="23"/>
+          <w:szCs w:val="23"/>
+        </w:rPr>
+      </w:pPr>
+    </w:p>
+    <w:p>
+      <w:pPr>
+        <w:shd w:val="clear" w:color="auto" w:fill="FFFFFF"/>
+        <w:spacing w:after="0" w:line="293" w:lineRule="atLeast"/>
+        <w:rPr>
+          <w:rFonts w:ascii="Helvetica" w:hAnsi="Helvetica" w:cs="Helvetica"/>
+          <w:color w:val="222222"/>
+          <w:sz w:val="23"/>
+          <w:szCs w:val="23"/>
+        </w:rPr>
+      </w:pPr>
+    </w:p>
+    <w:p>
+      <w:pPr>
+        <w:shd w:val="clear" w:color="auto" w:fill="FFFFFF"/>
+        <w:spacing w:after="0" w:line="293" w:lineRule="atLeast"/>
+        <w:rPr>
+          <w:rFonts w:ascii="Helvetica" w:hAnsi="Helvetica" w:cs="Helvetica"/>
+          <w:color w:val="222222"/>
+          <w:sz w:val="23"/>
+          <w:szCs w:val="23"/>
+        </w:rPr>
+      </w:pPr>
+    </w:p>
+    <w:p>
+      <w:pPr>
+        <w:shd w:val="clear" w:color="auto" w:fill="FFFFFF"/>
+        <w:spacing w:after="0" w:line="293" w:lineRule="atLeast"/>
+        <w:rPr>
+          <w:rFonts w:ascii="Helvetica" w:hAnsi="Helvetica" w:cs="Helvetica"/>
+          <w:color w:val="222222"/>
+          <w:sz w:val="23"/>
+          <w:szCs w:val="23"/>
+        </w:rPr>
+      </w:pPr>
+    </w:p>
+    <w:p>
+      <w:pPr>
+        <w:shd w:val="clear" w:color="auto" w:fill="FFFFFF"/>
+        <w:spacing w:after="0" w:line="293" w:lineRule="atLeast"/>
+        <w:rPr>
+          <w:rFonts w:ascii="Helvetica" w:hAnsi="Helvetica" w:cs="Helvetica"/>
+          <w:color w:val="222222"/>
+          <w:sz w:val="23"/>
+          <w:szCs w:val="23"/>
+        </w:rPr>
+      </w:pPr>
+    </w:p>
+    <w:p>
+      <w:pPr>
+        <w:shd w:val="clear" w:color="auto" w:fill="FFFFFF"/>
+        <w:spacing w:after="0" w:line="293" w:lineRule="atLeast"/>
+        <w:rPr>
+          <w:rFonts w:ascii="Helvetica" w:hAnsi="Helvetica" w:cs="Helvetica"/>
+          <w:color w:val="222222"/>
+          <w:sz w:val="23"/>
+          <w:szCs w:val="23"/>
+        </w:rPr>
+      </w:pPr>
+    </w:p>
+    <w:p>
+      <w:pPr>
+        <w:shd w:val="clear" w:color="auto" w:fill="FFFFFF"/>
+        <w:spacing w:after="0" w:line="293" w:lineRule="atLeast"/>
+        <w:rPr>
+          <w:rFonts w:ascii="Helvetica" w:hAnsi="Helvetica" w:cs="Helvetica"/>
+          <w:color w:val="222222"/>
+          <w:sz w:val="23"/>
+          <w:szCs w:val="23"/>
+        </w:rPr>
+      </w:pPr>
+    </w:p>
+    <w:p>
+      <w:pPr>
+        <w:shd w:val="clear" w:color="auto" w:fill="FFFFFF"/>
+        <w:spacing w:after="0" w:line="293" w:lineRule="atLeast"/>
+        <w:rPr>
+          <w:rFonts w:ascii="Helvetica" w:hAnsi="Helvetica" w:cs="Helvetica"/>
+          <w:color w:val="222222"/>
+          <w:sz w:val="23"/>
+          <w:szCs w:val="23"/>
+        </w:rPr>
+      </w:pPr>
+      <w:r>
+        <w:rPr>
+          <w:rFonts w:ascii="Helvetica" w:hAnsi="Helvetica" w:cs="Helvetica"/>
+          <w:color w:val="222222"/>
+          <w:sz w:val="23"/>
+          <w:szCs w:val="23"/>
+        </w:rPr>
+        <w:t>Post Abhijeet’s discussion</w:t>
+      </w:r>
+    </w:p>
+    <w:p>
+      <w:pPr>
+        <w:shd w:val="clear" w:color="auto" w:fill="FFFFFF"/>
+        <w:spacing w:after="0" w:line="293" w:lineRule="atLeast"/>
+        <w:rPr>
+          <w:rFonts w:ascii="Helvetica" w:hAnsi="Helvetica" w:cs="Helvetica"/>
+          <w:color w:val="222222"/>
+          <w:sz w:val="23"/>
+          <w:szCs w:val="23"/>
+        </w:rPr>
+      </w:pPr>
+      <w:r>
+        <w:rPr>
+          <w:rFonts w:ascii="Helvetica" w:hAnsi="Helvetica" w:cs="Helvetica"/>
+          <w:color w:val="222222"/>
+          <w:sz w:val="23"/>
+          <w:szCs w:val="23"/>
+        </w:rPr>
+        <w:t>Points of doc</w:t>
+      </w:r>
+    </w:p>
+    <w:p>
+      <w:pPr>
+        <w:shd w:val="clear" w:color="auto" w:fill="FFFFFF"/>
+        <w:spacing w:after="0" w:line="293" w:lineRule="atLeast"/>
+        <w:rPr>
+          <w:rFonts w:ascii="Helvetica" w:hAnsi="Helvetica" w:cs="Helvetica"/>
+          <w:color w:val="222222"/>
+          <w:sz w:val="23"/>
+          <w:szCs w:val="23"/>
+        </w:rPr>
+      </w:pPr>
+      <w:r>
+        <w:rPr>
+          <w:rFonts w:ascii="Helvetica" w:hAnsi="Helvetica" w:cs="Helvetica"/>
+          <w:color w:val="222222"/>
+          <w:sz w:val="23"/>
+          <w:szCs w:val="23"/>
+        </w:rPr>
+        <w:t>1)intro to dvcs</w:t>
+      </w:r>
+    </w:p>
+    <w:p>
+      <w:pPr>
+        <w:shd w:val="clear" w:color="auto" w:fill="FFFFFF"/>
+        <w:spacing w:after="0" w:line="293" w:lineRule="atLeast"/>
+        <w:rPr>
+          <w:rFonts w:ascii="Helvetica" w:hAnsi="Helvetica" w:cs="Helvetica"/>
+          <w:color w:val="222222"/>
+          <w:sz w:val="23"/>
+          <w:szCs w:val="23"/>
+        </w:rPr>
+      </w:pPr>
+      <w:r>
+        <w:rPr>
+          <w:rFonts w:ascii="Helvetica" w:hAnsi="Helvetica" w:cs="Helvetica"/>
+          <w:color w:val="222222"/>
+          <w:sz w:val="23"/>
+          <w:szCs w:val="23"/>
+        </w:rPr>
+        <w:t>2)intro to cvcs</w:t>
+      </w:r>
+    </w:p>
+    <w:p>
+      <w:pPr>
+        <w:shd w:val="clear" w:color="auto" w:fill="FFFFFF"/>
+        <w:spacing w:after="0" w:line="293" w:lineRule="atLeast"/>
+        <w:rPr>
+          <w:rFonts w:ascii="Helvetica" w:hAnsi="Helvetica" w:cs="Helvetica"/>
+          <w:color w:val="222222"/>
+          <w:sz w:val="23"/>
+          <w:szCs w:val="23"/>
+        </w:rPr>
+      </w:pPr>
+      <w:r>
+        <w:rPr>
+          <w:rFonts w:ascii="Helvetica" w:hAnsi="Helvetica" w:cs="Helvetica"/>
+          <w:color w:val="222222"/>
+          <w:sz w:val="23"/>
+          <w:szCs w:val="23"/>
+        </w:rPr>
+        <w:t>3)adv of dvcs</w:t>
+      </w:r>
+    </w:p>
+    <w:p>
+      <w:pPr>
+        <w:shd w:val="clear" w:color="auto" w:fill="FFFFFF"/>
+        <w:spacing w:after="0" w:line="293" w:lineRule="atLeast"/>
+        <w:rPr>
+          <w:rFonts w:ascii="Helvetica" w:hAnsi="Helvetica" w:cs="Helvetica"/>
+          <w:color w:val="222222"/>
+          <w:sz w:val="23"/>
+          <w:szCs w:val="23"/>
+        </w:rPr>
+      </w:pPr>
+      <w:r>
+        <w:rPr>
+          <w:rFonts w:ascii="Helvetica" w:hAnsi="Helvetica" w:cs="Helvetica"/>
+          <w:color w:val="222222"/>
+          <w:sz w:val="23"/>
+          <w:szCs w:val="23"/>
+        </w:rPr>
+        <w:t>4)adv of cvcs</w:t>
+      </w:r>
+    </w:p>
+    <w:p>
+      <w:pPr>
+        <w:shd w:val="clear" w:color="auto" w:fill="FFFFFF"/>
+        <w:spacing w:after="0" w:line="293" w:lineRule="atLeast"/>
+        <w:rPr>
+          <w:rFonts w:ascii="Helvetica" w:hAnsi="Helvetica" w:cs="Helvetica"/>
+          <w:color w:val="222222"/>
+          <w:sz w:val="23"/>
+          <w:szCs w:val="23"/>
+        </w:rPr>
+      </w:pPr>
+      <w:r>
+        <w:rPr>
+          <w:rFonts w:ascii="Helvetica" w:hAnsi="Helvetica" w:cs="Helvetica"/>
+          <w:color w:val="222222"/>
+          <w:sz w:val="23"/>
+          <w:szCs w:val="23"/>
+        </w:rPr>
+        <w:t>5)disadv of dvcs</w:t>
+      </w:r>
+    </w:p>
+    <w:p>
+      <w:pPr>
+        <w:shd w:val="clear" w:color="auto" w:fill="FFFFFF"/>
+        <w:spacing w:after="0" w:line="293" w:lineRule="atLeast"/>
+        <w:rPr>
+          <w:rFonts w:ascii="Helvetica" w:hAnsi="Helvetica" w:cs="Helvetica"/>
+          <w:color w:val="222222"/>
+          <w:sz w:val="23"/>
+          <w:szCs w:val="23"/>
+        </w:rPr>
+      </w:pPr>
+      <w:r>
+        <w:rPr>
+          <w:rFonts w:ascii="Helvetica" w:hAnsi="Helvetica" w:cs="Helvetica"/>
+          <w:color w:val="222222"/>
+          <w:sz w:val="23"/>
+          <w:szCs w:val="23"/>
+        </w:rPr>
+        <w:t>6)disadv of cvcs</w:t>
+      </w:r>
+    </w:p>
+    <w:p>
+      <w:pPr>
+        <w:shd w:val="clear" w:color="auto" w:fill="FFFFFF"/>
+        <w:spacing w:after="0" w:line="293" w:lineRule="atLeast"/>
+        <w:rPr>
+          <w:rFonts w:ascii="Helvetica" w:hAnsi="Helvetica" w:cs="Helvetica"/>
+          <w:color w:val="222222"/>
+          <w:sz w:val="23"/>
+          <w:szCs w:val="23"/>
+        </w:rPr>
+      </w:pPr>
+      <w:r>
+        <w:rPr>
+          <w:rFonts w:ascii="Helvetica" w:hAnsi="Helvetica" w:cs="Helvetica"/>
+          <w:color w:val="222222"/>
+          <w:sz w:val="23"/>
+          <w:szCs w:val="23"/>
+        </w:rPr>
+        <w:t>Till here any lame reader should get a clear view of what is correct for his project</w:t>
+      </w:r>
+    </w:p>
+    <w:p>
+      <w:pPr>
+        <w:shd w:val="clear" w:color="auto" w:fill="FFFFFF"/>
+        <w:spacing w:after="0" w:line="293" w:lineRule="atLeast"/>
+        <w:rPr>
+          <w:rFonts w:ascii="Helvetica" w:hAnsi="Helvetica" w:cs="Helvetica"/>
+          <w:color w:val="222222"/>
+          <w:sz w:val="23"/>
+          <w:szCs w:val="23"/>
+        </w:rPr>
+      </w:pPr>
+      <w:r>
+        <w:rPr>
+          <w:rFonts w:ascii="Helvetica" w:hAnsi="Helvetica" w:cs="Helvetica"/>
+          <w:color w:val="222222"/>
+          <w:sz w:val="23"/>
+          <w:szCs w:val="23"/>
+        </w:rPr>
+        <w:t>7)taking into account the above adv and disadv of both,create two scenarios one apt for dvcs and another apt for cvcs.</w:t>
+      </w:r>
+    </w:p>
+    <w:p>
+      <w:pPr>
+        <w:shd w:val="clear" w:color="auto" w:fill="FFFFFF"/>
+        <w:spacing w:after="0" w:line="293" w:lineRule="atLeast"/>
+        <w:rPr>
+          <w:rFonts w:ascii="Helvetica" w:hAnsi="Helvetica" w:cs="Helvetica"/>
+          <w:color w:val="222222"/>
+          <w:sz w:val="23"/>
+          <w:szCs w:val="23"/>
+        </w:rPr>
+      </w:pPr>
+      <w:r>
+        <w:rPr>
+          <w:rFonts w:ascii="Helvetica" w:hAnsi="Helvetica" w:cs="Helvetica"/>
+          <w:color w:val="222222"/>
+          <w:sz w:val="23"/>
+          <w:szCs w:val="23"/>
+        </w:rPr>
+        <w:t>8)conclusion</w:t>
+      </w:r>
+      <w:bookmarkStart w:id="0" w:name="_GoBack"/>
+      <w:bookmarkEnd w:id="0"/>
+    </w:p>
+    <w:p>
+      <w:pPr>
+        <w:shd w:val="clear" w:color="auto" w:fill="FFFFFF"/>
+        <w:spacing w:after="0" w:line="293" w:lineRule="atLeast"/>
+        <w:rPr>
+          <w:rFonts w:ascii="Helvetica" w:hAnsi="Helvetica" w:cs="Helvetica"/>
+          <w:color w:val="222222"/>
+          <w:sz w:val="23"/>
+          <w:szCs w:val="23"/>
+        </w:rPr>
+      </w:pPr>
+    </w:p>
+    <w:p>
+      <w:pPr>
+        <w:shd w:val="clear" w:color="auto" w:fill="FFFFFF"/>
+        <w:spacing w:after="0" w:line="293" w:lineRule="atLeast"/>
+        <w:rPr>
+          <w:rFonts w:ascii="Helvetica" w:hAnsi="Helvetica" w:cs="Helvetica"/>
+          <w:color w:val="222222"/>
+          <w:sz w:val="23"/>
+          <w:szCs w:val="23"/>
+        </w:rPr>
+      </w:pPr>
+    </w:p>
+    <w:p>
+      <w:pPr>
+        <w:shd w:val="clear" w:color="auto" w:fill="FFFFFF"/>
+        <w:spacing w:after="0" w:line="293" w:lineRule="atLeast"/>
+        <w:rPr>
+          <w:rFonts w:ascii="Helvetica" w:hAnsi="Helvetica" w:cs="Helvetica"/>
+          <w:color w:val="222222"/>
+          <w:sz w:val="23"/>
+          <w:szCs w:val="23"/>
+        </w:rPr>
+      </w:pPr>
+    </w:p>
+    <w:p>
+      <w:pPr>
+        <w:shd w:val="clear" w:color="auto" w:fill="FFFFFF"/>
+        <w:spacing w:after="0" w:line="293" w:lineRule="atLeast"/>
+        <w:rPr>
+          <w:rFonts w:ascii="Helvetica" w:hAnsi="Helvetica" w:cs="Helvetica"/>
+          <w:color w:val="222222"/>
+          <w:sz w:val="23"/>
+          <w:szCs w:val="23"/>
+        </w:rPr>
+      </w:pPr>
+    </w:p>
+    <w:p>
+      <w:pPr>
+        <w:shd w:val="clear" w:color="auto" w:fill="FFFFFF"/>
+        <w:spacing w:after="0" w:line="293" w:lineRule="atLeast"/>
+        <w:rPr>
+          <w:rFonts w:ascii="Helvetica" w:hAnsi="Helvetica" w:cs="Helvetica"/>
+          <w:color w:val="222222"/>
+          <w:sz w:val="23"/>
+          <w:szCs w:val="23"/>
+        </w:rPr>
+      </w:pPr>
+    </w:p>
+    <w:p>
+      <w:pPr>
+        <w:shd w:val="clear" w:color="auto" w:fill="FFFFFF"/>
+        <w:spacing w:after="0" w:line="293" w:lineRule="atLeast"/>
+        <w:rPr>
+          <w:rFonts w:ascii="Helvetica" w:hAnsi="Helvetica" w:cs="Helvetica"/>
+          <w:color w:val="222222"/>
+          <w:sz w:val="23"/>
+          <w:szCs w:val="23"/>
+        </w:rPr>
+      </w:pPr>
     </w:p>
     <w:p/>
     <w:sectPr>

</xml_diff>

<commit_message>
push after cybage format document ready
</commit_message>
<xml_diff>
--- a/diff-cvcs_dvcs.docx
+++ b/diff-cvcs_dvcs.docx
@@ -32,8 +32,29 @@
         </w:numPr>
         <w:jc w:val="center"/>
       </w:pPr>
-      <w:r>
-        <w:t>in dvcs each system is a version control system unlike the cvcs where only the centralized server is one.</w:t>
+      <w:proofErr w:type="gramStart"/>
+      <w:r>
+        <w:t>in</w:t>
+      </w:r>
+      <w:proofErr w:type="gramEnd"/>
+      <w:r>
+        <w:t xml:space="preserve"> </w:t>
+      </w:r>
+      <w:proofErr w:type="spellStart"/>
+      <w:r>
+        <w:t>dvcs</w:t>
+      </w:r>
+      <w:proofErr w:type="spellEnd"/>
+      <w:r>
+        <w:t xml:space="preserve"> each system is a version control system unlike the </w:t>
+      </w:r>
+      <w:proofErr w:type="spellStart"/>
+      <w:r>
+        <w:t>cvcs</w:t>
+      </w:r>
+      <w:proofErr w:type="spellEnd"/>
+      <w:r>
+        <w:t xml:space="preserve"> where only the centralized server is one.</w:t>
       </w:r>
     </w:p>
     <w:p>
@@ -52,7 +73,23 @@
         <w:t xml:space="preserve"> </w:t>
       </w:r>
       <w:r>
-        <w:t>working directory changes with change in the branch checked out in case of dvcs whereas a folder exists for each new branch in case of cvcs.</w:t>
+        <w:t xml:space="preserve">working directory changes with change in the branch checked out in case of </w:t>
+      </w:r>
+      <w:proofErr w:type="spellStart"/>
+      <w:r>
+        <w:t>dvcs</w:t>
+      </w:r>
+      <w:proofErr w:type="spellEnd"/>
+      <w:r>
+        <w:t xml:space="preserve"> whereas a folder exists for each new branch in case of </w:t>
+      </w:r>
+      <w:proofErr w:type="spellStart"/>
+      <w:r>
+        <w:t>cvcs</w:t>
+      </w:r>
+      <w:proofErr w:type="spellEnd"/>
+      <w:r>
+        <w:t>.</w:t>
       </w:r>
     </w:p>
     <w:p>
@@ -65,7 +102,15 @@
         <w:jc w:val="center"/>
       </w:pPr>
       <w:r>
-        <w:t>In dvcs changes can be made and committed in the clones and only pushed</w:t>
+        <w:t xml:space="preserve">In </w:t>
+      </w:r>
+      <w:proofErr w:type="spellStart"/>
+      <w:r>
+        <w:t>dvcs</w:t>
+      </w:r>
+      <w:proofErr w:type="spellEnd"/>
+      <w:r>
+        <w:t xml:space="preserve"> changes can be made and committed in the clones and only pushed</w:t>
       </w:r>
       <w:r>
         <w:t xml:space="preserve"> </w:t>
@@ -112,16 +157,26 @@
           <w:color w:val="3B3B3B"/>
           <w:shd w:val="clear" w:color="auto" w:fill="FEFEFE"/>
         </w:rPr>
-        <w:t>(Atl</w:t>
-      </w:r>
+        <w:t>(</w:t>
+      </w:r>
+      <w:proofErr w:type="spellStart"/>
       <w:r>
         <w:rPr>
           <w:rFonts w:cs="Lucida Sans Unicode"/>
           <w:color w:val="3B3B3B"/>
           <w:shd w:val="clear" w:color="auto" w:fill="FEFEFE"/>
         </w:rPr>
+        <w:t>Atl</w:t>
+      </w:r>
+      <w:r>
+        <w:rPr>
+          <w:rFonts w:cs="Lucida Sans Unicode"/>
+          <w:color w:val="3B3B3B"/>
+          <w:shd w:val="clear" w:color="auto" w:fill="FEFEFE"/>
+        </w:rPr>
         <w:t>assian</w:t>
       </w:r>
+      <w:proofErr w:type="spellEnd"/>
       <w:r>
         <w:rPr>
           <w:rFonts w:cs="Lucida Sans Unicode"/>
@@ -187,8 +242,33 @@
           <w:color w:val="555555"/>
           <w:shd w:val="clear" w:color="auto" w:fill="FFFFFF"/>
         </w:rPr>
-        <w:t>So you can work on a plane, and you won’t be forced to commit several bugfixes as one big changeset</w:t>
-      </w:r>
+        <w:t xml:space="preserve">So you can work on a plane, and you won’t be forced to commit several </w:t>
+      </w:r>
+      <w:proofErr w:type="spellStart"/>
+      <w:r>
+        <w:rPr>
+          <w:color w:val="555555"/>
+          <w:shd w:val="clear" w:color="auto" w:fill="FFFFFF"/>
+        </w:rPr>
+        <w:t>bugfixes</w:t>
+      </w:r>
+      <w:proofErr w:type="spellEnd"/>
+      <w:r>
+        <w:rPr>
+          <w:color w:val="555555"/>
+          <w:shd w:val="clear" w:color="auto" w:fill="FFFFFF"/>
+        </w:rPr>
+        <w:t xml:space="preserve"> as one big </w:t>
+      </w:r>
+      <w:proofErr w:type="spellStart"/>
+      <w:r>
+        <w:rPr>
+          <w:color w:val="555555"/>
+          <w:shd w:val="clear" w:color="auto" w:fill="FFFFFF"/>
+        </w:rPr>
+        <w:t>changeset</w:t>
+      </w:r>
+      <w:proofErr w:type="spellEnd"/>
     </w:p>
     <w:p>
       <w:pPr>
@@ -375,15 +455,33 @@
           <w:color w:val="3B3B3B"/>
           <w:shd w:val="clear" w:color="auto" w:fill="FEFEFE"/>
         </w:rPr>
-        <w:t>(Atl</w:t>
-      </w:r>
+        <w:t>(</w:t>
+      </w:r>
+      <w:proofErr w:type="spellStart"/>
       <w:r>
         <w:rPr>
           <w:rFonts w:cs="Lucida Sans Unicode"/>
           <w:color w:val="3B3B3B"/>
           <w:shd w:val="clear" w:color="auto" w:fill="FEFEFE"/>
         </w:rPr>
-        <w:t>assian-</w:t>
+        <w:t>Atl</w:t>
+      </w:r>
+      <w:r>
+        <w:rPr>
+          <w:rFonts w:cs="Lucida Sans Unicode"/>
+          <w:color w:val="3B3B3B"/>
+          <w:shd w:val="clear" w:color="auto" w:fill="FEFEFE"/>
+        </w:rPr>
+        <w:t>assian</w:t>
+      </w:r>
+      <w:proofErr w:type="spellEnd"/>
+      <w:r>
+        <w:rPr>
+          <w:rFonts w:cs="Lucida Sans Unicode"/>
+          <w:color w:val="3B3B3B"/>
+          <w:shd w:val="clear" w:color="auto" w:fill="FEFEFE"/>
+        </w:rPr>
+        <w:t>-</w:t>
       </w:r>
       <w:r>
         <w:rPr>
@@ -409,7 +507,25 @@
           <w:color w:val="3B3B3B"/>
           <w:shd w:val="clear" w:color="auto" w:fill="FEFEFE"/>
         </w:rPr>
-        <w:t>If a project contains many large, binary files that cannot be easily compressed, the space needed to store all versions of these files can accumulate quickly.</w:t>
+        <w:t xml:space="preserve">If a project contains many large, binary files that cannot be easily </w:t>
+      </w:r>
+      <w:proofErr w:type="gramStart"/>
+      <w:r>
+        <w:rPr>
+          <w:rFonts w:cs="Lucida Sans Unicode"/>
+          <w:color w:val="3B3B3B"/>
+          <w:shd w:val="clear" w:color="auto" w:fill="FEFEFE"/>
+        </w:rPr>
+        <w:t>compressed,</w:t>
+      </w:r>
+      <w:proofErr w:type="gramEnd"/>
+      <w:r>
+        <w:rPr>
+          <w:rFonts w:cs="Lucida Sans Unicode"/>
+          <w:color w:val="3B3B3B"/>
+          <w:shd w:val="clear" w:color="auto" w:fill="FEFEFE"/>
+        </w:rPr>
+        <w:t xml:space="preserve"> the space needed to store all versions of these files can accumulate quickly.</w:t>
       </w:r>
     </w:p>
     <w:p>
@@ -427,7 +543,25 @@
           <w:color w:val="3B3B3B"/>
           <w:shd w:val="clear" w:color="auto" w:fill="FEFEFE"/>
         </w:rPr>
-        <w:t>If a project has a very long history (50,000 changesets or more), downloading the entire history can take an impractical amount of time and disk space.</w:t>
+        <w:t xml:space="preserve">If a project has a very long history (50,000 </w:t>
+      </w:r>
+      <w:proofErr w:type="spellStart"/>
+      <w:r>
+        <w:rPr>
+          <w:rFonts w:cs="Lucida Sans Unicode"/>
+          <w:color w:val="3B3B3B"/>
+          <w:shd w:val="clear" w:color="auto" w:fill="FEFEFE"/>
+        </w:rPr>
+        <w:t>changesets</w:t>
+      </w:r>
+      <w:proofErr w:type="spellEnd"/>
+      <w:r>
+        <w:rPr>
+          <w:rFonts w:cs="Lucida Sans Unicode"/>
+          <w:color w:val="3B3B3B"/>
+          <w:shd w:val="clear" w:color="auto" w:fill="FEFEFE"/>
+        </w:rPr>
+        <w:t xml:space="preserve"> or more), downloading the entire history can take an impractical amount of time and disk space.</w:t>
       </w:r>
     </w:p>
     <w:p>
@@ -467,8 +601,13 @@
               <w:jc w:val="center"/>
             </w:pPr>
             <w:r>
-              <w:t>Problem in cvcs</w:t>
+              <w:t xml:space="preserve">Problem in </w:t>
             </w:r>
+            <w:proofErr w:type="spellStart"/>
+            <w:r>
+              <w:t>cvcs</w:t>
+            </w:r>
+            <w:proofErr w:type="spellEnd"/>
           </w:p>
         </w:tc>
         <w:tc>
@@ -482,8 +621,13 @@
               <w:jc w:val="center"/>
             </w:pPr>
             <w:r>
-              <w:t>Solved by dvcs</w:t>
+              <w:t xml:space="preserve">Solved by </w:t>
             </w:r>
+            <w:proofErr w:type="spellStart"/>
+            <w:r>
+              <w:t>dvcs</w:t>
+            </w:r>
+            <w:proofErr w:type="spellEnd"/>
           </w:p>
         </w:tc>
       </w:tr>
@@ -514,7 +658,15 @@
               <w:jc w:val="center"/>
             </w:pPr>
             <w:r>
-              <w:t xml:space="preserve">Each client connected to remote repository is a version control system and can perform  very well as a server in case of failure of the </w:t>
+              <w:t xml:space="preserve">Each client connected to remote repository is a version control system and can </w:t>
+            </w:r>
+            <w:proofErr w:type="gramStart"/>
+            <w:r>
+              <w:t>perform  very</w:t>
+            </w:r>
+            <w:proofErr w:type="gramEnd"/>
+            <w:r>
+              <w:t xml:space="preserve"> well as a server in case of failure of the </w:t>
             </w:r>
             <w:r>
               <w:lastRenderedPageBreak/>
@@ -551,7 +703,15 @@
               <w:jc w:val="center"/>
             </w:pPr>
             <w:r>
-              <w:t>Introduced concept of local commits: no network, wicked fast.</w:t>
+              <w:t xml:space="preserve">Introduced concept of local commits: no </w:t>
+            </w:r>
+            <w:proofErr w:type="gramStart"/>
+            <w:r>
+              <w:t>network,</w:t>
+            </w:r>
+            <w:proofErr w:type="gramEnd"/>
+            <w:r>
+              <w:t xml:space="preserve"> wicked fast.</w:t>
             </w:r>
           </w:p>
         </w:tc>
@@ -670,23 +830,18 @@
           <w:sz w:val="22"/>
           <w:szCs w:val="22"/>
         </w:rPr>
-        <w:t>In due course of our evaluation, we found that subversion is versatile and a feature rich tool which user friendly tools and interfaces. This would be an automatic choice for project development teams which work in a closely knit work environment. It has a small learning curve and a new user can be brought up to speed very quickly. But on the down side, if the project involves a lot Merging and Conflict in future, it might be difficult to manage them when volume increases.</w:t>
-      </w:r>
-    </w:p>
-    <w:p>
-      <w:pPr>
-        <w:pStyle w:val="NormalWeb"/>
-        <w:shd w:val="clear" w:color="auto" w:fill="FFFFFF"/>
-        <w:spacing w:before="0" w:beforeAutospacing="0" w:after="390" w:afterAutospacing="0" w:line="366" w:lineRule="atLeast"/>
-        <w:jc w:val="center"/>
-        <w:textAlignment w:val="baseline"/>
+        <w:t xml:space="preserve">In due course of our evaluation, we found that </w:t>
+      </w:r>
+      <w:proofErr w:type="gramStart"/>
+      <w:r>
         <w:rPr>
           <w:rFonts w:asciiTheme="minorHAnsi" w:hAnsiTheme="minorHAnsi"/>
           <w:color w:val="373737"/>
           <w:sz w:val="22"/>
           <w:szCs w:val="22"/>
         </w:rPr>
-      </w:pPr>
+        <w:t>subversion</w:t>
+      </w:r>
       <w:r>
         <w:rPr>
           <w:rFonts w:asciiTheme="minorHAnsi" w:hAnsiTheme="minorHAnsi"/>
@@ -694,23 +849,20 @@
           <w:sz w:val="22"/>
           <w:szCs w:val="22"/>
         </w:rPr>
-        <w:t>In this case, git has an upper hand. Git has a lot of handy features, very effective in exposing merge conflicts and managing multiple parallel versions. Although it has a steep learning curve, it is very versatile and works well in a dynamic project environment. Open Source projects often look towards Git as an effective VCS due to its versatility. Most projects these days are moving away from the Centralized approach to the Distributed approach for the same reasons. Based on our experience and findings so far, it is our opinion that Distributed approach outweighs the pros and outdoes the cons of Centralized approach. Hence, we feel that Git is the way to go moving forward.</w:t>
-      </w:r>
-    </w:p>
-    <w:p>
-      <w:pPr>
-        <w:pStyle w:val="NormalWeb"/>
-        <w:shd w:val="clear" w:color="auto" w:fill="FFFFFF"/>
-        <w:spacing w:before="0" w:beforeAutospacing="0" w:after="390" w:afterAutospacing="0" w:line="366" w:lineRule="atLeast"/>
-        <w:jc w:val="center"/>
-        <w:textAlignment w:val="baseline"/>
+        <w:t>(</w:t>
+      </w:r>
+      <w:proofErr w:type="spellStart"/>
+      <w:proofErr w:type="gramEnd"/>
+      <w:r>
         <w:rPr>
           <w:rFonts w:asciiTheme="minorHAnsi" w:hAnsiTheme="minorHAnsi"/>
           <w:color w:val="373737"/>
           <w:sz w:val="22"/>
           <w:szCs w:val="22"/>
         </w:rPr>
-      </w:pPr>
+        <w:t>cvcs</w:t>
+      </w:r>
+      <w:proofErr w:type="spellEnd"/>
       <w:r>
         <w:rPr>
           <w:rFonts w:asciiTheme="minorHAnsi" w:hAnsiTheme="minorHAnsi"/>
@@ -718,6 +870,143 @@
           <w:sz w:val="22"/>
           <w:szCs w:val="22"/>
         </w:rPr>
+        <w:t>)</w:t>
+      </w:r>
+      <w:r>
+        <w:rPr>
+          <w:rFonts w:asciiTheme="minorHAnsi" w:hAnsiTheme="minorHAnsi"/>
+          <w:color w:val="373737"/>
+          <w:sz w:val="22"/>
+          <w:szCs w:val="22"/>
+        </w:rPr>
+        <w:t xml:space="preserve"> is versatile and a feature rich tool which user friendly tools and interfaces. This would be an automatic choice for project development teams which work in a closely knit work environment. It has a small learning curve and a new user can be brought up to speed very quickly. But on the down side, if the project involves a lot Merging and Conflict in future, it might be difficult to manage them when volume increases.</w:t>
+      </w:r>
+    </w:p>
+    <w:p>
+      <w:pPr>
+        <w:pStyle w:val="NormalWeb"/>
+        <w:shd w:val="clear" w:color="auto" w:fill="FFFFFF"/>
+        <w:spacing w:before="0" w:beforeAutospacing="0" w:after="390" w:afterAutospacing="0" w:line="366" w:lineRule="atLeast"/>
+        <w:jc w:val="center"/>
+        <w:textAlignment w:val="baseline"/>
+        <w:rPr>
+          <w:rFonts w:asciiTheme="minorHAnsi" w:hAnsiTheme="minorHAnsi"/>
+          <w:color w:val="373737"/>
+          <w:sz w:val="22"/>
+          <w:szCs w:val="22"/>
+        </w:rPr>
+      </w:pPr>
+      <w:r>
+        <w:rPr>
+          <w:rFonts w:asciiTheme="minorHAnsi" w:hAnsiTheme="minorHAnsi"/>
+          <w:color w:val="373737"/>
+          <w:sz w:val="22"/>
+          <w:szCs w:val="22"/>
+        </w:rPr>
+        <w:t xml:space="preserve">In this case, </w:t>
+      </w:r>
+      <w:proofErr w:type="spellStart"/>
+      <w:r>
+        <w:rPr>
+          <w:rFonts w:asciiTheme="minorHAnsi" w:hAnsiTheme="minorHAnsi"/>
+          <w:color w:val="373737"/>
+          <w:sz w:val="22"/>
+          <w:szCs w:val="22"/>
+        </w:rPr>
+        <w:t>git</w:t>
+      </w:r>
+      <w:proofErr w:type="spellEnd"/>
+      <w:r>
+        <w:rPr>
+          <w:rFonts w:asciiTheme="minorHAnsi" w:hAnsiTheme="minorHAnsi"/>
+          <w:color w:val="373737"/>
+          <w:sz w:val="22"/>
+          <w:szCs w:val="22"/>
+        </w:rPr>
+        <w:t xml:space="preserve"> has an upper hand. </w:t>
+      </w:r>
+      <w:proofErr w:type="spellStart"/>
+      <w:r>
+        <w:rPr>
+          <w:rFonts w:asciiTheme="minorHAnsi" w:hAnsiTheme="minorHAnsi"/>
+          <w:color w:val="373737"/>
+          <w:sz w:val="22"/>
+          <w:szCs w:val="22"/>
+        </w:rPr>
+        <w:t>Git</w:t>
+      </w:r>
+      <w:proofErr w:type="spellEnd"/>
+      <w:r>
+        <w:rPr>
+          <w:rFonts w:asciiTheme="minorHAnsi" w:hAnsiTheme="minorHAnsi"/>
+          <w:color w:val="373737"/>
+          <w:sz w:val="22"/>
+          <w:szCs w:val="22"/>
+        </w:rPr>
+        <w:t xml:space="preserve"> has a lot of handy features, very effective in exposing merge conflicts and managing multiple parallel versions. Although it has a steep learning curve, it is very versatile and works well in a dynamic project environment. Open Source projects often look towards </w:t>
+      </w:r>
+      <w:proofErr w:type="spellStart"/>
+      <w:r>
+        <w:rPr>
+          <w:rFonts w:asciiTheme="minorHAnsi" w:hAnsiTheme="minorHAnsi"/>
+          <w:color w:val="373737"/>
+          <w:sz w:val="22"/>
+          <w:szCs w:val="22"/>
+        </w:rPr>
+        <w:t>Git</w:t>
+      </w:r>
+      <w:proofErr w:type="spellEnd"/>
+      <w:r>
+        <w:rPr>
+          <w:rFonts w:asciiTheme="minorHAnsi" w:hAnsiTheme="minorHAnsi"/>
+          <w:color w:val="373737"/>
+          <w:sz w:val="22"/>
+          <w:szCs w:val="22"/>
+        </w:rPr>
+        <w:t xml:space="preserve"> as an effective VCS due to its versatility. Most projects these days are moving away from the Centralized approach to the Distributed approach for the same reasons. Based on our experience and findings so far, it is our opinion that Distributed approach outweighs the pros and outdoes the cons of Centralized approach. Hence, we feel that </w:t>
+      </w:r>
+      <w:proofErr w:type="spellStart"/>
+      <w:r>
+        <w:rPr>
+          <w:rFonts w:asciiTheme="minorHAnsi" w:hAnsiTheme="minorHAnsi"/>
+          <w:color w:val="373737"/>
+          <w:sz w:val="22"/>
+          <w:szCs w:val="22"/>
+        </w:rPr>
+        <w:t>Git</w:t>
+      </w:r>
+      <w:proofErr w:type="spellEnd"/>
+      <w:r>
+        <w:rPr>
+          <w:rFonts w:asciiTheme="minorHAnsi" w:hAnsiTheme="minorHAnsi"/>
+          <w:color w:val="373737"/>
+          <w:sz w:val="22"/>
+          <w:szCs w:val="22"/>
+        </w:rPr>
+        <w:t xml:space="preserve"> is the way to go moving forward.</w:t>
+      </w:r>
+    </w:p>
+    <w:p>
+      <w:pPr>
+        <w:pStyle w:val="NormalWeb"/>
+        <w:shd w:val="clear" w:color="auto" w:fill="FFFFFF"/>
+        <w:spacing w:before="0" w:beforeAutospacing="0" w:after="390" w:afterAutospacing="0" w:line="366" w:lineRule="atLeast"/>
+        <w:jc w:val="center"/>
+        <w:textAlignment w:val="baseline"/>
+        <w:rPr>
+          <w:rFonts w:asciiTheme="minorHAnsi" w:hAnsiTheme="minorHAnsi"/>
+          <w:color w:val="373737"/>
+          <w:sz w:val="22"/>
+          <w:szCs w:val="22"/>
+        </w:rPr>
+      </w:pPr>
+      <w:r>
+        <w:rPr>
+          <w:rFonts w:asciiTheme="minorHAnsi" w:hAnsiTheme="minorHAnsi"/>
+          <w:color w:val="373737"/>
+          <w:sz w:val="22"/>
+          <w:szCs w:val="22"/>
+        </w:rPr>
         <w:t>Key advantage of DVCS</w:t>
       </w:r>
     </w:p>
@@ -772,38 +1061,29 @@
           <w:szCs w:val="19"/>
         </w:rPr>
         <w:br/>
-        <w:t>Hg has it’s own inbuilt web server, so this is very easy to do.</w:t>
-      </w:r>
-    </w:p>
-    <w:p>
-      <w:pPr>
-        <w:pStyle w:val="NormalWeb"/>
-        <w:shd w:val="clear" w:color="auto" w:fill="FFFFFF"/>
-        <w:spacing w:before="0" w:beforeAutospacing="0" w:after="390" w:afterAutospacing="0" w:line="366" w:lineRule="atLeast"/>
-        <w:jc w:val="center"/>
-        <w:textAlignment w:val="baseline"/>
+      </w:r>
+      <w:proofErr w:type="spellStart"/>
+      <w:r>
         <w:rPr>
           <w:rFonts w:ascii="Verdana" w:hAnsi="Verdana"/>
           <w:color w:val="333333"/>
           <w:sz w:val="19"/>
           <w:szCs w:val="19"/>
         </w:rPr>
-      </w:pPr>
-    </w:p>
-    <w:p>
-      <w:pPr>
-        <w:pStyle w:val="NormalWeb"/>
-        <w:shd w:val="clear" w:color="auto" w:fill="FFFFFF"/>
-        <w:spacing w:before="0" w:beforeAutospacing="0" w:after="390" w:afterAutospacing="0" w:line="366" w:lineRule="atLeast"/>
-        <w:jc w:val="center"/>
-        <w:textAlignment w:val="baseline"/>
+        <w:t>Hg</w:t>
+      </w:r>
+      <w:proofErr w:type="spellEnd"/>
+      <w:r>
         <w:rPr>
           <w:rFonts w:ascii="Verdana" w:hAnsi="Verdana"/>
           <w:color w:val="333333"/>
           <w:sz w:val="19"/>
           <w:szCs w:val="19"/>
         </w:rPr>
-      </w:pPr>
+        <w:t xml:space="preserve"> has </w:t>
+      </w:r>
+      <w:proofErr w:type="spellStart"/>
+      <w:proofErr w:type="gramStart"/>
       <w:r>
         <w:rPr>
           <w:rFonts w:ascii="Verdana" w:hAnsi="Verdana"/>
@@ -811,6 +1091,56 @@
           <w:sz w:val="19"/>
           <w:szCs w:val="19"/>
         </w:rPr>
+        <w:t>it’s</w:t>
+      </w:r>
+      <w:proofErr w:type="spellEnd"/>
+      <w:proofErr w:type="gramEnd"/>
+      <w:r>
+        <w:rPr>
+          <w:rFonts w:ascii="Verdana" w:hAnsi="Verdana"/>
+          <w:color w:val="333333"/>
+          <w:sz w:val="19"/>
+          <w:szCs w:val="19"/>
+        </w:rPr>
+        <w:t xml:space="preserve"> own inbuilt web server, so this is very easy to do.</w:t>
+      </w:r>
+    </w:p>
+    <w:p>
+      <w:pPr>
+        <w:pStyle w:val="NormalWeb"/>
+        <w:shd w:val="clear" w:color="auto" w:fill="FFFFFF"/>
+        <w:spacing w:before="0" w:beforeAutospacing="0" w:after="390" w:afterAutospacing="0" w:line="366" w:lineRule="atLeast"/>
+        <w:jc w:val="center"/>
+        <w:textAlignment w:val="baseline"/>
+        <w:rPr>
+          <w:rFonts w:ascii="Verdana" w:hAnsi="Verdana"/>
+          <w:color w:val="333333"/>
+          <w:sz w:val="19"/>
+          <w:szCs w:val="19"/>
+        </w:rPr>
+      </w:pPr>
+    </w:p>
+    <w:p>
+      <w:pPr>
+        <w:pStyle w:val="NormalWeb"/>
+        <w:shd w:val="clear" w:color="auto" w:fill="FFFFFF"/>
+        <w:spacing w:before="0" w:beforeAutospacing="0" w:after="390" w:afterAutospacing="0" w:line="366" w:lineRule="atLeast"/>
+        <w:jc w:val="center"/>
+        <w:textAlignment w:val="baseline"/>
+        <w:rPr>
+          <w:rFonts w:ascii="Verdana" w:hAnsi="Verdana"/>
+          <w:color w:val="333333"/>
+          <w:sz w:val="19"/>
+          <w:szCs w:val="19"/>
+        </w:rPr>
+      </w:pPr>
+      <w:r>
+        <w:rPr>
+          <w:rFonts w:ascii="Verdana" w:hAnsi="Verdana"/>
+          <w:color w:val="333333"/>
+          <w:sz w:val="19"/>
+          <w:szCs w:val="19"/>
+        </w:rPr>
         <w:t>Scenario of better cure from data loss</w:t>
       </w:r>
     </w:p>
@@ -829,79 +1159,152 @@
           <w:rFonts w:eastAsia="Times New Roman" w:cs="Times New Roman"/>
           <w:color w:val="555555"/>
         </w:rPr>
-        <w:t>While there is a slight danger a users hard drive could crash before he pushes his changes, that danger exists with a centralized system too.</w:t>
-      </w:r>
-    </w:p>
-    <w:p>
-      <w:pPr>
-        <w:shd w:val="clear" w:color="auto" w:fill="FFFFFF"/>
-        <w:spacing w:after="165" w:line="270" w:lineRule="atLeast"/>
-        <w:jc w:val="center"/>
+        <w:t xml:space="preserve">While there is a slight danger </w:t>
+      </w:r>
+      <w:proofErr w:type="spellStart"/>
+      <w:r>
         <w:rPr>
           <w:rFonts w:eastAsia="Times New Roman" w:cs="Times New Roman"/>
           <w:color w:val="555555"/>
         </w:rPr>
-      </w:pPr>
+        <w:t xml:space="preserve">a </w:t>
+      </w:r>
+      <w:proofErr w:type="gramStart"/>
       <w:r>
         <w:rPr>
           <w:rFonts w:eastAsia="Times New Roman" w:cs="Times New Roman"/>
           <w:color w:val="555555"/>
         </w:rPr>
-        <w:t>However, the centralized system has a far worse disaster scenario. What if that “IT-guaranteed backup” of your subversion server you’ve been so confident in turns out to be corrupted? What if the backup job was modified by some guy who was late for his daughter’s recital and didn’t quite get it done right?</w:t>
-      </w:r>
-    </w:p>
-    <w:p>
-      <w:pPr>
-        <w:shd w:val="clear" w:color="auto" w:fill="FFFFFF"/>
-        <w:spacing w:after="165" w:line="270" w:lineRule="atLeast"/>
-        <w:jc w:val="center"/>
+        <w:t>users</w:t>
+      </w:r>
+      <w:proofErr w:type="spellEnd"/>
+      <w:proofErr w:type="gramEnd"/>
+      <w:r>
         <w:rPr>
           <w:rFonts w:eastAsia="Times New Roman" w:cs="Times New Roman"/>
           <w:color w:val="555555"/>
         </w:rPr>
-      </w:pPr>
-      <w:r>
+        <w:t xml:space="preserve"> hard drive could crash before he pushes his changes, that danger exists with a centralized system too.</w:t>
+      </w:r>
+    </w:p>
+    <w:p>
+      <w:pPr>
+        <w:shd w:val="clear" w:color="auto" w:fill="FFFFFF"/>
+        <w:spacing w:after="165" w:line="270" w:lineRule="atLeast"/>
+        <w:jc w:val="center"/>
         <w:rPr>
           <w:rFonts w:eastAsia="Times New Roman" w:cs="Times New Roman"/>
           <w:color w:val="555555"/>
         </w:rPr>
-        <w:t>With a DVCS, you have no loss of data whatsoever. Just figure out who has the most recent commit – they have a COMPLETE copy of the repository. Within minutes you can have another centralized repository setup with absolutely no loss of data.</w:t>
-      </w:r>
-    </w:p>
-    <w:p>
-      <w:pPr>
-        <w:shd w:val="clear" w:color="auto" w:fill="FFFFFF"/>
-        <w:spacing w:after="165" w:line="270" w:lineRule="atLeast"/>
-        <w:jc w:val="center"/>
+      </w:pPr>
+      <w:r>
         <w:rPr>
           <w:rFonts w:eastAsia="Times New Roman" w:cs="Times New Roman"/>
           <w:color w:val="555555"/>
         </w:rPr>
-      </w:pPr>
-      <w:r>
+        <w:t>However, the centralized system has a far worse disaster scenario. What if that “IT-guaranteed backup” of your subversion server you’ve been so confident in turns out to be corrupted? What if the backup job was modified by some guy who was late for his daughter’s recital and didn’t quite get it done right?</w:t>
+      </w:r>
+    </w:p>
+    <w:p>
+      <w:pPr>
+        <w:shd w:val="clear" w:color="auto" w:fill="FFFFFF"/>
+        <w:spacing w:after="165" w:line="270" w:lineRule="atLeast"/>
+        <w:jc w:val="center"/>
         <w:rPr>
           <w:rFonts w:eastAsia="Times New Roman" w:cs="Times New Roman"/>
           <w:color w:val="555555"/>
         </w:rPr>
-        <w:t>But you say – the same thing is true of subversion! We all have a copy of the project on our hard drive.</w:t>
-      </w:r>
-    </w:p>
-    <w:p>
-      <w:pPr>
-        <w:shd w:val="clear" w:color="auto" w:fill="FFFFFF"/>
-        <w:spacing w:after="165" w:line="270" w:lineRule="atLeast"/>
-        <w:jc w:val="center"/>
+      </w:pPr>
+      <w:r>
         <w:rPr>
           <w:rFonts w:eastAsia="Times New Roman" w:cs="Times New Roman"/>
           <w:color w:val="555555"/>
         </w:rPr>
-      </w:pPr>
-      <w:r>
+        <w:t>With a DVCS, you have no loss of data whatsoever. Just figure out who has the most recent commit – they have a COMPLETE copy of the repository. Within minutes you can have another centralized repository setup with absolutely no loss of data.</w:t>
+      </w:r>
+    </w:p>
+    <w:p>
+      <w:pPr>
+        <w:shd w:val="clear" w:color="auto" w:fill="FFFFFF"/>
+        <w:spacing w:after="165" w:line="270" w:lineRule="atLeast"/>
+        <w:jc w:val="center"/>
         <w:rPr>
           <w:rFonts w:eastAsia="Times New Roman" w:cs="Times New Roman"/>
           <w:color w:val="555555"/>
         </w:rPr>
-        <w:t>No, you don’t. You all have a copy of one VERSION of your application. It may not even be working or complete. And all those previous versions? Log entries? Metadata? Gone. Unless your backup is good, you’re hosed.</w:t>
+      </w:pPr>
+      <w:r>
+        <w:rPr>
+          <w:rFonts w:eastAsia="Times New Roman" w:cs="Times New Roman"/>
+          <w:color w:val="555555"/>
+        </w:rPr>
+        <w:t>But you say – the same thing is true of subversion! We all have a copy of the project on our hard drive.</w:t>
+      </w:r>
+    </w:p>
+    <w:p>
+      <w:pPr>
+        <w:shd w:val="clear" w:color="auto" w:fill="FFFFFF"/>
+        <w:spacing w:after="165" w:line="270" w:lineRule="atLeast"/>
+        <w:jc w:val="center"/>
+        <w:rPr>
+          <w:rFonts w:eastAsia="Times New Roman" w:cs="Times New Roman"/>
+          <w:color w:val="555555"/>
+        </w:rPr>
+      </w:pPr>
+      <w:r>
+        <w:rPr>
+          <w:rFonts w:eastAsia="Times New Roman" w:cs="Times New Roman"/>
+          <w:color w:val="555555"/>
+        </w:rPr>
+        <w:t xml:space="preserve">No, you don’t. You all have a copy of one VERSION of your application. It may not even be working or complete. </w:t>
+      </w:r>
+      <w:proofErr w:type="gramStart"/>
+      <w:r>
+        <w:rPr>
+          <w:rFonts w:eastAsia="Times New Roman" w:cs="Times New Roman"/>
+          <w:color w:val="555555"/>
+        </w:rPr>
+        <w:t>And all those previous versions?</w:t>
+      </w:r>
+      <w:proofErr w:type="gramEnd"/>
+      <w:r>
+        <w:rPr>
+          <w:rFonts w:eastAsia="Times New Roman" w:cs="Times New Roman"/>
+          <w:color w:val="555555"/>
+        </w:rPr>
+        <w:t xml:space="preserve"> Log entries? </w:t>
+      </w:r>
+      <w:proofErr w:type="gramStart"/>
+      <w:r>
+        <w:rPr>
+          <w:rFonts w:eastAsia="Times New Roman" w:cs="Times New Roman"/>
+          <w:color w:val="555555"/>
+        </w:rPr>
+        <w:t>Metadata?</w:t>
+      </w:r>
+      <w:proofErr w:type="gramEnd"/>
+      <w:r>
+        <w:rPr>
+          <w:rFonts w:eastAsia="Times New Roman" w:cs="Times New Roman"/>
+          <w:color w:val="555555"/>
+        </w:rPr>
+        <w:t xml:space="preserve"> </w:t>
+      </w:r>
+      <w:proofErr w:type="gramStart"/>
+      <w:r>
+        <w:rPr>
+          <w:rFonts w:eastAsia="Times New Roman" w:cs="Times New Roman"/>
+          <w:color w:val="555555"/>
+        </w:rPr>
+        <w:t>Gone.</w:t>
+      </w:r>
+      <w:proofErr w:type="gramEnd"/>
+      <w:r>
+        <w:rPr>
+          <w:rFonts w:eastAsia="Times New Roman" w:cs="Times New Roman"/>
+          <w:color w:val="555555"/>
+        </w:rPr>
+        <w:t xml:space="preserve"> Unless your backup is good, you’re hosed.</w:t>
       </w:r>
     </w:p>
     <w:p>
@@ -1055,12 +1458,37 @@
         </w:rPr>
         <w:br/>
       </w:r>
+      <w:proofErr w:type="gramStart"/>
       <w:r>
         <w:rPr>
           <w:color w:val="555555"/>
           <w:shd w:val="clear" w:color="auto" w:fill="FFFFFF"/>
         </w:rPr>
-        <w:t>Unwanted modifications can be avoided with a simple review process. If you make sure that someone looks at the new changesets you are probably going to catch most of the mistakes early in your development workflow.</w:t>
+        <w:t>Unwanted</w:t>
+      </w:r>
+      <w:proofErr w:type="gramEnd"/>
+      <w:r>
+        <w:rPr>
+          <w:color w:val="555555"/>
+          <w:shd w:val="clear" w:color="auto" w:fill="FFFFFF"/>
+        </w:rPr>
+        <w:t xml:space="preserve"> modifications can be avoided with a simple review process. If you make sure that someone looks at the new </w:t>
+      </w:r>
+      <w:proofErr w:type="spellStart"/>
+      <w:r>
+        <w:rPr>
+          <w:color w:val="555555"/>
+          <w:shd w:val="clear" w:color="auto" w:fill="FFFFFF"/>
+        </w:rPr>
+        <w:t>changesets</w:t>
+      </w:r>
+      <w:proofErr w:type="spellEnd"/>
+      <w:r>
+        <w:rPr>
+          <w:color w:val="555555"/>
+          <w:shd w:val="clear" w:color="auto" w:fill="FFFFFF"/>
+        </w:rPr>
+        <w:t xml:space="preserve"> you are probably going to catch most of the mistakes early in your development workflow.</w:t>
       </w:r>
       <w:r>
         <w:rPr>
@@ -1316,7 +1744,27 @@
           <w:sz w:val="24"/>
           <w:szCs w:val="24"/>
         </w:rPr>
-        <w:t>No more giant checkins; your incremental history is in your repo.</w:t>
+        <w:t xml:space="preserve">No more giant </w:t>
+      </w:r>
+      <w:proofErr w:type="spellStart"/>
+      <w:r>
+        <w:rPr>
+          <w:rFonts w:ascii="Arial" w:eastAsia="Times New Roman" w:hAnsi="Arial" w:cs="Arial"/>
+          <w:color w:val="555755"/>
+          <w:sz w:val="24"/>
+          <w:szCs w:val="24"/>
+        </w:rPr>
+        <w:t>checkins</w:t>
+      </w:r>
+      <w:proofErr w:type="spellEnd"/>
+      <w:r>
+        <w:rPr>
+          <w:rFonts w:ascii="Arial" w:eastAsia="Times New Roman" w:hAnsi="Arial" w:cs="Arial"/>
+          <w:color w:val="555755"/>
+          <w:sz w:val="24"/>
+          <w:szCs w:val="24"/>
+        </w:rPr>
+        <w:t>; your incremental history is in your repo.</w:t>
       </w:r>
     </w:p>
     <w:p>
@@ -1348,80 +1796,9 @@
           <w:szCs w:val="24"/>
           <w:bdr w:val="none" w:sz="0" w:space="0" w:color="auto" w:frame="1"/>
         </w:rPr>
-        <w:t>DVCS git works offline.</w:t>
-      </w:r>
-    </w:p>
-    <w:p>
-      <w:pPr>
-        <w:numPr>
-          <w:ilvl w:val="1"/>
-          <w:numId w:val="5"/>
-        </w:numPr>
-        <w:spacing w:after="0" w:line="312" w:lineRule="atLeast"/>
-        <w:ind w:left="0"/>
-        <w:jc w:val="center"/>
-        <w:textAlignment w:val="top"/>
-        <w:rPr>
-          <w:rFonts w:ascii="Arial" w:eastAsia="Times New Roman" w:hAnsi="Arial" w:cs="Arial"/>
-          <w:color w:val="555755"/>
-          <w:sz w:val="24"/>
-          <w:szCs w:val="24"/>
-        </w:rPr>
-      </w:pPr>
-      <w:r>
-        <w:rPr>
-          <w:rFonts w:ascii="Arial" w:eastAsia="Times New Roman" w:hAnsi="Arial" w:cs="Arial"/>
-          <w:color w:val="555755"/>
-          <w:sz w:val="24"/>
-          <w:szCs w:val="24"/>
-        </w:rPr>
-        <w:t>You only need to be online to share changes.</w:t>
-      </w:r>
-    </w:p>
-    <w:p>
-      <w:pPr>
-        <w:numPr>
-          <w:ilvl w:val="1"/>
-          <w:numId w:val="5"/>
-        </w:numPr>
-        <w:spacing w:after="0" w:line="312" w:lineRule="atLeast"/>
-        <w:ind w:left="0"/>
-        <w:jc w:val="center"/>
-        <w:textAlignment w:val="top"/>
-        <w:rPr>
-          <w:rFonts w:ascii="Arial" w:eastAsia="Times New Roman" w:hAnsi="Arial" w:cs="Arial"/>
-          <w:color w:val="555755"/>
-          <w:sz w:val="24"/>
-          <w:szCs w:val="24"/>
-        </w:rPr>
-      </w:pPr>
-      <w:r>
-        <w:rPr>
-          <w:rFonts w:ascii="Arial" w:eastAsia="Times New Roman" w:hAnsi="Arial" w:cs="Arial"/>
-          <w:color w:val="555755"/>
-          <w:sz w:val="24"/>
-          <w:szCs w:val="24"/>
-        </w:rPr>
-        <w:t>Otherwise, you can happily stay on your local machine, checking in and undoing, no matter if the “server” is down or you’re on an airplane.</w:t>
-      </w:r>
-    </w:p>
-    <w:p>
-      <w:pPr>
-        <w:numPr>
-          <w:ilvl w:val="0"/>
-          <w:numId w:val="5"/>
-        </w:numPr>
-        <w:spacing w:after="0" w:line="312" w:lineRule="atLeast"/>
-        <w:ind w:left="0"/>
-        <w:jc w:val="center"/>
-        <w:textAlignment w:val="top"/>
-        <w:rPr>
-          <w:rFonts w:ascii="Arial" w:eastAsia="Times New Roman" w:hAnsi="Arial" w:cs="Arial"/>
-          <w:color w:val="555755"/>
-          <w:sz w:val="24"/>
-          <w:szCs w:val="24"/>
-        </w:rPr>
-      </w:pPr>
+        <w:t xml:space="preserve">DVCS </w:t>
+      </w:r>
+      <w:proofErr w:type="spellStart"/>
       <w:r>
         <w:rPr>
           <w:rFonts w:ascii="Arial" w:eastAsia="Times New Roman" w:hAnsi="Arial" w:cs="Arial"/>
@@ -1434,80 +1811,9 @@
           <w:szCs w:val="24"/>
           <w:bdr w:val="none" w:sz="0" w:space="0" w:color="auto" w:frame="1"/>
         </w:rPr>
-        <w:t>DVCS git is fast.</w:t>
-      </w:r>
-    </w:p>
-    <w:p>
-      <w:pPr>
-        <w:numPr>
-          <w:ilvl w:val="1"/>
-          <w:numId w:val="5"/>
-        </w:numPr>
-        <w:spacing w:after="0" w:line="312" w:lineRule="atLeast"/>
-        <w:ind w:left="0"/>
-        <w:jc w:val="center"/>
-        <w:textAlignment w:val="top"/>
-        <w:rPr>
-          <w:rFonts w:ascii="Arial" w:eastAsia="Times New Roman" w:hAnsi="Arial" w:cs="Arial"/>
-          <w:color w:val="555755"/>
-          <w:sz w:val="24"/>
-          <w:szCs w:val="24"/>
-        </w:rPr>
-      </w:pPr>
-      <w:r>
-        <w:rPr>
-          <w:rFonts w:ascii="Arial" w:eastAsia="Times New Roman" w:hAnsi="Arial" w:cs="Arial"/>
-          <w:color w:val="555755"/>
-          <w:sz w:val="24"/>
-          <w:szCs w:val="24"/>
-        </w:rPr>
-        <w:t>Since diffs, commits and reverts are all done locally.</w:t>
-      </w:r>
-    </w:p>
-    <w:p>
-      <w:pPr>
-        <w:numPr>
-          <w:ilvl w:val="1"/>
-          <w:numId w:val="5"/>
-        </w:numPr>
-        <w:spacing w:after="0" w:line="312" w:lineRule="atLeast"/>
-        <w:ind w:left="0"/>
-        <w:jc w:val="center"/>
-        <w:textAlignment w:val="top"/>
-        <w:rPr>
-          <w:rFonts w:ascii="Arial" w:eastAsia="Times New Roman" w:hAnsi="Arial" w:cs="Arial"/>
-          <w:color w:val="555755"/>
-          <w:sz w:val="24"/>
-          <w:szCs w:val="24"/>
-        </w:rPr>
-      </w:pPr>
-      <w:r>
-        <w:rPr>
-          <w:rFonts w:ascii="Arial" w:eastAsia="Times New Roman" w:hAnsi="Arial" w:cs="Arial"/>
-          <w:color w:val="555755"/>
-          <w:sz w:val="24"/>
-          <w:szCs w:val="24"/>
-        </w:rPr>
-        <w:t>There’s no sketchy network or server to ask for old revisions from a year ago.</w:t>
-      </w:r>
-    </w:p>
-    <w:p>
-      <w:pPr>
-        <w:numPr>
-          <w:ilvl w:val="0"/>
-          <w:numId w:val="5"/>
-        </w:numPr>
-        <w:spacing w:after="0" w:line="312" w:lineRule="atLeast"/>
-        <w:ind w:left="0"/>
-        <w:jc w:val="center"/>
-        <w:textAlignment w:val="top"/>
-        <w:rPr>
-          <w:rFonts w:ascii="Arial" w:eastAsia="Times New Roman" w:hAnsi="Arial" w:cs="Arial"/>
-          <w:color w:val="555755"/>
-          <w:sz w:val="24"/>
-          <w:szCs w:val="24"/>
-        </w:rPr>
-      </w:pPr>
+        <w:t>git</w:t>
+      </w:r>
+      <w:proofErr w:type="spellEnd"/>
       <w:r>
         <w:rPr>
           <w:rFonts w:ascii="Arial" w:eastAsia="Times New Roman" w:hAnsi="Arial" w:cs="Arial"/>
@@ -1520,7 +1826,7 @@
           <w:szCs w:val="24"/>
           <w:bdr w:val="none" w:sz="0" w:space="0" w:color="auto" w:frame="1"/>
         </w:rPr>
-        <w:t>DVCS handles changes very well.</w:t>
+        <w:t xml:space="preserve"> works offline.</w:t>
       </w:r>
     </w:p>
     <w:p>
@@ -1547,7 +1853,7 @@
           <w:sz w:val="24"/>
           <w:szCs w:val="24"/>
         </w:rPr>
-        <w:t>Distributed version control systems were built around sharing changes.</w:t>
+        <w:t>You only need to be online to share changes.</w:t>
       </w:r>
     </w:p>
     <w:p>
@@ -1574,7 +1880,7 @@
           <w:sz w:val="24"/>
           <w:szCs w:val="24"/>
         </w:rPr>
-        <w:t>Every change has a guid which makes it easy to track.</w:t>
+        <w:t>Otherwise, you can happily stay on your local machine, checking in and undoing, no matter if the “server” is down or you’re on an airplane.</w:t>
       </w:r>
     </w:p>
     <w:p>
@@ -1606,80 +1912,9 @@
           <w:szCs w:val="24"/>
           <w:bdr w:val="none" w:sz="0" w:space="0" w:color="auto" w:frame="1"/>
         </w:rPr>
-        <w:t>Branching and merging is easy.</w:t>
-      </w:r>
-    </w:p>
-    <w:p>
-      <w:pPr>
-        <w:numPr>
-          <w:ilvl w:val="1"/>
-          <w:numId w:val="5"/>
-        </w:numPr>
-        <w:spacing w:after="0" w:line="312" w:lineRule="atLeast"/>
-        <w:ind w:left="0"/>
-        <w:jc w:val="center"/>
-        <w:textAlignment w:val="top"/>
-        <w:rPr>
-          <w:rFonts w:ascii="Arial" w:eastAsia="Times New Roman" w:hAnsi="Arial" w:cs="Arial"/>
-          <w:color w:val="555755"/>
-          <w:sz w:val="24"/>
-          <w:szCs w:val="24"/>
-        </w:rPr>
-      </w:pPr>
-      <w:r>
-        <w:rPr>
-          <w:rFonts w:ascii="Arial" w:eastAsia="Times New Roman" w:hAnsi="Arial" w:cs="Arial"/>
-          <w:color w:val="555755"/>
-          <w:sz w:val="24"/>
-          <w:szCs w:val="24"/>
-        </w:rPr>
-        <w:t>Because every developer “has their own branch”, every shared change is like reverse integration.</w:t>
-      </w:r>
-    </w:p>
-    <w:p>
-      <w:pPr>
-        <w:numPr>
-          <w:ilvl w:val="1"/>
-          <w:numId w:val="5"/>
-        </w:numPr>
-        <w:spacing w:after="0" w:line="312" w:lineRule="atLeast"/>
-        <w:ind w:left="0"/>
-        <w:jc w:val="center"/>
-        <w:textAlignment w:val="top"/>
-        <w:rPr>
-          <w:rFonts w:ascii="Arial" w:eastAsia="Times New Roman" w:hAnsi="Arial" w:cs="Arial"/>
-          <w:color w:val="555755"/>
-          <w:sz w:val="24"/>
-          <w:szCs w:val="24"/>
-        </w:rPr>
-      </w:pPr>
-      <w:r>
-        <w:rPr>
-          <w:rFonts w:ascii="Arial" w:eastAsia="Times New Roman" w:hAnsi="Arial" w:cs="Arial"/>
-          <w:color w:val="555755"/>
-          <w:sz w:val="24"/>
-          <w:szCs w:val="24"/>
-        </w:rPr>
-        <w:t>The guids make it easy to automatically combine changes and avoid duplicates.</w:t>
-      </w:r>
-    </w:p>
-    <w:p>
-      <w:pPr>
-        <w:numPr>
-          <w:ilvl w:val="0"/>
-          <w:numId w:val="5"/>
-        </w:numPr>
-        <w:spacing w:after="0" w:line="312" w:lineRule="atLeast"/>
-        <w:ind w:left="0"/>
-        <w:jc w:val="center"/>
-        <w:textAlignment w:val="top"/>
-        <w:rPr>
-          <w:rFonts w:ascii="Arial" w:eastAsia="Times New Roman" w:hAnsi="Arial" w:cs="Arial"/>
-          <w:color w:val="555755"/>
-          <w:sz w:val="24"/>
-          <w:szCs w:val="24"/>
-        </w:rPr>
-      </w:pPr>
+        <w:t xml:space="preserve">DVCS </w:t>
+      </w:r>
+      <w:proofErr w:type="spellStart"/>
       <w:r>
         <w:rPr>
           <w:rFonts w:ascii="Arial" w:eastAsia="Times New Roman" w:hAnsi="Arial" w:cs="Arial"/>
@@ -1692,105 +1927,9 @@
           <w:szCs w:val="24"/>
           <w:bdr w:val="none" w:sz="0" w:space="0" w:color="auto" w:frame="1"/>
         </w:rPr>
-        <w:t>With DVCS, there is less management.</w:t>
-      </w:r>
-    </w:p>
-    <w:p>
-      <w:pPr>
-        <w:numPr>
-          <w:ilvl w:val="1"/>
-          <w:numId w:val="5"/>
-        </w:numPr>
-        <w:spacing w:after="0" w:line="312" w:lineRule="atLeast"/>
-        <w:ind w:left="0"/>
-        <w:jc w:val="center"/>
-        <w:textAlignment w:val="top"/>
-        <w:rPr>
-          <w:rFonts w:ascii="Arial" w:eastAsia="Times New Roman" w:hAnsi="Arial" w:cs="Arial"/>
-          <w:color w:val="555755"/>
-          <w:sz w:val="24"/>
-          <w:szCs w:val="24"/>
-        </w:rPr>
-      </w:pPr>
-      <w:r>
-        <w:rPr>
-          <w:rFonts w:ascii="Arial" w:eastAsia="Times New Roman" w:hAnsi="Arial" w:cs="Arial"/>
-          <w:color w:val="555755"/>
-          <w:sz w:val="24"/>
-          <w:szCs w:val="24"/>
-        </w:rPr>
-        <w:t>DVCS systems are easy to get running since there is no “always-running” server software to install.</w:t>
-      </w:r>
-    </w:p>
-    <w:p>
-      <w:pPr>
-        <w:numPr>
-          <w:ilvl w:val="0"/>
-          <w:numId w:val="5"/>
-        </w:numPr>
-        <w:spacing w:after="0" w:line="312" w:lineRule="atLeast"/>
-        <w:ind w:left="0"/>
-        <w:jc w:val="center"/>
-        <w:textAlignment w:val="top"/>
-        <w:rPr>
-          <w:rFonts w:ascii="Arial" w:eastAsia="Times New Roman" w:hAnsi="Arial" w:cs="Arial"/>
-          <w:color w:val="555755"/>
-          <w:sz w:val="24"/>
-          <w:szCs w:val="24"/>
-        </w:rPr>
-      </w:pPr>
-      <w:r>
-        <w:rPr>
-          <w:rFonts w:ascii="Arial" w:eastAsia="Times New Roman" w:hAnsi="Arial" w:cs="Arial"/>
-          <w:color w:val="555755"/>
-          <w:sz w:val="24"/>
-          <w:szCs w:val="24"/>
-        </w:rPr>
-        <w:t>DVCS systems may not require you to “add” new users since you can just pick what URLs to pull from.</w:t>
-      </w:r>
-    </w:p>
-    <w:p>
-      <w:pPr>
-        <w:shd w:val="clear" w:color="auto" w:fill="FFFFFF"/>
-        <w:spacing w:before="240" w:after="60" w:line="288" w:lineRule="atLeast"/>
-        <w:jc w:val="center"/>
-        <w:textAlignment w:val="top"/>
-        <w:outlineLvl w:val="1"/>
-        <w:rPr>
-          <w:rFonts w:ascii="Arial" w:eastAsia="Times New Roman" w:hAnsi="Arial" w:cs="Arial"/>
-          <w:color w:val="CF6027"/>
-          <w:sz w:val="30"/>
-          <w:szCs w:val="30"/>
-        </w:rPr>
-      </w:pPr>
-      <w:r>
-        <w:rPr>
-          <w:rFonts w:ascii="Arial" w:eastAsia="Times New Roman" w:hAnsi="Arial" w:cs="Arial"/>
-          <w:color w:val="CF6027"/>
-          <w:sz w:val="30"/>
-          <w:szCs w:val="30"/>
-        </w:rPr>
-        <w:t>DVCS Core Disadvantages</w:t>
-      </w:r>
-    </w:p>
-    <w:p>
-      <w:pPr>
-        <w:numPr>
-          <w:ilvl w:val="0"/>
-          <w:numId w:val="6"/>
-        </w:numPr>
-        <w:shd w:val="clear" w:color="auto" w:fill="FFFFFF"/>
-        <w:spacing w:after="0" w:line="312" w:lineRule="atLeast"/>
-        <w:ind w:left="0"/>
-        <w:jc w:val="center"/>
-        <w:textAlignment w:val="top"/>
-        <w:rPr>
-          <w:rFonts w:ascii="Arial" w:eastAsia="Times New Roman" w:hAnsi="Arial" w:cs="Arial"/>
-          <w:color w:val="555755"/>
-          <w:sz w:val="24"/>
-          <w:szCs w:val="24"/>
-        </w:rPr>
-      </w:pPr>
+        <w:t>git</w:t>
+      </w:r>
+      <w:proofErr w:type="spellEnd"/>
       <w:r>
         <w:rPr>
           <w:rFonts w:ascii="Arial" w:eastAsia="Times New Roman" w:hAnsi="Arial" w:cs="Arial"/>
@@ -1803,16 +1942,15 @@
           <w:szCs w:val="24"/>
           <w:bdr w:val="none" w:sz="0" w:space="0" w:color="auto" w:frame="1"/>
         </w:rPr>
-        <w:t>You still need a backup.</w:t>
+        <w:t xml:space="preserve"> is fast.</w:t>
       </w:r>
     </w:p>
     <w:p>
       <w:pPr>
         <w:numPr>
           <w:ilvl w:val="1"/>
-          <w:numId w:val="6"/>
+          <w:numId w:val="5"/>
         </w:numPr>
-        <w:shd w:val="clear" w:color="auto" w:fill="FFFFFF"/>
         <w:spacing w:after="0" w:line="312" w:lineRule="atLeast"/>
         <w:ind w:left="0"/>
         <w:jc w:val="center"/>
@@ -1831,16 +1969,42 @@
           <w:sz w:val="24"/>
           <w:szCs w:val="24"/>
         </w:rPr>
-        <w:t>Some claim your “backup” is the other machines that have your changes, but what if they didn’t accept them all? ** What if they’re offline and you have new changes?</w:t>
+        <w:t>Since diffs, commits and reverts are all done locally.</w:t>
+      </w:r>
+    </w:p>
+    <w:p>
+      <w:pPr>
+        <w:numPr>
+          <w:ilvl w:val="1"/>
+          <w:numId w:val="5"/>
+        </w:numPr>
+        <w:spacing w:after="0" w:line="312" w:lineRule="atLeast"/>
+        <w:ind w:left="0"/>
+        <w:jc w:val="center"/>
+        <w:textAlignment w:val="top"/>
+        <w:rPr>
+          <w:rFonts w:ascii="Arial" w:eastAsia="Times New Roman" w:hAnsi="Arial" w:cs="Arial"/>
+          <w:color w:val="555755"/>
+          <w:sz w:val="24"/>
+          <w:szCs w:val="24"/>
+        </w:rPr>
+      </w:pPr>
+      <w:r>
+        <w:rPr>
+          <w:rFonts w:ascii="Arial" w:eastAsia="Times New Roman" w:hAnsi="Arial" w:cs="Arial"/>
+          <w:color w:val="555755"/>
+          <w:sz w:val="24"/>
+          <w:szCs w:val="24"/>
+        </w:rPr>
+        <w:t>There’s no sketchy network or server to ask for old revisions from a year ago.</w:t>
       </w:r>
     </w:p>
     <w:p>
       <w:pPr>
         <w:numPr>
           <w:ilvl w:val="0"/>
-          <w:numId w:val="6"/>
+          <w:numId w:val="5"/>
         </w:numPr>
-        <w:shd w:val="clear" w:color="auto" w:fill="FFFFFF"/>
         <w:spacing w:after="0" w:line="312" w:lineRule="atLeast"/>
         <w:ind w:left="0"/>
         <w:jc w:val="center"/>
@@ -1864,53 +2028,89 @@
           <w:szCs w:val="24"/>
           <w:bdr w:val="none" w:sz="0" w:space="0" w:color="auto" w:frame="1"/>
         </w:rPr>
-        <w:t>You still want a machine to push changes</w:t>
-      </w:r>
-      <w:r>
+        <w:t>DVCS handles changes very well.</w:t>
+      </w:r>
+    </w:p>
+    <w:p>
+      <w:pPr>
+        <w:numPr>
+          <w:ilvl w:val="1"/>
+          <w:numId w:val="5"/>
+        </w:numPr>
+        <w:spacing w:after="0" w:line="312" w:lineRule="atLeast"/>
+        <w:ind w:left="0"/>
+        <w:jc w:val="center"/>
+        <w:textAlignment w:val="top"/>
         <w:rPr>
           <w:rFonts w:ascii="Arial" w:eastAsia="Times New Roman" w:hAnsi="Arial" w:cs="Arial"/>
           <w:color w:val="555755"/>
           <w:sz w:val="24"/>
           <w:szCs w:val="24"/>
         </w:rPr>
-        <w:t> to “just in case”.</w:t>
-      </w:r>
-    </w:p>
-    <w:p>
-      <w:pPr>
-        <w:numPr>
-          <w:ilvl w:val="1"/>
-          <w:numId w:val="6"/>
-        </w:numPr>
-        <w:shd w:val="clear" w:color="auto" w:fill="FFFFFF"/>
-        <w:spacing w:after="0" w:line="312" w:lineRule="atLeast"/>
-        <w:ind w:left="0"/>
-        <w:jc w:val="center"/>
-        <w:textAlignment w:val="top"/>
+      </w:pPr>
+      <w:r>
         <w:rPr>
           <w:rFonts w:ascii="Arial" w:eastAsia="Times New Roman" w:hAnsi="Arial" w:cs="Arial"/>
           <w:color w:val="555755"/>
           <w:sz w:val="24"/>
           <w:szCs w:val="24"/>
         </w:rPr>
-      </w:pPr>
-      <w:r>
+        <w:t>Distributed version control systems were built around sharing changes.</w:t>
+      </w:r>
+    </w:p>
+    <w:p>
+      <w:pPr>
+        <w:numPr>
+          <w:ilvl w:val="1"/>
+          <w:numId w:val="5"/>
+        </w:numPr>
+        <w:spacing w:after="0" w:line="312" w:lineRule="atLeast"/>
+        <w:ind w:left="0"/>
+        <w:jc w:val="center"/>
+        <w:textAlignment w:val="top"/>
         <w:rPr>
           <w:rFonts w:ascii="Arial" w:eastAsia="Times New Roman" w:hAnsi="Arial" w:cs="Arial"/>
           <w:color w:val="555755"/>
           <w:sz w:val="24"/>
           <w:szCs w:val="24"/>
         </w:rPr>
-        <w:t>In Subversion, you usually dedicate a machine to store the main repo; do the same for a DVCS.</w:t>
+      </w:pPr>
+      <w:r>
+        <w:rPr>
+          <w:rFonts w:ascii="Arial" w:eastAsia="Times New Roman" w:hAnsi="Arial" w:cs="Arial"/>
+          <w:color w:val="555755"/>
+          <w:sz w:val="24"/>
+          <w:szCs w:val="24"/>
+        </w:rPr>
+        <w:t xml:space="preserve">Every change has a </w:t>
+      </w:r>
+      <w:proofErr w:type="spellStart"/>
+      <w:r>
+        <w:rPr>
+          <w:rFonts w:ascii="Arial" w:eastAsia="Times New Roman" w:hAnsi="Arial" w:cs="Arial"/>
+          <w:color w:val="555755"/>
+          <w:sz w:val="24"/>
+          <w:szCs w:val="24"/>
+        </w:rPr>
+        <w:t>guid</w:t>
+      </w:r>
+      <w:proofErr w:type="spellEnd"/>
+      <w:r>
+        <w:rPr>
+          <w:rFonts w:ascii="Arial" w:eastAsia="Times New Roman" w:hAnsi="Arial" w:cs="Arial"/>
+          <w:color w:val="555755"/>
+          <w:sz w:val="24"/>
+          <w:szCs w:val="24"/>
+        </w:rPr>
+        <w:t xml:space="preserve"> which makes it easy to track.</w:t>
       </w:r>
     </w:p>
     <w:p>
       <w:pPr>
         <w:numPr>
           <w:ilvl w:val="0"/>
-          <w:numId w:val="6"/>
+          <w:numId w:val="5"/>
         </w:numPr>
-        <w:shd w:val="clear" w:color="auto" w:fill="FFFFFF"/>
         <w:spacing w:after="0" w:line="312" w:lineRule="atLeast"/>
         <w:ind w:left="0"/>
         <w:jc w:val="center"/>
@@ -1934,16 +2134,15 @@
           <w:szCs w:val="24"/>
           <w:bdr w:val="none" w:sz="0" w:space="0" w:color="auto" w:frame="1"/>
         </w:rPr>
-        <w:t>There’s not really a “latest version”.</w:t>
+        <w:t>Branching and merging is easy.</w:t>
       </w:r>
     </w:p>
     <w:p>
       <w:pPr>
         <w:numPr>
           <w:ilvl w:val="1"/>
-          <w:numId w:val="6"/>
+          <w:numId w:val="5"/>
         </w:numPr>
-        <w:shd w:val="clear" w:color="auto" w:fill="FFFFFF"/>
         <w:spacing w:after="0" w:line="312" w:lineRule="atLeast"/>
         <w:ind w:left="0"/>
         <w:jc w:val="center"/>
@@ -1962,16 +2161,15 @@
           <w:sz w:val="24"/>
           <w:szCs w:val="24"/>
         </w:rPr>
-        <w:t>If there’s no central location, you don’t immediately know whether to see others for the latest version.</w:t>
+        <w:t>Because every developer “has their own branch”, every shared change is like reverse integration.</w:t>
       </w:r>
     </w:p>
     <w:p>
       <w:pPr>
         <w:numPr>
           <w:ilvl w:val="1"/>
-          <w:numId w:val="6"/>
+          <w:numId w:val="5"/>
         </w:numPr>
-        <w:shd w:val="clear" w:color="auto" w:fill="FFFFFF"/>
         <w:spacing w:after="0" w:line="312" w:lineRule="atLeast"/>
         <w:ind w:left="0"/>
         <w:jc w:val="center"/>
@@ -1990,17 +2188,35 @@
           <w:sz w:val="24"/>
           <w:szCs w:val="24"/>
         </w:rPr>
-        <w:lastRenderedPageBreak/>
-        <w:t>A central location helps clarify what the latest “stable” release is.</w:t>
+        <w:t xml:space="preserve">The </w:t>
+      </w:r>
+      <w:proofErr w:type="spellStart"/>
+      <w:r>
+        <w:rPr>
+          <w:rFonts w:ascii="Arial" w:eastAsia="Times New Roman" w:hAnsi="Arial" w:cs="Arial"/>
+          <w:color w:val="555755"/>
+          <w:sz w:val="24"/>
+          <w:szCs w:val="24"/>
+        </w:rPr>
+        <w:t>guids</w:t>
+      </w:r>
+      <w:proofErr w:type="spellEnd"/>
+      <w:r>
+        <w:rPr>
+          <w:rFonts w:ascii="Arial" w:eastAsia="Times New Roman" w:hAnsi="Arial" w:cs="Arial"/>
+          <w:color w:val="555755"/>
+          <w:sz w:val="24"/>
+          <w:szCs w:val="24"/>
+        </w:rPr>
+        <w:t xml:space="preserve"> make it easy to automatically combine changes and avoid duplicates.</w:t>
       </w:r>
     </w:p>
     <w:p>
       <w:pPr>
         <w:numPr>
           <w:ilvl w:val="0"/>
-          <w:numId w:val="6"/>
+          <w:numId w:val="5"/>
         </w:numPr>
-        <w:shd w:val="clear" w:color="auto" w:fill="FFFFFF"/>
         <w:spacing w:after="0" w:line="312" w:lineRule="atLeast"/>
         <w:ind w:left="0"/>
         <w:jc w:val="center"/>
@@ -2024,7 +2240,118 @@
           <w:szCs w:val="24"/>
           <w:bdr w:val="none" w:sz="0" w:space="0" w:color="auto" w:frame="1"/>
         </w:rPr>
-        <w:t>There aren’t really revision numbers.</w:t>
+        <w:t>With DVCS, there is less management.</w:t>
+      </w:r>
+    </w:p>
+    <w:p>
+      <w:pPr>
+        <w:numPr>
+          <w:ilvl w:val="1"/>
+          <w:numId w:val="5"/>
+        </w:numPr>
+        <w:spacing w:after="0" w:line="312" w:lineRule="atLeast"/>
+        <w:ind w:left="0"/>
+        <w:jc w:val="center"/>
+        <w:textAlignment w:val="top"/>
+        <w:rPr>
+          <w:rFonts w:ascii="Arial" w:eastAsia="Times New Roman" w:hAnsi="Arial" w:cs="Arial"/>
+          <w:color w:val="555755"/>
+          <w:sz w:val="24"/>
+          <w:szCs w:val="24"/>
+        </w:rPr>
+      </w:pPr>
+      <w:r>
+        <w:rPr>
+          <w:rFonts w:ascii="Arial" w:eastAsia="Times New Roman" w:hAnsi="Arial" w:cs="Arial"/>
+          <w:color w:val="555755"/>
+          <w:sz w:val="24"/>
+          <w:szCs w:val="24"/>
+        </w:rPr>
+        <w:t>DVCS systems are easy to get running since there is no “always-running” server software to install.</w:t>
+      </w:r>
+    </w:p>
+    <w:p>
+      <w:pPr>
+        <w:numPr>
+          <w:ilvl w:val="0"/>
+          <w:numId w:val="5"/>
+        </w:numPr>
+        <w:spacing w:after="0" w:line="312" w:lineRule="atLeast"/>
+        <w:ind w:left="0"/>
+        <w:jc w:val="center"/>
+        <w:textAlignment w:val="top"/>
+        <w:rPr>
+          <w:rFonts w:ascii="Arial" w:eastAsia="Times New Roman" w:hAnsi="Arial" w:cs="Arial"/>
+          <w:color w:val="555755"/>
+          <w:sz w:val="24"/>
+          <w:szCs w:val="24"/>
+        </w:rPr>
+      </w:pPr>
+      <w:r>
+        <w:rPr>
+          <w:rFonts w:ascii="Arial" w:eastAsia="Times New Roman" w:hAnsi="Arial" w:cs="Arial"/>
+          <w:color w:val="555755"/>
+          <w:sz w:val="24"/>
+          <w:szCs w:val="24"/>
+        </w:rPr>
+        <w:t>DVCS systems may not require you to “add” new users since you can just pick what URLs to pull from.</w:t>
+      </w:r>
+    </w:p>
+    <w:p>
+      <w:pPr>
+        <w:shd w:val="clear" w:color="auto" w:fill="FFFFFF"/>
+        <w:spacing w:before="240" w:after="60" w:line="288" w:lineRule="atLeast"/>
+        <w:jc w:val="center"/>
+        <w:textAlignment w:val="top"/>
+        <w:outlineLvl w:val="1"/>
+        <w:rPr>
+          <w:rFonts w:ascii="Arial" w:eastAsia="Times New Roman" w:hAnsi="Arial" w:cs="Arial"/>
+          <w:color w:val="CF6027"/>
+          <w:sz w:val="30"/>
+          <w:szCs w:val="30"/>
+        </w:rPr>
+      </w:pPr>
+      <w:r>
+        <w:rPr>
+          <w:rFonts w:ascii="Arial" w:eastAsia="Times New Roman" w:hAnsi="Arial" w:cs="Arial"/>
+          <w:color w:val="CF6027"/>
+          <w:sz w:val="30"/>
+          <w:szCs w:val="30"/>
+        </w:rPr>
+        <w:t>DVCS Core Disadvantages</w:t>
+      </w:r>
+    </w:p>
+    <w:p>
+      <w:pPr>
+        <w:numPr>
+          <w:ilvl w:val="0"/>
+          <w:numId w:val="6"/>
+        </w:numPr>
+        <w:shd w:val="clear" w:color="auto" w:fill="FFFFFF"/>
+        <w:spacing w:after="0" w:line="312" w:lineRule="atLeast"/>
+        <w:ind w:left="0"/>
+        <w:jc w:val="center"/>
+        <w:textAlignment w:val="top"/>
+        <w:rPr>
+          <w:rFonts w:ascii="Arial" w:eastAsia="Times New Roman" w:hAnsi="Arial" w:cs="Arial"/>
+          <w:color w:val="555755"/>
+          <w:sz w:val="24"/>
+          <w:szCs w:val="24"/>
+        </w:rPr>
+      </w:pPr>
+      <w:r>
+        <w:rPr>
+          <w:rFonts w:ascii="Arial" w:eastAsia="Times New Roman" w:hAnsi="Arial" w:cs="Arial"/>
+          <w:b/>
+          <w:bCs/>
+          <w:i/>
+          <w:iCs/>
+          <w:color w:val="555755"/>
+          <w:sz w:val="24"/>
+          <w:szCs w:val="24"/>
+          <w:bdr w:val="none" w:sz="0" w:space="0" w:color="auto" w:frame="1"/>
+        </w:rPr>
+        <w:t>You still need a backup.</w:t>
       </w:r>
     </w:p>
     <w:p>
@@ -2052,7 +2379,49 @@
           <w:sz w:val="24"/>
           <w:szCs w:val="24"/>
         </w:rPr>
-        <w:t>Every repo has its own revision numbers depending on the changes.</w:t>
+        <w:t>Some claim your “backup” is the other machines that have your changes, but what if they didn’t accept them all? ** What if they’re offline and you have new changes?</w:t>
+      </w:r>
+    </w:p>
+    <w:p>
+      <w:pPr>
+        <w:numPr>
+          <w:ilvl w:val="0"/>
+          <w:numId w:val="6"/>
+        </w:numPr>
+        <w:shd w:val="clear" w:color="auto" w:fill="FFFFFF"/>
+        <w:spacing w:after="0" w:line="312" w:lineRule="atLeast"/>
+        <w:ind w:left="0"/>
+        <w:jc w:val="center"/>
+        <w:textAlignment w:val="top"/>
+        <w:rPr>
+          <w:rFonts w:ascii="Arial" w:eastAsia="Times New Roman" w:hAnsi="Arial" w:cs="Arial"/>
+          <w:color w:val="555755"/>
+          <w:sz w:val="24"/>
+          <w:szCs w:val="24"/>
+        </w:rPr>
+      </w:pPr>
+      <w:r>
+        <w:rPr>
+          <w:rFonts w:ascii="Arial" w:eastAsia="Times New Roman" w:hAnsi="Arial" w:cs="Arial"/>
+          <w:b/>
+          <w:bCs/>
+          <w:i/>
+          <w:iCs/>
+          <w:color w:val="555755"/>
+          <w:sz w:val="24"/>
+          <w:szCs w:val="24"/>
+          <w:bdr w:val="none" w:sz="0" w:space="0" w:color="auto" w:frame="1"/>
+        </w:rPr>
+        <w:t>You still want a machine to push changes</w:t>
+      </w:r>
+      <w:r>
+        <w:rPr>
+          <w:rFonts w:ascii="Arial" w:eastAsia="Times New Roman" w:hAnsi="Arial" w:cs="Arial"/>
+          <w:color w:val="555755"/>
+          <w:sz w:val="24"/>
+          <w:szCs w:val="24"/>
+        </w:rPr>
+        <w:t> to “just in case”.</w:t>
       </w:r>
     </w:p>
     <w:p>
@@ -2080,6 +2449,205 @@
           <w:sz w:val="24"/>
           <w:szCs w:val="24"/>
         </w:rPr>
+        <w:t>In Subversion, you usually dedicate a machine to store the main repo; do the same for a DVCS.</w:t>
+      </w:r>
+    </w:p>
+    <w:p>
+      <w:pPr>
+        <w:numPr>
+          <w:ilvl w:val="0"/>
+          <w:numId w:val="6"/>
+        </w:numPr>
+        <w:shd w:val="clear" w:color="auto" w:fill="FFFFFF"/>
+        <w:spacing w:after="0" w:line="312" w:lineRule="atLeast"/>
+        <w:ind w:left="0"/>
+        <w:jc w:val="center"/>
+        <w:textAlignment w:val="top"/>
+        <w:rPr>
+          <w:rFonts w:ascii="Arial" w:eastAsia="Times New Roman" w:hAnsi="Arial" w:cs="Arial"/>
+          <w:color w:val="555755"/>
+          <w:sz w:val="24"/>
+          <w:szCs w:val="24"/>
+        </w:rPr>
+      </w:pPr>
+      <w:r>
+        <w:rPr>
+          <w:rFonts w:ascii="Arial" w:eastAsia="Times New Roman" w:hAnsi="Arial" w:cs="Arial"/>
+          <w:b/>
+          <w:bCs/>
+          <w:i/>
+          <w:iCs/>
+          <w:color w:val="555755"/>
+          <w:sz w:val="24"/>
+          <w:szCs w:val="24"/>
+          <w:bdr w:val="none" w:sz="0" w:space="0" w:color="auto" w:frame="1"/>
+        </w:rPr>
+        <w:t>There’s not really a “latest version”.</w:t>
+      </w:r>
+    </w:p>
+    <w:p>
+      <w:pPr>
+        <w:numPr>
+          <w:ilvl w:val="1"/>
+          <w:numId w:val="6"/>
+        </w:numPr>
+        <w:shd w:val="clear" w:color="auto" w:fill="FFFFFF"/>
+        <w:spacing w:after="0" w:line="312" w:lineRule="atLeast"/>
+        <w:ind w:left="0"/>
+        <w:jc w:val="center"/>
+        <w:textAlignment w:val="top"/>
+        <w:rPr>
+          <w:rFonts w:ascii="Arial" w:eastAsia="Times New Roman" w:hAnsi="Arial" w:cs="Arial"/>
+          <w:color w:val="555755"/>
+          <w:sz w:val="24"/>
+          <w:szCs w:val="24"/>
+        </w:rPr>
+      </w:pPr>
+      <w:r>
+        <w:rPr>
+          <w:rFonts w:ascii="Arial" w:eastAsia="Times New Roman" w:hAnsi="Arial" w:cs="Arial"/>
+          <w:color w:val="555755"/>
+          <w:sz w:val="24"/>
+          <w:szCs w:val="24"/>
+        </w:rPr>
+        <w:t xml:space="preserve">If there’s no central location, you don’t immediately </w:t>
+      </w:r>
+      <w:proofErr w:type="spellStart"/>
+      <w:r>
+        <w:rPr>
+          <w:rFonts w:ascii="Arial" w:eastAsia="Times New Roman" w:hAnsi="Arial" w:cs="Arial"/>
+          <w:color w:val="555755"/>
+          <w:sz w:val="24"/>
+          <w:szCs w:val="24"/>
+        </w:rPr>
+        <w:t>know</w:t>
+      </w:r>
+      <w:proofErr w:type="spellEnd"/>
+      <w:r>
+        <w:rPr>
+          <w:rFonts w:ascii="Arial" w:eastAsia="Times New Roman" w:hAnsi="Arial" w:cs="Arial"/>
+          <w:color w:val="555755"/>
+          <w:sz w:val="24"/>
+          <w:szCs w:val="24"/>
+        </w:rPr>
+        <w:t xml:space="preserve"> whether to see others for the latest version.</w:t>
+      </w:r>
+    </w:p>
+    <w:p>
+      <w:pPr>
+        <w:numPr>
+          <w:ilvl w:val="1"/>
+          <w:numId w:val="6"/>
+        </w:numPr>
+        <w:shd w:val="clear" w:color="auto" w:fill="FFFFFF"/>
+        <w:spacing w:after="0" w:line="312" w:lineRule="atLeast"/>
+        <w:ind w:left="0"/>
+        <w:jc w:val="center"/>
+        <w:textAlignment w:val="top"/>
+        <w:rPr>
+          <w:rFonts w:ascii="Arial" w:eastAsia="Times New Roman" w:hAnsi="Arial" w:cs="Arial"/>
+          <w:color w:val="555755"/>
+          <w:sz w:val="24"/>
+          <w:szCs w:val="24"/>
+        </w:rPr>
+      </w:pPr>
+      <w:r>
+        <w:rPr>
+          <w:rFonts w:ascii="Arial" w:eastAsia="Times New Roman" w:hAnsi="Arial" w:cs="Arial"/>
+          <w:color w:val="555755"/>
+          <w:sz w:val="24"/>
+          <w:szCs w:val="24"/>
+        </w:rPr>
+        <w:lastRenderedPageBreak/>
+        <w:t>A central location helps clarify what the latest “stable” release is.</w:t>
+      </w:r>
+    </w:p>
+    <w:p>
+      <w:pPr>
+        <w:numPr>
+          <w:ilvl w:val="0"/>
+          <w:numId w:val="6"/>
+        </w:numPr>
+        <w:shd w:val="clear" w:color="auto" w:fill="FFFFFF"/>
+        <w:spacing w:after="0" w:line="312" w:lineRule="atLeast"/>
+        <w:ind w:left="0"/>
+        <w:jc w:val="center"/>
+        <w:textAlignment w:val="top"/>
+        <w:rPr>
+          <w:rFonts w:ascii="Arial" w:eastAsia="Times New Roman" w:hAnsi="Arial" w:cs="Arial"/>
+          <w:color w:val="555755"/>
+          <w:sz w:val="24"/>
+          <w:szCs w:val="24"/>
+        </w:rPr>
+      </w:pPr>
+      <w:r>
+        <w:rPr>
+          <w:rFonts w:ascii="Arial" w:eastAsia="Times New Roman" w:hAnsi="Arial" w:cs="Arial"/>
+          <w:b/>
+          <w:bCs/>
+          <w:i/>
+          <w:iCs/>
+          <w:color w:val="555755"/>
+          <w:sz w:val="24"/>
+          <w:szCs w:val="24"/>
+          <w:bdr w:val="none" w:sz="0" w:space="0" w:color="auto" w:frame="1"/>
+        </w:rPr>
+        <w:t>There aren’t really revision numbers.</w:t>
+      </w:r>
+    </w:p>
+    <w:p>
+      <w:pPr>
+        <w:numPr>
+          <w:ilvl w:val="1"/>
+          <w:numId w:val="6"/>
+        </w:numPr>
+        <w:shd w:val="clear" w:color="auto" w:fill="FFFFFF"/>
+        <w:spacing w:after="0" w:line="312" w:lineRule="atLeast"/>
+        <w:ind w:left="0"/>
+        <w:jc w:val="center"/>
+        <w:textAlignment w:val="top"/>
+        <w:rPr>
+          <w:rFonts w:ascii="Arial" w:eastAsia="Times New Roman" w:hAnsi="Arial" w:cs="Arial"/>
+          <w:color w:val="555755"/>
+          <w:sz w:val="24"/>
+          <w:szCs w:val="24"/>
+        </w:rPr>
+      </w:pPr>
+      <w:r>
+        <w:rPr>
+          <w:rFonts w:ascii="Arial" w:eastAsia="Times New Roman" w:hAnsi="Arial" w:cs="Arial"/>
+          <w:color w:val="555755"/>
+          <w:sz w:val="24"/>
+          <w:szCs w:val="24"/>
+        </w:rPr>
+        <w:t>Every repo has its own revision numbers depending on the changes.</w:t>
+      </w:r>
+    </w:p>
+    <w:p>
+      <w:pPr>
+        <w:numPr>
+          <w:ilvl w:val="1"/>
+          <w:numId w:val="6"/>
+        </w:numPr>
+        <w:shd w:val="clear" w:color="auto" w:fill="FFFFFF"/>
+        <w:spacing w:after="0" w:line="312" w:lineRule="atLeast"/>
+        <w:ind w:left="0"/>
+        <w:jc w:val="center"/>
+        <w:textAlignment w:val="top"/>
+        <w:rPr>
+          <w:rFonts w:ascii="Arial" w:eastAsia="Times New Roman" w:hAnsi="Arial" w:cs="Arial"/>
+          <w:color w:val="555755"/>
+          <w:sz w:val="24"/>
+          <w:szCs w:val="24"/>
+        </w:rPr>
+      </w:pPr>
+      <w:r>
+        <w:rPr>
+          <w:rFonts w:ascii="Arial" w:eastAsia="Times New Roman" w:hAnsi="Arial" w:cs="Arial"/>
+          <w:color w:val="555755"/>
+          <w:sz w:val="24"/>
+          <w:szCs w:val="24"/>
+        </w:rPr>
         <w:t>Instead, people refer to change numbers which are not intuitive. But, you can tag releases with meaningful names.</w:t>
       </w:r>
     </w:p>
@@ -2157,7 +2725,7 @@
           <w:noProof/>
         </w:rPr>
         <w:drawing>
-          <wp:inline distT="0" distB="0" distL="0" distR="0" wp14:anchorId="139D0E63" wp14:editId="0B3DA0CB">
+          <wp:inline distT="0" distB="0" distL="0" distR="0" wp14:anchorId="70F9D1A8" wp14:editId="3AED1703">
             <wp:extent cx="4953000" cy="3295650"/>
             <wp:effectExtent l="0" t="0" r="0" b="0"/>
             <wp:docPr id="2" name="Picture 2" descr="http://betterexplained.com/wp-content/uploads/version_control/distributed/centralized_example.png"/>
@@ -2219,6 +2787,74 @@
           <w:shd w:val="clear" w:color="auto" w:fill="FFF9E3"/>
         </w:rPr>
       </w:pPr>
+      <w:r>
+        <w:rPr>
+          <w:rFonts w:asciiTheme="majorHAnsi" w:hAnsiTheme="majorHAnsi"/>
+          <w:noProof/>
+        </w:rPr>
+        <w:drawing>
+          <wp:inline distT="0" distB="0" distL="0" distR="0" wp14:anchorId="547E35C1" wp14:editId="08E0FD37">
+            <wp:extent cx="2819400" cy="1952625"/>
+            <wp:effectExtent l="0" t="0" r="0" b="9525"/>
+            <wp:docPr id="4" name="Picture 4" descr="http://anishjoshi.github.io/Starting-with-Git-and-GitHub/images/cvcs.gif"/>
+            <wp:cNvGraphicFramePr>
+              <a:graphicFrameLocks xmlns:a="http://schemas.openxmlformats.org/drawingml/2006/main" noChangeAspect="1"/>
+            </wp:cNvGraphicFramePr>
+            <a:graphic xmlns:a="http://schemas.openxmlformats.org/drawingml/2006/main">
+              <a:graphicData uri="http://schemas.openxmlformats.org/drawingml/2006/picture">
+                <pic:pic xmlns:pic="http://schemas.openxmlformats.org/drawingml/2006/picture">
+                  <pic:nvPicPr>
+                    <pic:cNvPr id="0" name="Picture 1" descr="http://anishjoshi.github.io/Starting-with-Git-and-GitHub/images/cvcs.gif"/>
+                    <pic:cNvPicPr>
+                      <a:picLocks noChangeAspect="1" noChangeArrowheads="1"/>
+                    </pic:cNvPicPr>
+                  </pic:nvPicPr>
+                  <pic:blipFill>
+                    <a:blip r:embed="rId8">
+                      <a:extLst>
+                        <a:ext uri="{28A0092B-C50C-407E-A947-70E740481C1C}">
+                          <a14:useLocalDpi xmlns:a14="http://schemas.microsoft.com/office/drawing/2010/main" val="0"/>
+                        </a:ext>
+                      </a:extLst>
+                    </a:blip>
+                    <a:srcRect/>
+                    <a:stretch>
+                      <a:fillRect/>
+                    </a:stretch>
+                  </pic:blipFill>
+                  <pic:spPr bwMode="auto">
+                    <a:xfrm>
+                      <a:off x="0" y="0"/>
+                      <a:ext cx="2819400" cy="1952625"/>
+                    </a:xfrm>
+                    <a:prstGeom prst="rect">
+                      <a:avLst/>
+                    </a:prstGeom>
+                    <a:noFill/>
+                    <a:ln>
+                      <a:noFill/>
+                    </a:ln>
+                  </pic:spPr>
+                </pic:pic>
+              </a:graphicData>
+            </a:graphic>
+          </wp:inline>
+        </w:drawing>
+      </w:r>
+    </w:p>
+    <w:p>
+      <w:pPr>
+        <w:shd w:val="clear" w:color="auto" w:fill="FFFFFF"/>
+        <w:spacing w:after="165" w:line="270" w:lineRule="atLeast"/>
+        <w:jc w:val="center"/>
+        <w:rPr>
+          <w:rFonts w:ascii="Helvetica" w:hAnsi="Helvetica" w:cs="Helvetica"/>
+          <w:color w:val="222222"/>
+          <w:sz w:val="23"/>
+          <w:szCs w:val="23"/>
+          <w:shd w:val="clear" w:color="auto" w:fill="FFF9E3"/>
+        </w:rPr>
+      </w:pPr>
     </w:p>
     <w:p>
       <w:pPr>
@@ -2256,7 +2892,7 @@
                     </pic:cNvPicPr>
                   </pic:nvPicPr>
                   <pic:blipFill>
-                    <a:blip r:embed="rId8">
+                    <a:blip r:embed="rId9">
                       <a:extLst>
                         <a:ext uri="{28A0092B-C50C-407E-A947-70E740481C1C}">
                           <a14:useLocalDpi xmlns:a14="http://schemas.microsoft.com/office/drawing/2010/main" val="0"/>
@@ -2323,27 +2959,37 @@
           <w:shd w:val="clear" w:color="auto" w:fill="FFFFFF"/>
         </w:rPr>
       </w:pPr>
+      <w:proofErr w:type="gramStart"/>
       <w:r>
         <w:rPr>
           <w:rStyle w:val="apple-converted-space"/>
           <w:color w:val="555555"/>
           <w:shd w:val="clear" w:color="auto" w:fill="FFFFFF"/>
         </w:rPr>
-        <w:t>Left  to explore</w:t>
-      </w:r>
-    </w:p>
-    <w:p>
-      <w:pPr>
-        <w:shd w:val="clear" w:color="auto" w:fill="FFFFFF"/>
-        <w:spacing w:after="165" w:line="270" w:lineRule="atLeast"/>
-        <w:jc w:val="center"/>
+        <w:t>Left  to</w:t>
+      </w:r>
+      <w:proofErr w:type="gramEnd"/>
+      <w:r>
         <w:rPr>
           <w:rStyle w:val="apple-converted-space"/>
           <w:color w:val="555555"/>
           <w:shd w:val="clear" w:color="auto" w:fill="FFFFFF"/>
         </w:rPr>
-      </w:pPr>
-      <w:hyperlink r:id="rId9" w:anchor="action=share" w:history="1">
+        <w:t xml:space="preserve"> explore</w:t>
+      </w:r>
+    </w:p>
+    <w:p>
+      <w:pPr>
+        <w:shd w:val="clear" w:color="auto" w:fill="FFFFFF"/>
+        <w:spacing w:after="165" w:line="270" w:lineRule="atLeast"/>
+        <w:jc w:val="center"/>
+        <w:rPr>
+          <w:rStyle w:val="apple-converted-space"/>
+          <w:color w:val="555555"/>
+          <w:shd w:val="clear" w:color="auto" w:fill="FFFFFF"/>
+        </w:rPr>
+      </w:pPr>
+      <w:hyperlink r:id="rId10" w:anchor="action=share" w:history="1">
         <w:r>
           <w:rPr>
             <w:rStyle w:val="Hyperlink"/>
@@ -2391,7 +3037,7 @@
           <w:shd w:val="clear" w:color="auto" w:fill="FFFFFF"/>
         </w:rPr>
       </w:pPr>
-      <w:hyperlink r:id="rId10" w:history="1">
+      <w:hyperlink r:id="rId11" w:history="1">
         <w:r>
           <w:rPr>
             <w:rStyle w:val="Hyperlink"/>
@@ -2427,6 +3073,7 @@
         </w:rPr>
         <w:t>imp 1</w:t>
       </w:r>
+      <w:proofErr w:type="gramStart"/>
       <w:r>
         <w:rPr>
           <w:rStyle w:val="Hyperlink"/>
@@ -2435,7 +3082,18 @@
           <w:u w:val="none"/>
           <w:shd w:val="clear" w:color="auto" w:fill="FFFFFF"/>
         </w:rPr>
-        <w:t>,check final</w:t>
+        <w:t>,check</w:t>
+      </w:r>
+      <w:proofErr w:type="gramEnd"/>
+      <w:r>
+        <w:rPr>
+          <w:rStyle w:val="Hyperlink"/>
+          <w:b/>
+          <w:color w:val="00B050"/>
+          <w:u w:val="none"/>
+          <w:shd w:val="clear" w:color="auto" w:fill="FFFFFF"/>
+        </w:rPr>
+        <w:t xml:space="preserve"> final</w:t>
       </w:r>
     </w:p>
     <w:p>
@@ -2449,7 +3107,7 @@
           <w:shd w:val="clear" w:color="auto" w:fill="FFFFFF"/>
         </w:rPr>
       </w:pPr>
-      <w:hyperlink r:id="rId11" w:history="1">
+      <w:hyperlink r:id="rId12" w:history="1">
         <w:r>
           <w:rPr>
             <w:rStyle w:val="Hyperlink"/>
@@ -2497,7 +3155,7 @@
           <w:shd w:val="clear" w:color="auto" w:fill="FFFFFF"/>
         </w:rPr>
       </w:pPr>
-      <w:hyperlink r:id="rId12" w:history="1">
+      <w:hyperlink r:id="rId13" w:history="1">
         <w:r>
           <w:rPr>
             <w:rStyle w:val="Hyperlink"/>
@@ -2545,7 +3203,7 @@
           <w:shd w:val="clear" w:color="auto" w:fill="FFFFFF"/>
         </w:rPr>
       </w:pPr>
-      <w:hyperlink r:id="rId13" w:history="1">
+      <w:hyperlink r:id="rId14" w:history="1">
         <w:r>
           <w:rPr>
             <w:rStyle w:val="Hyperlink"/>
@@ -2601,7 +3259,7 @@
           <w:shd w:val="clear" w:color="auto" w:fill="FFFFFF"/>
         </w:rPr>
       </w:pPr>
-      <w:hyperlink r:id="rId14" w:history="1">
+      <w:hyperlink r:id="rId15" w:history="1">
         <w:r>
           <w:rPr>
             <w:rStyle w:val="Hyperlink"/>
@@ -2775,7 +3433,33 @@
           <w:bdr w:val="none" w:sz="0" w:space="0" w:color="auto" w:frame="1"/>
           <w:shd w:val="clear" w:color="auto" w:fill="FFFFFF"/>
         </w:rPr>
-        <w:t>THAT ITS A SANE THING TO DO AND WILL ACTUALLY BRING HAPPINESS AND PRODUCTIVITY TO DEVELOPERS?</w:t>
+        <w:t xml:space="preserve">THAT </w:t>
+      </w:r>
+      <w:proofErr w:type="gramStart"/>
+      <w:r>
+        <w:rPr>
+          <w:rStyle w:val="Strong"/>
+          <w:rFonts w:ascii="Helvetica" w:hAnsi="Helvetica" w:cs="Helvetica"/>
+          <w:color w:val="222222"/>
+          <w:sz w:val="23"/>
+          <w:szCs w:val="23"/>
+          <w:bdr w:val="none" w:sz="0" w:space="0" w:color="auto" w:frame="1"/>
+          <w:shd w:val="clear" w:color="auto" w:fill="FFFFFF"/>
+        </w:rPr>
+        <w:t>ITS</w:t>
+      </w:r>
+      <w:proofErr w:type="gramEnd"/>
+      <w:r>
+        <w:rPr>
+          <w:rStyle w:val="Strong"/>
+          <w:rFonts w:ascii="Helvetica" w:hAnsi="Helvetica" w:cs="Helvetica"/>
+          <w:color w:val="222222"/>
+          <w:sz w:val="23"/>
+          <w:szCs w:val="23"/>
+          <w:bdr w:val="none" w:sz="0" w:space="0" w:color="auto" w:frame="1"/>
+          <w:shd w:val="clear" w:color="auto" w:fill="FFFFFF"/>
+        </w:rPr>
+        <w:t xml:space="preserve"> A SANE THING TO DO AND WILL ACTUALLY BRING HAPPINESS AND PRODUCTIVITY TO DEVELOPERS?</w:t>
       </w:r>
     </w:p>
     <w:p>
@@ -2802,7 +3486,27 @@
           <w:sz w:val="23"/>
           <w:szCs w:val="23"/>
         </w:rPr>
-        <w:t>People accidentally breaking other's builds or stepping on each others' toes while submitting code revisions.</w:t>
+        <w:t xml:space="preserve">People accidentally breaking other's builds or stepping on </w:t>
+      </w:r>
+      <w:proofErr w:type="spellStart"/>
+      <w:r>
+        <w:rPr>
+          <w:rFonts w:ascii="Helvetica" w:hAnsi="Helvetica" w:cs="Helvetica"/>
+          <w:color w:val="222222"/>
+          <w:sz w:val="23"/>
+          <w:szCs w:val="23"/>
+        </w:rPr>
+        <w:t>each others'</w:t>
+      </w:r>
+      <w:proofErr w:type="spellEnd"/>
+      <w:r>
+        <w:rPr>
+          <w:rFonts w:ascii="Helvetica" w:hAnsi="Helvetica" w:cs="Helvetica"/>
+          <w:color w:val="222222"/>
+          <w:sz w:val="23"/>
+          <w:szCs w:val="23"/>
+        </w:rPr>
+        <w:t xml:space="preserve"> toes while submitting code revisions.</w:t>
       </w:r>
     </w:p>
     <w:p>
@@ -2913,7 +3617,31 @@
           <w:szCs w:val="23"/>
           <w:bdr w:val="none" w:sz="0" w:space="0" w:color="auto" w:frame="1"/>
         </w:rPr>
-        <w:t>There is a dedicated group of admins who take 1 to 3 days to grant access to the code, meanwhile other devs must ask their peers for the code just to look at it... but AFAIK, the often wait instead.</w:t>
+        <w:t xml:space="preserve">There is a dedicated group of admins who take 1 to 3 days to grant access to the code, meanwhile other </w:t>
+      </w:r>
+      <w:proofErr w:type="spellStart"/>
+      <w:r>
+        <w:rPr>
+          <w:rStyle w:val="Strong"/>
+          <w:rFonts w:ascii="Helvetica" w:hAnsi="Helvetica" w:cs="Helvetica"/>
+          <w:color w:val="222222"/>
+          <w:sz w:val="23"/>
+          <w:szCs w:val="23"/>
+          <w:bdr w:val="none" w:sz="0" w:space="0" w:color="auto" w:frame="1"/>
+        </w:rPr>
+        <w:t>devs</w:t>
+      </w:r>
+      <w:proofErr w:type="spellEnd"/>
+      <w:r>
+        <w:rPr>
+          <w:rStyle w:val="Strong"/>
+          <w:rFonts w:ascii="Helvetica" w:hAnsi="Helvetica" w:cs="Helvetica"/>
+          <w:color w:val="222222"/>
+          <w:sz w:val="23"/>
+          <w:szCs w:val="23"/>
+          <w:bdr w:val="none" w:sz="0" w:space="0" w:color="auto" w:frame="1"/>
+        </w:rPr>
+        <w:t xml:space="preserve"> must ask their peers for the code just to look at it... but AFAIK, the often wait instead.</w:t>
       </w:r>
     </w:p>
     <w:p>
@@ -2957,7 +3685,27 @@
           <w:sz w:val="23"/>
           <w:szCs w:val="23"/>
         </w:rPr>
-        <w:t>Administration does not have to be centralized on a little group of overwhealmed people, new employees get the code from the project's responsible (1st level) or a peer with repository access (2nd level) who could even review their code and submit it along with his/her changes.</w:t>
+        <w:t xml:space="preserve">Administration does not have to be centralized on a little group of </w:t>
+      </w:r>
+      <w:proofErr w:type="spellStart"/>
+      <w:r>
+        <w:rPr>
+          <w:rFonts w:ascii="Helvetica" w:hAnsi="Helvetica" w:cs="Helvetica"/>
+          <w:color w:val="222222"/>
+          <w:sz w:val="23"/>
+          <w:szCs w:val="23"/>
+        </w:rPr>
+        <w:t>overwhealmed</w:t>
+      </w:r>
+      <w:proofErr w:type="spellEnd"/>
+      <w:r>
+        <w:rPr>
+          <w:rFonts w:ascii="Helvetica" w:hAnsi="Helvetica" w:cs="Helvetica"/>
+          <w:color w:val="222222"/>
+          <w:sz w:val="23"/>
+          <w:szCs w:val="23"/>
+        </w:rPr>
+        <w:t xml:space="preserve"> people, new employees get the code from the project's responsible (1st level) or a peer with repository access (2nd level) who could even review their code and submit it along with his/her changes.</w:t>
       </w:r>
     </w:p>
     <w:p>
@@ -3039,7 +3787,47 @@
           <w:sz w:val="23"/>
           <w:szCs w:val="23"/>
         </w:rPr>
-        <w:t>: When using the DVCS you obviously don't need a network connection. Worst case scenario?, share your changes over LAN or sneakernet (with patch queues).</w:t>
+        <w:t>: When using the DVCS you obviously don't need a network connection. Worst case scenario</w:t>
+      </w:r>
+      <w:proofErr w:type="gramStart"/>
+      <w:r>
+        <w:rPr>
+          <w:rFonts w:ascii="Helvetica" w:hAnsi="Helvetica" w:cs="Helvetica"/>
+          <w:color w:val="222222"/>
+          <w:sz w:val="23"/>
+          <w:szCs w:val="23"/>
+        </w:rPr>
+        <w:t>?,</w:t>
+      </w:r>
+      <w:proofErr w:type="gramEnd"/>
+      <w:r>
+        <w:rPr>
+          <w:rFonts w:ascii="Helvetica" w:hAnsi="Helvetica" w:cs="Helvetica"/>
+          <w:color w:val="222222"/>
+          <w:sz w:val="23"/>
+          <w:szCs w:val="23"/>
+        </w:rPr>
+        <w:t xml:space="preserve"> share your changes over LAN or </w:t>
+      </w:r>
+      <w:proofErr w:type="spellStart"/>
+      <w:r>
+        <w:rPr>
+          <w:rFonts w:ascii="Helvetica" w:hAnsi="Helvetica" w:cs="Helvetica"/>
+          <w:color w:val="222222"/>
+          <w:sz w:val="23"/>
+          <w:szCs w:val="23"/>
+        </w:rPr>
+        <w:t>sneakernet</w:t>
+      </w:r>
+      <w:proofErr w:type="spellEnd"/>
+      <w:r>
+        <w:rPr>
+          <w:rFonts w:ascii="Helvetica" w:hAnsi="Helvetica" w:cs="Helvetica"/>
+          <w:color w:val="222222"/>
+          <w:sz w:val="23"/>
+          <w:szCs w:val="23"/>
+        </w:rPr>
+        <w:t xml:space="preserve"> (with patch queues).</w:t>
       </w:r>
     </w:p>
     <w:p>
@@ -3130,7 +3918,67 @@
           <w:sz w:val="23"/>
           <w:szCs w:val="23"/>
         </w:rPr>
-        <w:t xml:space="preserve">: So granting access to a subrepo here would be the ideal solution here... also, clients themselves could use version control among themselves without needing to setup their own server and they would be able to integrate better to the internal workflow as currently Perforce access access to the local network, and thus more bureaucracy which is not necessarily security here, as external collaborators still have access to thumbdrives and email. Actual security would be having externals work </w:t>
+        <w:t xml:space="preserve">: So granting access to a </w:t>
+      </w:r>
+      <w:proofErr w:type="spellStart"/>
+      <w:r>
+        <w:rPr>
+          <w:rFonts w:ascii="Helvetica" w:hAnsi="Helvetica" w:cs="Helvetica"/>
+          <w:color w:val="222222"/>
+          <w:sz w:val="23"/>
+          <w:szCs w:val="23"/>
+        </w:rPr>
+        <w:t>subrepo</w:t>
+      </w:r>
+      <w:proofErr w:type="spellEnd"/>
+      <w:r>
+        <w:rPr>
+          <w:rFonts w:ascii="Helvetica" w:hAnsi="Helvetica" w:cs="Helvetica"/>
+          <w:color w:val="222222"/>
+          <w:sz w:val="23"/>
+          <w:szCs w:val="23"/>
+        </w:rPr>
+        <w:t xml:space="preserve"> here would be the ideal solution here... also, clients themselves could use version control among themselves without needing to setup their own server and they would be able to integrate better to the internal workflow as currently Perforce access </w:t>
+      </w:r>
+      <w:proofErr w:type="spellStart"/>
+      <w:r>
+        <w:rPr>
+          <w:rFonts w:ascii="Helvetica" w:hAnsi="Helvetica" w:cs="Helvetica"/>
+          <w:color w:val="222222"/>
+          <w:sz w:val="23"/>
+          <w:szCs w:val="23"/>
+        </w:rPr>
+        <w:t>access</w:t>
+      </w:r>
+      <w:proofErr w:type="spellEnd"/>
+      <w:r>
+        <w:rPr>
+          <w:rFonts w:ascii="Helvetica" w:hAnsi="Helvetica" w:cs="Helvetica"/>
+          <w:color w:val="222222"/>
+          <w:sz w:val="23"/>
+          <w:szCs w:val="23"/>
+        </w:rPr>
+        <w:t xml:space="preserve"> to the local network, and thus more bureaucracy which is not necessarily security here, as external collaborators still have access to </w:t>
+      </w:r>
+      <w:proofErr w:type="spellStart"/>
+      <w:r>
+        <w:rPr>
+          <w:rFonts w:ascii="Helvetica" w:hAnsi="Helvetica" w:cs="Helvetica"/>
+          <w:color w:val="222222"/>
+          <w:sz w:val="23"/>
+          <w:szCs w:val="23"/>
+        </w:rPr>
+        <w:t>thumbdrives</w:t>
+      </w:r>
+      <w:proofErr w:type="spellEnd"/>
+      <w:r>
+        <w:rPr>
+          <w:rFonts w:ascii="Helvetica" w:hAnsi="Helvetica" w:cs="Helvetica"/>
+          <w:color w:val="222222"/>
+          <w:sz w:val="23"/>
+          <w:szCs w:val="23"/>
+        </w:rPr>
+        <w:t xml:space="preserve"> and email. Actual security would be having externals work </w:t>
       </w:r>
       <w:r>
         <w:rPr>
@@ -3212,7 +4060,87 @@
           <w:sz w:val="23"/>
           <w:szCs w:val="23"/>
         </w:rPr>
-        <w:t>: Their solution looks a lot like the mercurial subrepo feature, wich uses a file (.hgsub) to indicate what code goes where, but they have to maintain the other repositories' states in the same file (which is done separately and automatically by mercurial in the .hgsubstate file).</w:t>
+        <w:t xml:space="preserve">: Their solution looks a lot like the mercurial </w:t>
+      </w:r>
+      <w:proofErr w:type="spellStart"/>
+      <w:r>
+        <w:rPr>
+          <w:rFonts w:ascii="Helvetica" w:hAnsi="Helvetica" w:cs="Helvetica"/>
+          <w:color w:val="222222"/>
+          <w:sz w:val="23"/>
+          <w:szCs w:val="23"/>
+        </w:rPr>
+        <w:t>subrepo</w:t>
+      </w:r>
+      <w:proofErr w:type="spellEnd"/>
+      <w:r>
+        <w:rPr>
+          <w:rFonts w:ascii="Helvetica" w:hAnsi="Helvetica" w:cs="Helvetica"/>
+          <w:color w:val="222222"/>
+          <w:sz w:val="23"/>
+          <w:szCs w:val="23"/>
+        </w:rPr>
+        <w:t xml:space="preserve"> feature, </w:t>
+      </w:r>
+      <w:proofErr w:type="spellStart"/>
+      <w:r>
+        <w:rPr>
+          <w:rFonts w:ascii="Helvetica" w:hAnsi="Helvetica" w:cs="Helvetica"/>
+          <w:color w:val="222222"/>
+          <w:sz w:val="23"/>
+          <w:szCs w:val="23"/>
+        </w:rPr>
+        <w:t>wich</w:t>
+      </w:r>
+      <w:proofErr w:type="spellEnd"/>
+      <w:r>
+        <w:rPr>
+          <w:rFonts w:ascii="Helvetica" w:hAnsi="Helvetica" w:cs="Helvetica"/>
+          <w:color w:val="222222"/>
+          <w:sz w:val="23"/>
+          <w:szCs w:val="23"/>
+        </w:rPr>
+        <w:t xml:space="preserve"> uses a file (.</w:t>
+      </w:r>
+      <w:proofErr w:type="spellStart"/>
+      <w:r>
+        <w:rPr>
+          <w:rFonts w:ascii="Helvetica" w:hAnsi="Helvetica" w:cs="Helvetica"/>
+          <w:color w:val="222222"/>
+          <w:sz w:val="23"/>
+          <w:szCs w:val="23"/>
+        </w:rPr>
+        <w:t>hgsub</w:t>
+      </w:r>
+      <w:proofErr w:type="spellEnd"/>
+      <w:r>
+        <w:rPr>
+          <w:rFonts w:ascii="Helvetica" w:hAnsi="Helvetica" w:cs="Helvetica"/>
+          <w:color w:val="222222"/>
+          <w:sz w:val="23"/>
+          <w:szCs w:val="23"/>
+        </w:rPr>
+        <w:t>) to indicate what code goes where, but they have to maintain the other repositories' states in the same file (which is done separately and automatically by mercurial in the .</w:t>
+      </w:r>
+      <w:proofErr w:type="spellStart"/>
+      <w:r>
+        <w:rPr>
+          <w:rFonts w:ascii="Helvetica" w:hAnsi="Helvetica" w:cs="Helvetica"/>
+          <w:color w:val="222222"/>
+          <w:sz w:val="23"/>
+          <w:szCs w:val="23"/>
+        </w:rPr>
+        <w:t>hgsubstate</w:t>
+      </w:r>
+      <w:proofErr w:type="spellEnd"/>
+      <w:r>
+        <w:rPr>
+          <w:rFonts w:ascii="Helvetica" w:hAnsi="Helvetica" w:cs="Helvetica"/>
+          <w:color w:val="222222"/>
+          <w:sz w:val="23"/>
+          <w:szCs w:val="23"/>
+        </w:rPr>
+        <w:t xml:space="preserve"> file).</w:t>
       </w:r>
     </w:p>
     <w:p>
@@ -3239,7 +4167,27 @@
           <w:sz w:val="23"/>
           <w:szCs w:val="23"/>
         </w:rPr>
-        <w:t>Working with the source code requires to mark files for edit in advance. This adds an annoying extra step IMHO.</w:t>
+        <w:t xml:space="preserve">Working with the source code requires </w:t>
+      </w:r>
+      <w:proofErr w:type="gramStart"/>
+      <w:r>
+        <w:rPr>
+          <w:rFonts w:ascii="Helvetica" w:hAnsi="Helvetica" w:cs="Helvetica"/>
+          <w:color w:val="222222"/>
+          <w:sz w:val="23"/>
+          <w:szCs w:val="23"/>
+        </w:rPr>
+        <w:t>to mark</w:t>
+      </w:r>
+      <w:proofErr w:type="gramEnd"/>
+      <w:r>
+        <w:rPr>
+          <w:rFonts w:ascii="Helvetica" w:hAnsi="Helvetica" w:cs="Helvetica"/>
+          <w:color w:val="222222"/>
+          <w:sz w:val="23"/>
+          <w:szCs w:val="23"/>
+        </w:rPr>
+        <w:t xml:space="preserve"> files for edit in advance. This adds an annoying extra step IMHO.</w:t>
       </w:r>
       <w:r>
         <w:rPr>
@@ -3283,7 +4231,21 @@
           <w:szCs w:val="23"/>
           <w:bdr w:val="none" w:sz="0" w:space="0" w:color="auto" w:frame="1"/>
         </w:rPr>
-        <w:t>"DONT CHANGE THE FILES WITHOUT TELLING ME OR THE SQUIRRELS WILL COME AND EAT ME!!!"</w:t>
+        <w:t>"DONT CHANGE THE FILES WITHOUT TELLING ME OR THE SQUIRRELS WILL COME AND EAT ME!!!</w:t>
+      </w:r>
+      <w:proofErr w:type="gramStart"/>
+      <w:r>
+        <w:rPr>
+          <w:rStyle w:val="Strong"/>
+          <w:rFonts w:ascii="Helvetica" w:hAnsi="Helvetica" w:cs="Helvetica"/>
+          <w:i/>
+          <w:iCs/>
+          <w:color w:val="222222"/>
+          <w:sz w:val="23"/>
+          <w:szCs w:val="23"/>
+          <w:bdr w:val="none" w:sz="0" w:space="0" w:color="auto" w:frame="1"/>
+        </w:rPr>
+        <w:t>"</w:t>
       </w:r>
       <w:r>
         <w:rPr>
@@ -3294,6 +4256,7 @@
         </w:rPr>
         <w:t>.</w:t>
       </w:r>
+      <w:proofErr w:type="gramEnd"/>
     </w:p>
     <w:p>
       <w:pPr>
@@ -3353,7 +4316,27 @@
           <w:sz w:val="23"/>
           <w:szCs w:val="23"/>
         </w:rPr>
-        <w:t>Little project integrity in developers' machines (see previous point; its harder to add changes without previously indicating them to Perforce).</w:t>
+        <w:t xml:space="preserve">Little project integrity in developers' machines (see previous point; </w:t>
+      </w:r>
+      <w:proofErr w:type="spellStart"/>
+      <w:r>
+        <w:rPr>
+          <w:rFonts w:ascii="Helvetica" w:hAnsi="Helvetica" w:cs="Helvetica"/>
+          <w:color w:val="222222"/>
+          <w:sz w:val="23"/>
+          <w:szCs w:val="23"/>
+        </w:rPr>
+        <w:t>its</w:t>
+      </w:r>
+      <w:proofErr w:type="spellEnd"/>
+      <w:r>
+        <w:rPr>
+          <w:rFonts w:ascii="Helvetica" w:hAnsi="Helvetica" w:cs="Helvetica"/>
+          <w:color w:val="222222"/>
+          <w:sz w:val="23"/>
+          <w:szCs w:val="23"/>
+        </w:rPr>
+        <w:t xml:space="preserve"> harder to add changes without previously indicating them to Perforce).</w:t>
       </w:r>
       <w:r>
         <w:rPr>
@@ -3383,7 +4366,27 @@
           <w:sz w:val="23"/>
           <w:szCs w:val="23"/>
         </w:rPr>
-        <w:t>. Once you detect it there is a two step command line instruction thing I saw somewhere to detect changes you did without telling Perforce.</w:t>
+        <w:t xml:space="preserve">. Once you detect it there is a </w:t>
+      </w:r>
+      <w:proofErr w:type="spellStart"/>
+      <w:r>
+        <w:rPr>
+          <w:rFonts w:ascii="Helvetica" w:hAnsi="Helvetica" w:cs="Helvetica"/>
+          <w:color w:val="222222"/>
+          <w:sz w:val="23"/>
+          <w:szCs w:val="23"/>
+        </w:rPr>
+        <w:t>two step</w:t>
+      </w:r>
+      <w:proofErr w:type="spellEnd"/>
+      <w:r>
+        <w:rPr>
+          <w:rFonts w:ascii="Helvetica" w:hAnsi="Helvetica" w:cs="Helvetica"/>
+          <w:color w:val="222222"/>
+          <w:sz w:val="23"/>
+          <w:szCs w:val="23"/>
+        </w:rPr>
+        <w:t xml:space="preserve"> command line instruction thing I saw somewhere to detect changes you did without telling Perforce.</w:t>
       </w:r>
     </w:p>
     <w:p>
@@ -3421,7 +4424,49 @@
           <w:sz w:val="22"/>
           <w:szCs w:val="22"/>
         </w:rPr>
-        <w:t>Advantages of svn(cvcs)</w:t>
+        <w:t xml:space="preserve">Advantages of </w:t>
+      </w:r>
+      <w:proofErr w:type="spellStart"/>
+      <w:proofErr w:type="gramStart"/>
+      <w:r>
+        <w:rPr>
+          <w:rFonts w:asciiTheme="minorHAnsi" w:hAnsiTheme="minorHAnsi"/>
+          <w:color w:val="373737"/>
+          <w:sz w:val="22"/>
+          <w:szCs w:val="22"/>
+        </w:rPr>
+        <w:t>svn</w:t>
+      </w:r>
+      <w:proofErr w:type="spellEnd"/>
+      <w:r>
+        <w:rPr>
+          <w:rFonts w:asciiTheme="minorHAnsi" w:hAnsiTheme="minorHAnsi"/>
+          <w:color w:val="373737"/>
+          <w:sz w:val="22"/>
+          <w:szCs w:val="22"/>
+        </w:rPr>
+        <w:t>(</w:t>
+      </w:r>
+      <w:proofErr w:type="spellStart"/>
+      <w:proofErr w:type="gramEnd"/>
+      <w:r>
+        <w:rPr>
+          <w:rFonts w:asciiTheme="minorHAnsi" w:hAnsiTheme="minorHAnsi"/>
+          <w:color w:val="373737"/>
+          <w:sz w:val="22"/>
+          <w:szCs w:val="22"/>
+        </w:rPr>
+        <w:t>cvcs</w:t>
+      </w:r>
+      <w:proofErr w:type="spellEnd"/>
+      <w:r>
+        <w:rPr>
+          <w:rFonts w:asciiTheme="minorHAnsi" w:hAnsiTheme="minorHAnsi"/>
+          <w:color w:val="373737"/>
+          <w:sz w:val="22"/>
+          <w:szCs w:val="22"/>
+        </w:rPr>
+        <w:t>)</w:t>
       </w:r>
     </w:p>
     <w:p>
@@ -3571,7 +4616,27 @@
           <w:sz w:val="19"/>
           <w:szCs w:val="19"/>
         </w:rPr>
-        <w:t>file locking is extremely counter-productive (especially for large teams in multiple timezones)</w:t>
+        <w:t xml:space="preserve">file locking is extremely counter-productive (especially for large teams in multiple </w:t>
+      </w:r>
+      <w:proofErr w:type="spellStart"/>
+      <w:r>
+        <w:rPr>
+          <w:rFonts w:ascii="Trebuchet MS" w:eastAsia="Times New Roman" w:hAnsi="Trebuchet MS" w:cs="Times New Roman"/>
+          <w:color w:val="333333"/>
+          <w:sz w:val="19"/>
+          <w:szCs w:val="19"/>
+        </w:rPr>
+        <w:t>timezones</w:t>
+      </w:r>
+      <w:proofErr w:type="spellEnd"/>
+      <w:r>
+        <w:rPr>
+          <w:rFonts w:ascii="Trebuchet MS" w:eastAsia="Times New Roman" w:hAnsi="Trebuchet MS" w:cs="Times New Roman"/>
+          <w:color w:val="333333"/>
+          <w:sz w:val="19"/>
+          <w:szCs w:val="19"/>
+        </w:rPr>
+        <w:t>)</w:t>
       </w:r>
     </w:p>
     <w:p>
@@ -3696,7 +4761,27 @@
           <w:sz w:val="19"/>
           <w:szCs w:val="19"/>
         </w:rPr>
-        <w:t>all tasks can be done from any level easily (updates, commits, merges, reverts, etc)</w:t>
+        <w:t xml:space="preserve">all tasks can be done from any level easily (updates, commits, merges, reverts, </w:t>
+      </w:r>
+      <w:proofErr w:type="spellStart"/>
+      <w:r>
+        <w:rPr>
+          <w:rFonts w:ascii="Trebuchet MS" w:eastAsia="Times New Roman" w:hAnsi="Trebuchet MS" w:cs="Times New Roman"/>
+          <w:color w:val="333333"/>
+          <w:sz w:val="19"/>
+          <w:szCs w:val="19"/>
+        </w:rPr>
+        <w:t>etc</w:t>
+      </w:r>
+      <w:proofErr w:type="spellEnd"/>
+      <w:r>
+        <w:rPr>
+          <w:rFonts w:ascii="Trebuchet MS" w:eastAsia="Times New Roman" w:hAnsi="Trebuchet MS" w:cs="Times New Roman"/>
+          <w:color w:val="333333"/>
+          <w:sz w:val="19"/>
+          <w:szCs w:val="19"/>
+        </w:rPr>
+        <w:t>)</w:t>
       </w:r>
     </w:p>
     <w:p>
@@ -3847,7 +4932,47 @@
           <w:sz w:val="19"/>
           <w:szCs w:val="19"/>
         </w:rPr>
-        <w:t>easy to setup email triggers (on checkins to keep team informed of changes, etc)</w:t>
+        <w:t xml:space="preserve">easy to setup email triggers (on </w:t>
+      </w:r>
+      <w:proofErr w:type="spellStart"/>
+      <w:r>
+        <w:rPr>
+          <w:rFonts w:ascii="Trebuchet MS" w:eastAsia="Times New Roman" w:hAnsi="Trebuchet MS" w:cs="Times New Roman"/>
+          <w:color w:val="333333"/>
+          <w:sz w:val="19"/>
+          <w:szCs w:val="19"/>
+        </w:rPr>
+        <w:t>checkins</w:t>
+      </w:r>
+      <w:proofErr w:type="spellEnd"/>
+      <w:r>
+        <w:rPr>
+          <w:rFonts w:ascii="Trebuchet MS" w:eastAsia="Times New Roman" w:hAnsi="Trebuchet MS" w:cs="Times New Roman"/>
+          <w:color w:val="333333"/>
+          <w:sz w:val="19"/>
+          <w:szCs w:val="19"/>
+        </w:rPr>
+        <w:t xml:space="preserve"> to keep team informed of changes, </w:t>
+      </w:r>
+      <w:proofErr w:type="spellStart"/>
+      <w:r>
+        <w:rPr>
+          <w:rFonts w:ascii="Trebuchet MS" w:eastAsia="Times New Roman" w:hAnsi="Trebuchet MS" w:cs="Times New Roman"/>
+          <w:color w:val="333333"/>
+          <w:sz w:val="19"/>
+          <w:szCs w:val="19"/>
+        </w:rPr>
+        <w:t>etc</w:t>
+      </w:r>
+      <w:proofErr w:type="spellEnd"/>
+      <w:r>
+        <w:rPr>
+          <w:rFonts w:ascii="Trebuchet MS" w:eastAsia="Times New Roman" w:hAnsi="Trebuchet MS" w:cs="Times New Roman"/>
+          <w:color w:val="333333"/>
+          <w:sz w:val="19"/>
+          <w:szCs w:val="19"/>
+        </w:rPr>
+        <w:t>)</w:t>
       </w:r>
     </w:p>
     <w:p>
@@ -3947,7 +5072,27 @@
           <w:sz w:val="19"/>
           <w:szCs w:val="19"/>
         </w:rPr>
-        <w:t>Agile/continuous integration tools (Atlassian, Jira, Fisheye, TeamCity, Hudson, etc.)</w:t>
+        <w:t>Agile/continuous integration tools (</w:t>
+      </w:r>
+      <w:proofErr w:type="spellStart"/>
+      <w:r>
+        <w:rPr>
+          <w:rFonts w:ascii="Trebuchet MS" w:eastAsia="Times New Roman" w:hAnsi="Trebuchet MS" w:cs="Times New Roman"/>
+          <w:color w:val="333333"/>
+          <w:sz w:val="19"/>
+          <w:szCs w:val="19"/>
+        </w:rPr>
+        <w:t>Atlassian</w:t>
+      </w:r>
+      <w:proofErr w:type="spellEnd"/>
+      <w:r>
+        <w:rPr>
+          <w:rFonts w:ascii="Trebuchet MS" w:eastAsia="Times New Roman" w:hAnsi="Trebuchet MS" w:cs="Times New Roman"/>
+          <w:color w:val="333333"/>
+          <w:sz w:val="19"/>
+          <w:szCs w:val="19"/>
+        </w:rPr>
+        <w:t>, Jira, Fisheye, TeamCity, Hudson, etc.)</w:t>
       </w:r>
     </w:p>
     <w:p>
@@ -3972,7 +5117,47 @@
           <w:sz w:val="19"/>
           <w:szCs w:val="19"/>
         </w:rPr>
-        <w:t>various websites to provide project/committer stats (Ohloh, etc)</w:t>
+        <w:t>various websites to provide project/committer stats (</w:t>
+      </w:r>
+      <w:proofErr w:type="spellStart"/>
+      <w:r>
+        <w:rPr>
+          <w:rFonts w:ascii="Trebuchet MS" w:eastAsia="Times New Roman" w:hAnsi="Trebuchet MS" w:cs="Times New Roman"/>
+          <w:color w:val="333333"/>
+          <w:sz w:val="19"/>
+          <w:szCs w:val="19"/>
+        </w:rPr>
+        <w:t>Ohloh</w:t>
+      </w:r>
+      <w:proofErr w:type="spellEnd"/>
+      <w:r>
+        <w:rPr>
+          <w:rFonts w:ascii="Trebuchet MS" w:eastAsia="Times New Roman" w:hAnsi="Trebuchet MS" w:cs="Times New Roman"/>
+          <w:color w:val="333333"/>
+          <w:sz w:val="19"/>
+          <w:szCs w:val="19"/>
+        </w:rPr>
+        <w:t xml:space="preserve">, </w:t>
+      </w:r>
+      <w:proofErr w:type="spellStart"/>
+      <w:r>
+        <w:rPr>
+          <w:rFonts w:ascii="Trebuchet MS" w:eastAsia="Times New Roman" w:hAnsi="Trebuchet MS" w:cs="Times New Roman"/>
+          <w:color w:val="333333"/>
+          <w:sz w:val="19"/>
+          <w:szCs w:val="19"/>
+        </w:rPr>
+        <w:t>etc</w:t>
+      </w:r>
+      <w:proofErr w:type="spellEnd"/>
+      <w:r>
+        <w:rPr>
+          <w:rFonts w:ascii="Trebuchet MS" w:eastAsia="Times New Roman" w:hAnsi="Trebuchet MS" w:cs="Times New Roman"/>
+          <w:color w:val="333333"/>
+          <w:sz w:val="19"/>
+          <w:szCs w:val="19"/>
+        </w:rPr>
+        <w:t>)</w:t>
       </w:r>
     </w:p>
     <w:p>
@@ -4032,8 +5217,21 @@
       </w:r>
     </w:p>
     <w:p>
-      <w:r>
-        <w:t>2.SVN is less complex than git.</w:t>
+      <w:proofErr w:type="gramStart"/>
+      <w:r>
+        <w:t>2.SVN</w:t>
+      </w:r>
+      <w:proofErr w:type="gramEnd"/>
+      <w:r>
+        <w:t xml:space="preserve"> is less complex than </w:t>
+      </w:r>
+      <w:proofErr w:type="spellStart"/>
+      <w:r>
+        <w:t>git</w:t>
+      </w:r>
+      <w:proofErr w:type="spellEnd"/>
+      <w:r>
+        <w:t>.</w:t>
       </w:r>
     </w:p>
     <w:p/>
@@ -4082,7 +5280,27 @@
           <w:sz w:val="23"/>
           <w:szCs w:val="23"/>
         </w:rPr>
-        <w:t>A distributed VCS can trivially emulate a centralised one if you just always push your changes to some designated upstream repository after every local commit.</w:t>
+        <w:t xml:space="preserve">A distributed VCS can trivially emulate a </w:t>
+      </w:r>
+      <w:proofErr w:type="spellStart"/>
+      <w:r>
+        <w:rPr>
+          <w:rFonts w:ascii="Helvetica" w:hAnsi="Helvetica" w:cs="Helvetica"/>
+          <w:color w:val="222222"/>
+          <w:sz w:val="23"/>
+          <w:szCs w:val="23"/>
+        </w:rPr>
+        <w:t>centralised</w:t>
+      </w:r>
+      <w:proofErr w:type="spellEnd"/>
+      <w:r>
+        <w:rPr>
+          <w:rFonts w:ascii="Helvetica" w:hAnsi="Helvetica" w:cs="Helvetica"/>
+          <w:color w:val="222222"/>
+          <w:sz w:val="23"/>
+          <w:szCs w:val="23"/>
+        </w:rPr>
+        <w:t xml:space="preserve"> one if you just always push your changes to some designated upstream repository after every local commit.</w:t>
       </w:r>
     </w:p>
     <w:p>
@@ -4108,7 +5326,27 @@
           <w:sz w:val="23"/>
           <w:szCs w:val="23"/>
         </w:rPr>
-        <w:t>A centralised VCS won't usually be able to emulate a distributed one quite as naturally, but you can get something very similar if you use something like</w:t>
+        <w:t xml:space="preserve">A </w:t>
+      </w:r>
+      <w:proofErr w:type="spellStart"/>
+      <w:r>
+        <w:rPr>
+          <w:rFonts w:ascii="Helvetica" w:hAnsi="Helvetica" w:cs="Helvetica"/>
+          <w:color w:val="222222"/>
+          <w:sz w:val="23"/>
+          <w:szCs w:val="23"/>
+        </w:rPr>
+        <w:t>centralised</w:t>
+      </w:r>
+      <w:proofErr w:type="spellEnd"/>
+      <w:r>
+        <w:rPr>
+          <w:rFonts w:ascii="Helvetica" w:hAnsi="Helvetica" w:cs="Helvetica"/>
+          <w:color w:val="222222"/>
+          <w:sz w:val="23"/>
+          <w:szCs w:val="23"/>
+        </w:rPr>
+        <w:t xml:space="preserve"> VCS won't usually be able to emulate a distributed one quite as naturally, but you can get something very similar if you use something like</w:t>
       </w:r>
       <w:r>
         <w:rPr>
@@ -4120,7 +5358,7 @@
         </w:rPr>
         <w:t> </w:t>
       </w:r>
-      <w:hyperlink r:id="rId15" w:history="1">
+      <w:hyperlink r:id="rId16" w:history="1">
         <w:r>
           <w:rPr>
             <w:rStyle w:val="Hyperlink"/>
@@ -4150,7 +5388,27 @@
           <w:sz w:val="23"/>
           <w:szCs w:val="23"/>
         </w:rPr>
-        <w:t>on top of it. Quilt, if you're not familiar with it, is a tool for managing large sets of patches on top of some upstream project. The idea here is that the DVCS commit command is implemented by creating a new patch, and the push command is implemented by committing every outstanding patch to the centralised VCS and then discarding the patch files. This sounds a bit awkward, but in practice it actually works rather nicely.</w:t>
+        <w:t xml:space="preserve">on top of it. Quilt, if you're not familiar with it, is a tool for managing large sets of patches on top of some upstream project. The idea here is that the DVCS commit command is implemented by creating a new patch, and the push command is implemented by committing every outstanding patch to the </w:t>
+      </w:r>
+      <w:proofErr w:type="spellStart"/>
+      <w:r>
+        <w:rPr>
+          <w:rFonts w:ascii="Helvetica" w:hAnsi="Helvetica" w:cs="Helvetica"/>
+          <w:color w:val="222222"/>
+          <w:sz w:val="23"/>
+          <w:szCs w:val="23"/>
+        </w:rPr>
+        <w:t>centralised</w:t>
+      </w:r>
+      <w:proofErr w:type="spellEnd"/>
+      <w:r>
+        <w:rPr>
+          <w:rFonts w:ascii="Helvetica" w:hAnsi="Helvetica" w:cs="Helvetica"/>
+          <w:color w:val="222222"/>
+          <w:sz w:val="23"/>
+          <w:szCs w:val="23"/>
+        </w:rPr>
+        <w:t xml:space="preserve"> VCS and then discarding the patch files. This sounds a bit awkward, but in practice it actually works rather nicely.</w:t>
       </w:r>
     </w:p>
     <w:p>
@@ -4351,7 +5609,27 @@
           <w:sz w:val="23"/>
           <w:szCs w:val="23"/>
         </w:rPr>
-        <w:t>Post Abhijeet’s discussion</w:t>
+        <w:t xml:space="preserve">Post </w:t>
+      </w:r>
+      <w:proofErr w:type="spellStart"/>
+      <w:r>
+        <w:rPr>
+          <w:rFonts w:ascii="Helvetica" w:hAnsi="Helvetica" w:cs="Helvetica"/>
+          <w:color w:val="222222"/>
+          <w:sz w:val="23"/>
+          <w:szCs w:val="23"/>
+        </w:rPr>
+        <w:t>Abhijeet’s</w:t>
+      </w:r>
+      <w:proofErr w:type="spellEnd"/>
+      <w:r>
+        <w:rPr>
+          <w:rFonts w:ascii="Helvetica" w:hAnsi="Helvetica" w:cs="Helvetica"/>
+          <w:color w:val="222222"/>
+          <w:sz w:val="23"/>
+          <w:szCs w:val="23"/>
+        </w:rPr>
+        <w:t xml:space="preserve"> discussion</w:t>
       </w:r>
     </w:p>
     <w:p>
@@ -4386,185 +5664,474 @@
           <w:szCs w:val="23"/>
         </w:rPr>
       </w:pPr>
-      <w:r>
-        <w:rPr>
-          <w:rFonts w:ascii="Helvetica" w:hAnsi="Helvetica" w:cs="Helvetica"/>
-          <w:color w:val="222222"/>
-          <w:sz w:val="23"/>
-          <w:szCs w:val="23"/>
-        </w:rPr>
-        <w:t>1)intro to dvcs</w:t>
-      </w:r>
-    </w:p>
-    <w:p>
-      <w:pPr>
-        <w:shd w:val="clear" w:color="auto" w:fill="FFFFFF"/>
-        <w:spacing w:after="0" w:line="293" w:lineRule="atLeast"/>
-        <w:rPr>
-          <w:rFonts w:ascii="Helvetica" w:hAnsi="Helvetica" w:cs="Helvetica"/>
-          <w:color w:val="222222"/>
-          <w:sz w:val="23"/>
-          <w:szCs w:val="23"/>
-        </w:rPr>
-      </w:pPr>
-      <w:r>
-        <w:rPr>
-          <w:rFonts w:ascii="Helvetica" w:hAnsi="Helvetica" w:cs="Helvetica"/>
-          <w:color w:val="222222"/>
-          <w:sz w:val="23"/>
-          <w:szCs w:val="23"/>
-        </w:rPr>
-        <w:t>2)intro to cvcs</w:t>
-      </w:r>
-    </w:p>
-    <w:p>
-      <w:pPr>
-        <w:shd w:val="clear" w:color="auto" w:fill="FFFFFF"/>
-        <w:spacing w:after="0" w:line="293" w:lineRule="atLeast"/>
-        <w:rPr>
-          <w:rFonts w:ascii="Helvetica" w:hAnsi="Helvetica" w:cs="Helvetica"/>
-          <w:color w:val="222222"/>
-          <w:sz w:val="23"/>
-          <w:szCs w:val="23"/>
-        </w:rPr>
-      </w:pPr>
-      <w:r>
-        <w:rPr>
-          <w:rFonts w:ascii="Helvetica" w:hAnsi="Helvetica" w:cs="Helvetica"/>
-          <w:color w:val="222222"/>
-          <w:sz w:val="23"/>
-          <w:szCs w:val="23"/>
-        </w:rPr>
-        <w:t>3)adv of dvcs</w:t>
-      </w:r>
-    </w:p>
-    <w:p>
-      <w:pPr>
-        <w:shd w:val="clear" w:color="auto" w:fill="FFFFFF"/>
-        <w:spacing w:after="0" w:line="293" w:lineRule="atLeast"/>
-        <w:rPr>
-          <w:rFonts w:ascii="Helvetica" w:hAnsi="Helvetica" w:cs="Helvetica"/>
-          <w:color w:val="222222"/>
-          <w:sz w:val="23"/>
-          <w:szCs w:val="23"/>
-        </w:rPr>
-      </w:pPr>
-      <w:r>
-        <w:rPr>
-          <w:rFonts w:ascii="Helvetica" w:hAnsi="Helvetica" w:cs="Helvetica"/>
-          <w:color w:val="222222"/>
-          <w:sz w:val="23"/>
-          <w:szCs w:val="23"/>
-        </w:rPr>
-        <w:t>4)adv of cvcs</w:t>
-      </w:r>
-    </w:p>
-    <w:p>
-      <w:pPr>
-        <w:shd w:val="clear" w:color="auto" w:fill="FFFFFF"/>
-        <w:spacing w:after="0" w:line="293" w:lineRule="atLeast"/>
-        <w:rPr>
-          <w:rFonts w:ascii="Helvetica" w:hAnsi="Helvetica" w:cs="Helvetica"/>
-          <w:color w:val="222222"/>
-          <w:sz w:val="23"/>
-          <w:szCs w:val="23"/>
-        </w:rPr>
-      </w:pPr>
-      <w:r>
-        <w:rPr>
-          <w:rFonts w:ascii="Helvetica" w:hAnsi="Helvetica" w:cs="Helvetica"/>
-          <w:color w:val="222222"/>
-          <w:sz w:val="23"/>
-          <w:szCs w:val="23"/>
-        </w:rPr>
-        <w:t>5)disadv of dvcs</w:t>
-      </w:r>
-    </w:p>
-    <w:p>
-      <w:pPr>
-        <w:shd w:val="clear" w:color="auto" w:fill="FFFFFF"/>
-        <w:spacing w:after="0" w:line="293" w:lineRule="atLeast"/>
-        <w:rPr>
-          <w:rFonts w:ascii="Helvetica" w:hAnsi="Helvetica" w:cs="Helvetica"/>
-          <w:color w:val="222222"/>
-          <w:sz w:val="23"/>
-          <w:szCs w:val="23"/>
-        </w:rPr>
-      </w:pPr>
-      <w:r>
-        <w:rPr>
-          <w:rFonts w:ascii="Helvetica" w:hAnsi="Helvetica" w:cs="Helvetica"/>
-          <w:color w:val="222222"/>
-          <w:sz w:val="23"/>
-          <w:szCs w:val="23"/>
-        </w:rPr>
-        <w:t>6)disadv of cvcs</w:t>
-      </w:r>
-    </w:p>
-    <w:p>
-      <w:pPr>
-        <w:shd w:val="clear" w:color="auto" w:fill="FFFFFF"/>
-        <w:spacing w:after="0" w:line="293" w:lineRule="atLeast"/>
-        <w:rPr>
-          <w:rFonts w:ascii="Helvetica" w:hAnsi="Helvetica" w:cs="Helvetica"/>
-          <w:color w:val="222222"/>
-          <w:sz w:val="23"/>
-          <w:szCs w:val="23"/>
-        </w:rPr>
-      </w:pPr>
-      <w:r>
-        <w:rPr>
-          <w:rFonts w:ascii="Helvetica" w:hAnsi="Helvetica" w:cs="Helvetica"/>
-          <w:color w:val="222222"/>
-          <w:sz w:val="23"/>
-          <w:szCs w:val="23"/>
-        </w:rPr>
-        <w:t>Till here any lame reader should get a clear view of what is correct for his project</w:t>
-      </w:r>
-    </w:p>
-    <w:p>
-      <w:pPr>
-        <w:shd w:val="clear" w:color="auto" w:fill="FFFFFF"/>
-        <w:spacing w:after="0" w:line="293" w:lineRule="atLeast"/>
-        <w:rPr>
-          <w:rFonts w:ascii="Helvetica" w:hAnsi="Helvetica" w:cs="Helvetica"/>
-          <w:color w:val="222222"/>
-          <w:sz w:val="23"/>
-          <w:szCs w:val="23"/>
-        </w:rPr>
-      </w:pPr>
-      <w:r>
-        <w:rPr>
-          <w:rFonts w:ascii="Helvetica" w:hAnsi="Helvetica" w:cs="Helvetica"/>
-          <w:color w:val="222222"/>
-          <w:sz w:val="23"/>
-          <w:szCs w:val="23"/>
-        </w:rPr>
-        <w:t>7)taking into account the above adv and disadv of both,create two scenarios one apt for dvcs and another apt for cvcs.</w:t>
-      </w:r>
-    </w:p>
-    <w:p>
-      <w:pPr>
-        <w:shd w:val="clear" w:color="auto" w:fill="FFFFFF"/>
-        <w:spacing w:after="0" w:line="293" w:lineRule="atLeast"/>
-        <w:rPr>
-          <w:rFonts w:ascii="Helvetica" w:hAnsi="Helvetica" w:cs="Helvetica"/>
-          <w:color w:val="222222"/>
-          <w:sz w:val="23"/>
-          <w:szCs w:val="23"/>
-        </w:rPr>
-      </w:pPr>
-      <w:r>
-        <w:rPr>
-          <w:rFonts w:ascii="Helvetica" w:hAnsi="Helvetica" w:cs="Helvetica"/>
-          <w:color w:val="222222"/>
-          <w:sz w:val="23"/>
-          <w:szCs w:val="23"/>
-        </w:rPr>
-        <w:t>8)conclusion</w:t>
+      <w:proofErr w:type="gramStart"/>
+      <w:r>
+        <w:rPr>
+          <w:rFonts w:ascii="Helvetica" w:hAnsi="Helvetica" w:cs="Helvetica"/>
+          <w:color w:val="222222"/>
+          <w:sz w:val="23"/>
+          <w:szCs w:val="23"/>
+        </w:rPr>
+        <w:t>1)intro</w:t>
+      </w:r>
+      <w:proofErr w:type="gramEnd"/>
+      <w:r>
+        <w:rPr>
+          <w:rFonts w:ascii="Helvetica" w:hAnsi="Helvetica" w:cs="Helvetica"/>
+          <w:color w:val="222222"/>
+          <w:sz w:val="23"/>
+          <w:szCs w:val="23"/>
+        </w:rPr>
+        <w:t xml:space="preserve"> to </w:t>
+      </w:r>
+      <w:proofErr w:type="spellStart"/>
+      <w:r>
+        <w:rPr>
+          <w:rFonts w:ascii="Helvetica" w:hAnsi="Helvetica" w:cs="Helvetica"/>
+          <w:color w:val="222222"/>
+          <w:sz w:val="23"/>
+          <w:szCs w:val="23"/>
+        </w:rPr>
+        <w:t>dvcs</w:t>
       </w:r>
       <w:bookmarkStart w:id="0" w:name="_GoBack"/>
       <w:bookmarkEnd w:id="0"/>
+      <w:proofErr w:type="spellEnd"/>
+    </w:p>
+    <w:p>
+      <w:pPr>
+        <w:shd w:val="clear" w:color="auto" w:fill="FFFFFF"/>
+        <w:spacing w:after="0" w:line="293" w:lineRule="atLeast"/>
+        <w:rPr>
+          <w:rFonts w:ascii="Helvetica" w:hAnsi="Helvetica" w:cs="Helvetica"/>
+          <w:color w:val="222222"/>
+          <w:sz w:val="23"/>
+          <w:szCs w:val="23"/>
+        </w:rPr>
+      </w:pPr>
+      <w:proofErr w:type="gramStart"/>
+      <w:r>
+        <w:rPr>
+          <w:rFonts w:ascii="Helvetica" w:hAnsi="Helvetica" w:cs="Helvetica"/>
+          <w:color w:val="222222"/>
+          <w:sz w:val="23"/>
+          <w:szCs w:val="23"/>
+        </w:rPr>
+        <w:t>2)intro</w:t>
+      </w:r>
+      <w:proofErr w:type="gramEnd"/>
+      <w:r>
+        <w:rPr>
+          <w:rFonts w:ascii="Helvetica" w:hAnsi="Helvetica" w:cs="Helvetica"/>
+          <w:color w:val="222222"/>
+          <w:sz w:val="23"/>
+          <w:szCs w:val="23"/>
+        </w:rPr>
+        <w:t xml:space="preserve"> to </w:t>
+      </w:r>
+      <w:proofErr w:type="spellStart"/>
+      <w:r>
+        <w:rPr>
+          <w:rFonts w:ascii="Helvetica" w:hAnsi="Helvetica" w:cs="Helvetica"/>
+          <w:color w:val="222222"/>
+          <w:sz w:val="23"/>
+          <w:szCs w:val="23"/>
+        </w:rPr>
+        <w:t>cvcs</w:t>
+      </w:r>
+      <w:proofErr w:type="spellEnd"/>
+    </w:p>
+    <w:p>
+      <w:pPr>
+        <w:shd w:val="clear" w:color="auto" w:fill="FFFFFF"/>
+        <w:spacing w:after="0" w:line="293" w:lineRule="atLeast"/>
+        <w:rPr>
+          <w:rFonts w:ascii="Helvetica" w:hAnsi="Helvetica" w:cs="Helvetica"/>
+          <w:color w:val="222222"/>
+          <w:sz w:val="23"/>
+          <w:szCs w:val="23"/>
+        </w:rPr>
+      </w:pPr>
+      <w:proofErr w:type="gramStart"/>
+      <w:r>
+        <w:rPr>
+          <w:rFonts w:ascii="Helvetica" w:hAnsi="Helvetica" w:cs="Helvetica"/>
+          <w:color w:val="222222"/>
+          <w:sz w:val="23"/>
+          <w:szCs w:val="23"/>
+        </w:rPr>
+        <w:t>3)</w:t>
+      </w:r>
+      <w:proofErr w:type="spellStart"/>
+      <w:r>
+        <w:rPr>
+          <w:rFonts w:ascii="Helvetica" w:hAnsi="Helvetica" w:cs="Helvetica"/>
+          <w:color w:val="222222"/>
+          <w:sz w:val="23"/>
+          <w:szCs w:val="23"/>
+        </w:rPr>
+        <w:t>adv</w:t>
+      </w:r>
+      <w:proofErr w:type="spellEnd"/>
+      <w:proofErr w:type="gramEnd"/>
+      <w:r>
+        <w:rPr>
+          <w:rFonts w:ascii="Helvetica" w:hAnsi="Helvetica" w:cs="Helvetica"/>
+          <w:color w:val="222222"/>
+          <w:sz w:val="23"/>
+          <w:szCs w:val="23"/>
+        </w:rPr>
+        <w:t xml:space="preserve"> of </w:t>
+      </w:r>
+      <w:proofErr w:type="spellStart"/>
+      <w:r>
+        <w:rPr>
+          <w:rFonts w:ascii="Helvetica" w:hAnsi="Helvetica" w:cs="Helvetica"/>
+          <w:color w:val="222222"/>
+          <w:sz w:val="23"/>
+          <w:szCs w:val="23"/>
+        </w:rPr>
+        <w:t>dvcs</w:t>
+      </w:r>
+      <w:proofErr w:type="spellEnd"/>
+    </w:p>
+    <w:p>
+      <w:pPr>
+        <w:shd w:val="clear" w:color="auto" w:fill="FFFFFF"/>
+        <w:spacing w:after="0" w:line="293" w:lineRule="atLeast"/>
+        <w:rPr>
+          <w:rFonts w:ascii="Helvetica" w:hAnsi="Helvetica" w:cs="Helvetica"/>
+          <w:color w:val="222222"/>
+          <w:sz w:val="23"/>
+          <w:szCs w:val="23"/>
+        </w:rPr>
+      </w:pPr>
+      <w:proofErr w:type="gramStart"/>
+      <w:r>
+        <w:rPr>
+          <w:rFonts w:ascii="Helvetica" w:hAnsi="Helvetica" w:cs="Helvetica"/>
+          <w:color w:val="222222"/>
+          <w:sz w:val="23"/>
+          <w:szCs w:val="23"/>
+        </w:rPr>
+        <w:t>4)</w:t>
+      </w:r>
+      <w:proofErr w:type="spellStart"/>
+      <w:r>
+        <w:rPr>
+          <w:rFonts w:ascii="Helvetica" w:hAnsi="Helvetica" w:cs="Helvetica"/>
+          <w:color w:val="222222"/>
+          <w:sz w:val="23"/>
+          <w:szCs w:val="23"/>
+        </w:rPr>
+        <w:t>adv</w:t>
+      </w:r>
+      <w:proofErr w:type="spellEnd"/>
+      <w:proofErr w:type="gramEnd"/>
+      <w:r>
+        <w:rPr>
+          <w:rFonts w:ascii="Helvetica" w:hAnsi="Helvetica" w:cs="Helvetica"/>
+          <w:color w:val="222222"/>
+          <w:sz w:val="23"/>
+          <w:szCs w:val="23"/>
+        </w:rPr>
+        <w:t xml:space="preserve"> of </w:t>
+      </w:r>
+      <w:proofErr w:type="spellStart"/>
+      <w:r>
+        <w:rPr>
+          <w:rFonts w:ascii="Helvetica" w:hAnsi="Helvetica" w:cs="Helvetica"/>
+          <w:color w:val="222222"/>
+          <w:sz w:val="23"/>
+          <w:szCs w:val="23"/>
+        </w:rPr>
+        <w:t>cvcs</w:t>
+      </w:r>
+      <w:proofErr w:type="spellEnd"/>
+    </w:p>
+    <w:p>
+      <w:pPr>
+        <w:shd w:val="clear" w:color="auto" w:fill="FFFFFF"/>
+        <w:spacing w:after="0" w:line="293" w:lineRule="atLeast"/>
+        <w:rPr>
+          <w:rFonts w:ascii="Helvetica" w:hAnsi="Helvetica" w:cs="Helvetica"/>
+          <w:color w:val="222222"/>
+          <w:sz w:val="23"/>
+          <w:szCs w:val="23"/>
+        </w:rPr>
+      </w:pPr>
+      <w:proofErr w:type="gramStart"/>
+      <w:r>
+        <w:rPr>
+          <w:rFonts w:ascii="Helvetica" w:hAnsi="Helvetica" w:cs="Helvetica"/>
+          <w:color w:val="222222"/>
+          <w:sz w:val="23"/>
+          <w:szCs w:val="23"/>
+        </w:rPr>
+        <w:t>5)</w:t>
+      </w:r>
+      <w:proofErr w:type="spellStart"/>
+      <w:r>
+        <w:rPr>
+          <w:rFonts w:ascii="Helvetica" w:hAnsi="Helvetica" w:cs="Helvetica"/>
+          <w:color w:val="222222"/>
+          <w:sz w:val="23"/>
+          <w:szCs w:val="23"/>
+        </w:rPr>
+        <w:t>disadv</w:t>
+      </w:r>
+      <w:proofErr w:type="spellEnd"/>
+      <w:proofErr w:type="gramEnd"/>
+      <w:r>
+        <w:rPr>
+          <w:rFonts w:ascii="Helvetica" w:hAnsi="Helvetica" w:cs="Helvetica"/>
+          <w:color w:val="222222"/>
+          <w:sz w:val="23"/>
+          <w:szCs w:val="23"/>
+        </w:rPr>
+        <w:t xml:space="preserve"> of </w:t>
+      </w:r>
+      <w:proofErr w:type="spellStart"/>
+      <w:r>
+        <w:rPr>
+          <w:rFonts w:ascii="Helvetica" w:hAnsi="Helvetica" w:cs="Helvetica"/>
+          <w:color w:val="222222"/>
+          <w:sz w:val="23"/>
+          <w:szCs w:val="23"/>
+        </w:rPr>
+        <w:t>dvcs</w:t>
+      </w:r>
+      <w:proofErr w:type="spellEnd"/>
+    </w:p>
+    <w:p>
+      <w:pPr>
+        <w:shd w:val="clear" w:color="auto" w:fill="FFFFFF"/>
+        <w:spacing w:after="0" w:line="293" w:lineRule="atLeast"/>
+        <w:rPr>
+          <w:rFonts w:ascii="Helvetica" w:hAnsi="Helvetica" w:cs="Helvetica"/>
+          <w:color w:val="222222"/>
+          <w:sz w:val="23"/>
+          <w:szCs w:val="23"/>
+        </w:rPr>
+      </w:pPr>
+      <w:proofErr w:type="gramStart"/>
+      <w:r>
+        <w:rPr>
+          <w:rFonts w:ascii="Helvetica" w:hAnsi="Helvetica" w:cs="Helvetica"/>
+          <w:color w:val="222222"/>
+          <w:sz w:val="23"/>
+          <w:szCs w:val="23"/>
+        </w:rPr>
+        <w:t>6)</w:t>
+      </w:r>
+      <w:proofErr w:type="spellStart"/>
+      <w:r>
+        <w:rPr>
+          <w:rFonts w:ascii="Helvetica" w:hAnsi="Helvetica" w:cs="Helvetica"/>
+          <w:color w:val="222222"/>
+          <w:sz w:val="23"/>
+          <w:szCs w:val="23"/>
+        </w:rPr>
+        <w:t>disadv</w:t>
+      </w:r>
+      <w:proofErr w:type="spellEnd"/>
+      <w:proofErr w:type="gramEnd"/>
+      <w:r>
+        <w:rPr>
+          <w:rFonts w:ascii="Helvetica" w:hAnsi="Helvetica" w:cs="Helvetica"/>
+          <w:color w:val="222222"/>
+          <w:sz w:val="23"/>
+          <w:szCs w:val="23"/>
+        </w:rPr>
+        <w:t xml:space="preserve"> of </w:t>
+      </w:r>
+      <w:proofErr w:type="spellStart"/>
+      <w:r>
+        <w:rPr>
+          <w:rFonts w:ascii="Helvetica" w:hAnsi="Helvetica" w:cs="Helvetica"/>
+          <w:color w:val="222222"/>
+          <w:sz w:val="23"/>
+          <w:szCs w:val="23"/>
+        </w:rPr>
+        <w:t>cvcs</w:t>
+      </w:r>
+      <w:proofErr w:type="spellEnd"/>
+    </w:p>
+    <w:p>
+      <w:pPr>
+        <w:shd w:val="clear" w:color="auto" w:fill="FFFFFF"/>
+        <w:spacing w:after="0" w:line="293" w:lineRule="atLeast"/>
+        <w:rPr>
+          <w:rFonts w:ascii="Helvetica" w:hAnsi="Helvetica" w:cs="Helvetica"/>
+          <w:color w:val="222222"/>
+          <w:sz w:val="23"/>
+          <w:szCs w:val="23"/>
+        </w:rPr>
+      </w:pPr>
+      <w:r>
+        <w:rPr>
+          <w:rFonts w:ascii="Helvetica" w:hAnsi="Helvetica" w:cs="Helvetica"/>
+          <w:color w:val="222222"/>
+          <w:sz w:val="23"/>
+          <w:szCs w:val="23"/>
+        </w:rPr>
+        <w:t>Till here any lame reader should get a clear view of what is correct for his project</w:t>
+      </w:r>
+    </w:p>
+    <w:p>
+      <w:pPr>
+        <w:shd w:val="clear" w:color="auto" w:fill="FFFFFF"/>
+        <w:spacing w:after="0" w:line="293" w:lineRule="atLeast"/>
+        <w:rPr>
+          <w:rFonts w:ascii="Helvetica" w:hAnsi="Helvetica" w:cs="Helvetica"/>
+          <w:color w:val="222222"/>
+          <w:sz w:val="23"/>
+          <w:szCs w:val="23"/>
+        </w:rPr>
+      </w:pPr>
+      <w:proofErr w:type="gramStart"/>
+      <w:r>
+        <w:rPr>
+          <w:rFonts w:ascii="Helvetica" w:hAnsi="Helvetica" w:cs="Helvetica"/>
+          <w:color w:val="222222"/>
+          <w:sz w:val="23"/>
+          <w:szCs w:val="23"/>
+        </w:rPr>
+        <w:t>7)taking</w:t>
+      </w:r>
+      <w:proofErr w:type="gramEnd"/>
+      <w:r>
+        <w:rPr>
+          <w:rFonts w:ascii="Helvetica" w:hAnsi="Helvetica" w:cs="Helvetica"/>
+          <w:color w:val="222222"/>
+          <w:sz w:val="23"/>
+          <w:szCs w:val="23"/>
+        </w:rPr>
+        <w:t xml:space="preserve"> into account the above </w:t>
+      </w:r>
+      <w:proofErr w:type="spellStart"/>
+      <w:r>
+        <w:rPr>
+          <w:rFonts w:ascii="Helvetica" w:hAnsi="Helvetica" w:cs="Helvetica"/>
+          <w:color w:val="222222"/>
+          <w:sz w:val="23"/>
+          <w:szCs w:val="23"/>
+        </w:rPr>
+        <w:t>adv</w:t>
+      </w:r>
+      <w:proofErr w:type="spellEnd"/>
+      <w:r>
+        <w:rPr>
+          <w:rFonts w:ascii="Helvetica" w:hAnsi="Helvetica" w:cs="Helvetica"/>
+          <w:color w:val="222222"/>
+          <w:sz w:val="23"/>
+          <w:szCs w:val="23"/>
+        </w:rPr>
+        <w:t xml:space="preserve"> and </w:t>
+      </w:r>
+      <w:proofErr w:type="spellStart"/>
+      <w:r>
+        <w:rPr>
+          <w:rFonts w:ascii="Helvetica" w:hAnsi="Helvetica" w:cs="Helvetica"/>
+          <w:color w:val="222222"/>
+          <w:sz w:val="23"/>
+          <w:szCs w:val="23"/>
+        </w:rPr>
+        <w:t>disadv</w:t>
+      </w:r>
+      <w:proofErr w:type="spellEnd"/>
+      <w:r>
+        <w:rPr>
+          <w:rFonts w:ascii="Helvetica" w:hAnsi="Helvetica" w:cs="Helvetica"/>
+          <w:color w:val="222222"/>
+          <w:sz w:val="23"/>
+          <w:szCs w:val="23"/>
+        </w:rPr>
+        <w:t xml:space="preserve"> of </w:t>
+      </w:r>
+      <w:proofErr w:type="spellStart"/>
+      <w:r>
+        <w:rPr>
+          <w:rFonts w:ascii="Helvetica" w:hAnsi="Helvetica" w:cs="Helvetica"/>
+          <w:color w:val="222222"/>
+          <w:sz w:val="23"/>
+          <w:szCs w:val="23"/>
+        </w:rPr>
+        <w:t>both,create</w:t>
+      </w:r>
+      <w:proofErr w:type="spellEnd"/>
+      <w:r>
+        <w:rPr>
+          <w:rFonts w:ascii="Helvetica" w:hAnsi="Helvetica" w:cs="Helvetica"/>
+          <w:color w:val="222222"/>
+          <w:sz w:val="23"/>
+          <w:szCs w:val="23"/>
+        </w:rPr>
+        <w:t xml:space="preserve"> two scenarios one apt for </w:t>
+      </w:r>
+      <w:proofErr w:type="spellStart"/>
+      <w:r>
+        <w:rPr>
+          <w:rFonts w:ascii="Helvetica" w:hAnsi="Helvetica" w:cs="Helvetica"/>
+          <w:color w:val="222222"/>
+          <w:sz w:val="23"/>
+          <w:szCs w:val="23"/>
+        </w:rPr>
+        <w:t>dvcs</w:t>
+      </w:r>
+      <w:proofErr w:type="spellEnd"/>
+      <w:r>
+        <w:rPr>
+          <w:rFonts w:ascii="Helvetica" w:hAnsi="Helvetica" w:cs="Helvetica"/>
+          <w:color w:val="222222"/>
+          <w:sz w:val="23"/>
+          <w:szCs w:val="23"/>
+        </w:rPr>
+        <w:t xml:space="preserve"> and another apt for </w:t>
+      </w:r>
+      <w:proofErr w:type="spellStart"/>
+      <w:r>
+        <w:rPr>
+          <w:rFonts w:ascii="Helvetica" w:hAnsi="Helvetica" w:cs="Helvetica"/>
+          <w:color w:val="222222"/>
+          <w:sz w:val="23"/>
+          <w:szCs w:val="23"/>
+        </w:rPr>
+        <w:t>cvcs</w:t>
+      </w:r>
+      <w:proofErr w:type="spellEnd"/>
+      <w:r>
+        <w:rPr>
+          <w:rFonts w:ascii="Helvetica" w:hAnsi="Helvetica" w:cs="Helvetica"/>
+          <w:color w:val="222222"/>
+          <w:sz w:val="23"/>
+          <w:szCs w:val="23"/>
+        </w:rPr>
+        <w:t>.</w:t>
+      </w:r>
+    </w:p>
+    <w:p>
+      <w:pPr>
+        <w:shd w:val="clear" w:color="auto" w:fill="FFFFFF"/>
+        <w:spacing w:after="0" w:line="293" w:lineRule="atLeast"/>
+        <w:rPr>
+          <w:rFonts w:ascii="Helvetica" w:hAnsi="Helvetica" w:cs="Helvetica"/>
+          <w:color w:val="222222"/>
+          <w:sz w:val="23"/>
+          <w:szCs w:val="23"/>
+        </w:rPr>
+      </w:pPr>
+      <w:proofErr w:type="gramStart"/>
+      <w:r>
+        <w:rPr>
+          <w:rFonts w:ascii="Helvetica" w:hAnsi="Helvetica" w:cs="Helvetica"/>
+          <w:color w:val="222222"/>
+          <w:sz w:val="23"/>
+          <w:szCs w:val="23"/>
+        </w:rPr>
+        <w:t>8)conclusion</w:t>
+      </w:r>
+      <w:proofErr w:type="gramEnd"/>
     </w:p>
     <w:p>
       <w:pPr>

</xml_diff>